<commit_message>
update requirements for plan
</commit_message>
<xml_diff>
--- a/lab/lab5/final.docx
+++ b/lab/lab5/final.docx
@@ -678,6 +678,9 @@
       <w:r>
         <w:t xml:space="preserve">Define the requirements that you will need to be meet in order to achieve minimum functionality.  Likewise defined B and A-level functionality.  </w:t>
       </w:r>
+      <w:r>
+        <w:t>To achieve B and/or A functionality, you must incorporate a new external input or output device we haven’t previously used in this course.</w:t>
+      </w:r>
     </w:p>
     <w:p>
       <w:pPr>
@@ -748,15 +751,7 @@
         <w:t>inputs and outputs</w:t>
       </w:r>
       <w:r>
-        <w:t xml:space="preserve"> between </w:t>
-      </w:r>
-      <w:proofErr w:type="spellStart"/>
-      <w:r>
-        <w:t>the</w:t>
-      </w:r>
-      <w:proofErr w:type="spellEnd"/>
-      <w:r>
-        <w:t xml:space="preserve"> subsystems</w:t>
+        <w:t xml:space="preserve"> between the subsystems</w:t>
       </w:r>
       <w:r>
         <w:t>.</w:t>
@@ -1359,7 +1354,7 @@
         <w:t>.</w:t>
       </w:r>
       <w:r>
-        <w:t xml:space="preserve">  Clearly, you should only include the Need Statement, Marketing Specifications, and Level-0 Function Table.</w:t>
+        <w:t xml:space="preserve">  </w:t>
       </w:r>
     </w:p>
     <w:p>
@@ -1493,12 +1488,7 @@
       </w:r>
       <w:proofErr w:type="spellEnd"/>
       <w:r>
-        <w:t xml:space="preserve"> should be composed of several basic building bl</w:t>
-      </w:r>
-      <w:bookmarkStart w:id="0" w:name="_GoBack"/>
-      <w:bookmarkEnd w:id="0"/>
-      <w:r>
-        <w:t>ock (BBBs), like in Lab 1, 2, and 4.</w:t>
+        <w:t xml:space="preserve"> should be composed of several basic building block (BBBs), like in Lab 1, 2, and 4.</w:t>
       </w:r>
       <w:r>
         <w:t xml:space="preserve">  Make sure that the top level</w:t>
@@ -1515,11 +1505,9 @@
       <w:r>
         <w:t xml:space="preserve">The Level-1 Design should include a block diagram, showing all I/O signals and interfaces between the </w:t>
       </w:r>
-      <w:proofErr w:type="spellStart"/>
-      <w:r>
-        <w:t>subsytems</w:t>
-      </w:r>
-      <w:proofErr w:type="spellEnd"/>
+      <w:r>
+        <w:t>subsystems</w:t>
+      </w:r>
       <w:r>
         <w:t xml:space="preserve">. Subsystems requiring software should have either a flowchart or FSM design. </w:t>
       </w:r>
@@ -2304,7 +2292,12 @@
       </w:r>
       <w:proofErr w:type="spellEnd"/>
       <w:r>
-        <w:t>, etc. of your project in action along with any documented tests, and REPORT should contain your written report.</w:t>
+        <w:t>, etc. of your project in action along</w:t>
+      </w:r>
+      <w:bookmarkStart w:id="0" w:name="_GoBack"/>
+      <w:bookmarkEnd w:id="0"/>
+      <w:r>
+        <w:t xml:space="preserve"> with any documented tests, and REPORT should contain your report.</w:t>
       </w:r>
       <w:r>
         <w:t xml:space="preserve">  </w:t>
@@ -2716,7 +2709,7 @@
           <v:shape id="_x0000_i1025" type="#_x0000_t75" style="width:91.25pt;height:18pt" o:ole="">
             <v:imagedata r:id="rId5" o:title=""/>
           </v:shape>
-          <o:OLEObject Type="Embed" ProgID="Equation.3" ShapeID="_x0000_i1025" DrawAspect="Content" ObjectID="_1583239555" r:id="rId6"/>
+          <o:OLEObject Type="Embed" ProgID="Equation.3" ShapeID="_x0000_i1025" DrawAspect="Content" ObjectID="_1585041624" r:id="rId6"/>
         </w:object>
       </w:r>
       <w:r>
@@ -2874,7 +2867,7 @@
 
 <file path=word/numbering.xml><?xml version="1.0" encoding="utf-8"?>
 <w:numbering xmlns:wpc="http://schemas.microsoft.com/office/word/2010/wordprocessingCanvas" xmlns:mc="http://schemas.openxmlformats.org/markup-compatibility/2006" xmlns:o="urn:schemas-microsoft-com:office:office" xmlns:r="http://schemas.openxmlformats.org/officeDocument/2006/relationships" xmlns:m="http://schemas.openxmlformats.org/officeDocument/2006/math" xmlns:v="urn:schemas-microsoft-com:vml" xmlns:wp14="http://schemas.microsoft.com/office/word/2010/wordprocessingDrawing" xmlns:wp="http://schemas.openxmlformats.org/drawingml/2006/wordprocessingDrawing" xmlns:w10="urn:schemas-microsoft-com:office:word" xmlns:w="http://schemas.openxmlformats.org/wordprocessingml/2006/main" xmlns:w14="http://schemas.microsoft.com/office/word/2010/wordml" xmlns:w15="http://schemas.microsoft.com/office/word/2012/wordml" xmlns:wpg="http://schemas.microsoft.com/office/word/2010/wordprocessingGroup" xmlns:wpi="http://schemas.microsoft.com/office/word/2010/wordprocessingInk" xmlns:wne="http://schemas.microsoft.com/office/word/2006/wordml" xmlns:wps="http://schemas.microsoft.com/office/word/2010/wordprocessingShape" mc:Ignorable="w14 w15 wp14">
-  <w:abstractNum w:abstractNumId="0">
+  <w:abstractNum w:abstractNumId="0" w15:restartNumberingAfterBreak="0">
     <w:nsid w:val="2C591503"/>
     <w:multiLevelType w:val="multilevel"/>
     <w:tmpl w:val="AA7E1652"/>
@@ -3023,7 +3016,7 @@
       </w:rPr>
     </w:lvl>
   </w:abstractNum>
-  <w:abstractNum w:abstractNumId="1">
+  <w:abstractNum w:abstractNumId="1" w15:restartNumberingAfterBreak="0">
     <w:nsid w:val="37B31065"/>
     <w:multiLevelType w:val="hybridMultilevel"/>
     <w:tmpl w:val="49EC5FD2"/>
@@ -3136,7 +3129,7 @@
       </w:rPr>
     </w:lvl>
   </w:abstractNum>
-  <w:abstractNum w:abstractNumId="2">
+  <w:abstractNum w:abstractNumId="2" w15:restartNumberingAfterBreak="0">
     <w:nsid w:val="3E952771"/>
     <w:multiLevelType w:val="hybridMultilevel"/>
     <w:tmpl w:val="8AD44CD8"/>
@@ -3249,7 +3242,7 @@
       </w:rPr>
     </w:lvl>
   </w:abstractNum>
-  <w:abstractNum w:abstractNumId="3">
+  <w:abstractNum w:abstractNumId="3" w15:restartNumberingAfterBreak="0">
     <w:nsid w:val="4520143E"/>
     <w:multiLevelType w:val="hybridMultilevel"/>
     <w:tmpl w:val="A1023BDE"/>
@@ -3389,7 +3382,7 @@
       </w:rPr>
     </w:lvl>
   </w:abstractNum>
-  <w:abstractNum w:abstractNumId="4">
+  <w:abstractNum w:abstractNumId="4" w15:restartNumberingAfterBreak="0">
     <w:nsid w:val="58410110"/>
     <w:multiLevelType w:val="hybridMultilevel"/>
     <w:tmpl w:val="C00ABD5E"/>
@@ -3529,7 +3522,7 @@
       </w:rPr>
     </w:lvl>
   </w:abstractNum>
-  <w:abstractNum w:abstractNumId="5">
+  <w:abstractNum w:abstractNumId="5" w15:restartNumberingAfterBreak="0">
     <w:nsid w:val="5B883D4E"/>
     <w:multiLevelType w:val="hybridMultilevel"/>
     <w:tmpl w:val="05527CC0"/>
@@ -3670,7 +3663,7 @@
       </w:rPr>
     </w:lvl>
   </w:abstractNum>
-  <w:abstractNum w:abstractNumId="6">
+  <w:abstractNum w:abstractNumId="6" w15:restartNumberingAfterBreak="0">
     <w:nsid w:val="621459F2"/>
     <w:multiLevelType w:val="hybridMultilevel"/>
     <w:tmpl w:val="D3306374"/>
@@ -4478,7 +4471,6 @@
     <w:basedOn w:val="TableNormal"/>
     <w:rsid w:val="008A0D03"/>
     <w:tblPr>
-      <w:tblInd w:w="0" w:type="dxa"/>
       <w:tblBorders>
         <w:top w:val="single" w:sz="4" w:space="0" w:color="auto"/>
         <w:left w:val="single" w:sz="4" w:space="0" w:color="auto"/>
@@ -4487,12 +4479,6 @@
         <w:insideH w:val="single" w:sz="4" w:space="0" w:color="auto"/>
         <w:insideV w:val="single" w:sz="4" w:space="0" w:color="auto"/>
       </w:tblBorders>
-      <w:tblCellMar>
-        <w:top w:w="0" w:type="dxa"/>
-        <w:left w:w="108" w:type="dxa"/>
-        <w:bottom w:w="0" w:type="dxa"/>
-        <w:right w:w="108" w:type="dxa"/>
-      </w:tblCellMar>
     </w:tblPr>
   </w:style>
   <w:style w:type="character" w:customStyle="1" w:styleId="Heading3Char1">

</xml_diff>

<commit_message>
update final report requirements
</commit_message>
<xml_diff>
--- a/lab/lab5/final.docx
+++ b/lab/lab5/final.docx
@@ -434,11 +434,9 @@
                               <w:ind w:left="720"/>
                               <w:jc w:val="center"/>
                             </w:pPr>
-                            <w:proofErr w:type="gramStart"/>
                             <w:r>
                               <w:t>by</w:t>
                             </w:r>
-                            <w:proofErr w:type="gramEnd"/>
                           </w:p>
                           <w:p>
                             <w:pPr>
@@ -696,8 +694,6 @@
       <w:r>
         <w:t xml:space="preserve"> The grade for functionality achieved will range from 25 points for minimum functionality up to 40 points total for achieving A functionality, multiplied by a difficulty factor.</w:t>
       </w:r>
-      <w:bookmarkStart w:id="0" w:name="_GoBack"/>
-      <w:bookmarkEnd w:id="0"/>
     </w:p>
     <w:p>
       <w:pPr>
@@ -774,58 +770,10 @@
         <w:t>.</w:t>
       </w:r>
       <w:r>
-        <w:t xml:space="preserve"> Have a specific line for each input/output signal, defining what the signal is (i.e., temperature, velocity, </w:t>
-      </w:r>
-      <w:proofErr w:type="spellStart"/>
-      <w:r>
-        <w:t>etc</w:t>
-      </w:r>
-      <w:proofErr w:type="spellEnd"/>
-      <w:r>
-        <w:t xml:space="preserve">), what the specific interface link is (i.e., USB, Bluetooth, </w:t>
-      </w:r>
-      <w:proofErr w:type="spellStart"/>
-      <w:r>
-        <w:t>etc</w:t>
-      </w:r>
-      <w:proofErr w:type="spellEnd"/>
-      <w:r>
-        <w:t>), and what port it connects to on each device (i</w:t>
-      </w:r>
-      <w:r>
-        <w:t xml:space="preserve">.e., UART port, GPIO pin, </w:t>
-      </w:r>
-      <w:proofErr w:type="spellStart"/>
-      <w:r>
-        <w:t>etc</w:t>
-      </w:r>
-      <w:proofErr w:type="spellEnd"/>
-      <w:r>
-        <w:t xml:space="preserve">). For the FGPA, draw internal blocks to delineate if the system is just Custom Hardware (FSM and </w:t>
-      </w:r>
-      <w:proofErr w:type="spellStart"/>
-      <w:r>
-        <w:t>Datapath</w:t>
-      </w:r>
-      <w:proofErr w:type="spellEnd"/>
-      <w:r>
-        <w:t xml:space="preserve">), just </w:t>
-      </w:r>
-      <w:proofErr w:type="spellStart"/>
-      <w:r>
-        <w:t>Microblaze</w:t>
-      </w:r>
-      <w:proofErr w:type="spellEnd"/>
-      <w:r>
-        <w:t xml:space="preserve">, or a combination of </w:t>
-      </w:r>
-      <w:proofErr w:type="spellStart"/>
-      <w:r>
-        <w:t>Microblaze</w:t>
-      </w:r>
-      <w:proofErr w:type="spellEnd"/>
-      <w:r>
-        <w:t xml:space="preserve"> and custom hardware.</w:t>
+        <w:t xml:space="preserve"> Have a specific line for each input/output signal, defining what the signal is (i.e., temperature, velocity, etc), what the specific interface link is (i.e., USB, Bluetooth, etc), and what port it connects to on each device (i</w:t>
+      </w:r>
+      <w:r>
+        <w:t>.e., UART port, GPIO pin, etc). For the FGPA, draw internal blocks to delineate if the system is just Custom Hardware (FSM and Datapath), just Microblaze, or a combination of Microblaze and custom hardware.</w:t>
       </w:r>
     </w:p>
     <w:p>
@@ -1069,14 +1017,12 @@
                                 <w:strike/>
                               </w:rPr>
                             </w:pPr>
-                            <w:proofErr w:type="gramStart"/>
                             <w:r>
                               <w:rPr>
                                 <w:strike/>
                               </w:rPr>
                               <w:t>by</w:t>
                             </w:r>
-                            <w:proofErr w:type="gramEnd"/>
                           </w:p>
                           <w:p>
                             <w:pPr>
@@ -1405,13 +1351,8 @@
       <w:r>
         <w:t xml:space="preserve"> subsystems, such as </w:t>
       </w:r>
-      <w:proofErr w:type="spellStart"/>
-      <w:r>
-        <w:t>datapath</w:t>
-      </w:r>
-      <w:proofErr w:type="spellEnd"/>
-      <w:r>
-        <w:t xml:space="preserve"> and control.</w:t>
+      <w:r>
+        <w:t>datapath and control.</w:t>
       </w:r>
     </w:p>
     <w:p>
@@ -1451,45 +1392,13 @@
         <w:t xml:space="preserve"> each module generally corresponds to some physical chip, sensor, or actuator.  A system boundary should be drawn showing where the system interacts with the user (signals which cross this boundary are the I/O from the level-0 function table).</w:t>
       </w:r>
       <w:r>
-        <w:t xml:space="preserve"> Example subsystems within your FPGA include </w:t>
-      </w:r>
-      <w:proofErr w:type="spellStart"/>
-      <w:r>
-        <w:t>Datapath</w:t>
-      </w:r>
-      <w:proofErr w:type="spellEnd"/>
-      <w:r>
-        <w:t xml:space="preserve">, Control (FSM), </w:t>
-      </w:r>
-      <w:proofErr w:type="spellStart"/>
-      <w:r>
-        <w:t>Microblaze</w:t>
-      </w:r>
-      <w:proofErr w:type="spellEnd"/>
-      <w:r>
-        <w:t xml:space="preserve">, and Key I/O ports (like UART, Bluetooth, </w:t>
-      </w:r>
-      <w:proofErr w:type="spellStart"/>
-      <w:r>
-        <w:t>etc</w:t>
-      </w:r>
-      <w:proofErr w:type="spellEnd"/>
-      <w:r>
-        <w:t>).</w:t>
+        <w:t xml:space="preserve"> Example subsystems within your FPGA include Datapath, Control (FSM), Microblaze, and Key I/O ports (like UART, Bluetooth, etc).</w:t>
       </w:r>
       <w:r>
         <w:t xml:space="preserve">  </w:t>
       </w:r>
       <w:r>
-        <w:t xml:space="preserve">Describe the internal organization of the chip using a </w:t>
-      </w:r>
-      <w:proofErr w:type="spellStart"/>
-      <w:r>
-        <w:t>datapath</w:t>
-      </w:r>
-      <w:proofErr w:type="spellEnd"/>
-      <w:r>
-        <w:t xml:space="preserve"> and control sim</w:t>
+        <w:t>Describe the internal organization of the chip using a datapath and control sim</w:t>
       </w:r>
       <w:r>
         <w:t>ilar to those presented in Lab 1, 2, and 4</w:t>
@@ -1498,15 +1407,7 @@
         <w:t>.</w:t>
       </w:r>
       <w:r>
-        <w:t xml:space="preserve"> Your </w:t>
-      </w:r>
-      <w:proofErr w:type="spellStart"/>
-      <w:r>
-        <w:t>datapath</w:t>
-      </w:r>
-      <w:proofErr w:type="spellEnd"/>
-      <w:r>
-        <w:t xml:space="preserve"> should be composed of several basic building block (BBBs), like in Lab 1, 2, and 4.</w:t>
+        <w:t xml:space="preserve"> Your datapath should be composed of several basic building block (BBBs), like in Lab 1, 2, and 4.</w:t>
       </w:r>
       <w:r>
         <w:t xml:space="preserve">  Make sure that the top level</w:t>
@@ -1803,19 +1704,11 @@
         </w:rPr>
         <w:t xml:space="preserve">level-1 and </w:t>
       </w:r>
-      <w:proofErr w:type="spellStart"/>
-      <w:r>
-        <w:rPr>
-          <w:strike/>
-        </w:rPr>
-        <w:t>datapath</w:t>
-      </w:r>
-      <w:proofErr w:type="spellEnd"/>
-      <w:r>
-        <w:rPr>
-          <w:strike/>
-        </w:rPr>
-        <w:t xml:space="preserve"> and control </w:t>
+      <w:r>
+        <w:rPr>
+          <w:strike/>
+        </w:rPr>
+        <w:t xml:space="preserve">datapath and control </w:t>
       </w:r>
       <w:r>
         <w:rPr>
@@ -1912,19 +1805,11 @@
         </w:rPr>
         <w:t xml:space="preserve">Cut-and-paste the level-1 and </w:t>
       </w:r>
-      <w:proofErr w:type="spellStart"/>
-      <w:r>
-        <w:rPr>
-          <w:strike/>
-        </w:rPr>
-        <w:t>datapath</w:t>
-      </w:r>
-      <w:proofErr w:type="spellEnd"/>
-      <w:r>
-        <w:rPr>
-          <w:strike/>
-        </w:rPr>
-        <w:t xml:space="preserve"> and control </w:t>
+      <w:r>
+        <w:rPr>
+          <w:strike/>
+        </w:rPr>
+        <w:t xml:space="preserve">datapath and control </w:t>
       </w:r>
       <w:r>
         <w:rPr>
@@ -2035,15 +1920,7 @@
         <w:t xml:space="preserve"> your level-1 and th</w:t>
       </w:r>
       <w:r>
-        <w:t xml:space="preserve">en onto your </w:t>
-      </w:r>
-      <w:proofErr w:type="spellStart"/>
-      <w:r>
-        <w:t>datapath</w:t>
-      </w:r>
-      <w:proofErr w:type="spellEnd"/>
-      <w:r>
-        <w:t xml:space="preserve"> and control</w:t>
+        <w:t>en onto your datapath and control</w:t>
       </w:r>
       <w:r>
         <w:t xml:space="preserve">.  For each component in level-1 you should show the tests (and their results) that </w:t>
@@ -2140,22 +2017,31 @@
         <w:t>2</w:t>
       </w:r>
       <w:r>
-        <w:t xml:space="preserve"> to 6 above. The write-up should be posted in </w:t>
-      </w:r>
-      <w:proofErr w:type="spellStart"/>
-      <w:r>
-        <w:t>bitbucket</w:t>
-      </w:r>
-      <w:proofErr w:type="spellEnd"/>
-      <w:r>
-        <w:t xml:space="preserve"> in either markdown, word, or pdf format. Also include </w:t>
+        <w:t xml:space="preserve"> to 6 above. </w:t>
+      </w:r>
+      <w:r>
+        <w:t>If you have modified your milestone goals, functionality goals, Level-0 or Level-1 Designs since your proposal/plan, then these should be updated in your final report. Don’t forget section 6.</w:t>
+      </w:r>
+    </w:p>
+    <w:p/>
+    <w:p>
+      <w:r>
+        <w:t xml:space="preserve">The write-up should be posted in bitbucket in either markdown, word, or pdf format. </w:t>
+      </w:r>
+    </w:p>
+    <w:p/>
+    <w:p>
+      <w:r>
+        <w:t xml:space="preserve">Also include </w:t>
       </w:r>
       <w:r>
         <w:t>this appendix</w:t>
       </w:r>
       <w:r>
-        <w:t>.</w:t>
-      </w:r>
+        <w:t>:</w:t>
+      </w:r>
+      <w:bookmarkStart w:id="0" w:name="_GoBack"/>
+      <w:bookmarkEnd w:id="0"/>
     </w:p>
     <w:p/>
     <w:p>
@@ -2211,15 +2097,8 @@
       <w:r>
         <w:t xml:space="preserve">o </w:t>
       </w:r>
-      <w:proofErr w:type="spellStart"/>
-      <w:proofErr w:type="gramStart"/>
-      <w:r>
-        <w:t>its</w:t>
-      </w:r>
-      <w:proofErr w:type="spellEnd"/>
-      <w:proofErr w:type="gramEnd"/>
-      <w:r>
-        <w:t xml:space="preserve"> important </w:t>
+      <w:r>
+        <w:t xml:space="preserve">its important </w:t>
       </w:r>
       <w:r>
         <w:t xml:space="preserve">describe for them all the details necessary to make your project work. Include any </w:t>
@@ -2236,21 +2115,8 @@
       <w:pPr>
         <w:pStyle w:val="Heading1"/>
       </w:pPr>
-      <w:proofErr w:type="spellStart"/>
-      <w:r>
-        <w:t>Git</w:t>
-      </w:r>
-      <w:proofErr w:type="spellEnd"/>
-      <w:r>
-        <w:t xml:space="preserve"> Repo (</w:t>
-      </w:r>
-      <w:proofErr w:type="spellStart"/>
-      <w:r>
-        <w:t>Bitbucket</w:t>
-      </w:r>
-      <w:proofErr w:type="spellEnd"/>
-      <w:r>
-        <w:t>)</w:t>
+      <w:r>
+        <w:t>Git Repo (Bitbucket)</w:t>
       </w:r>
     </w:p>
     <w:p>
@@ -2270,11 +2136,9 @@
       <w:r>
         <w:t xml:space="preserve">provide the faculty member with a </w:t>
       </w:r>
-      <w:proofErr w:type="spellStart"/>
       <w:r>
         <w:t>BitBucket</w:t>
       </w:r>
-      <w:proofErr w:type="spellEnd"/>
       <w:r>
         <w:t xml:space="preserve"> repository </w:t>
       </w:r>
@@ -2294,23 +2158,7 @@
         <w:t>CE should contain all the project</w:t>
       </w:r>
       <w:r>
-        <w:t xml:space="preserve"> files (include all intermediate files generated by the compiler), PRESENTATION should contain your final power point presentation, DEMO should contain a mpeg, </w:t>
-      </w:r>
-      <w:proofErr w:type="spellStart"/>
-      <w:r>
-        <w:t>mov</w:t>
-      </w:r>
-      <w:proofErr w:type="spellEnd"/>
-      <w:r>
-        <w:t xml:space="preserve">, </w:t>
-      </w:r>
-      <w:proofErr w:type="spellStart"/>
-      <w:r>
-        <w:t>avi</w:t>
-      </w:r>
-      <w:proofErr w:type="spellEnd"/>
-      <w:r>
-        <w:t>, etc. of your project in action along with any documented tests, and REPORT should contain your report.</w:t>
+        <w:t xml:space="preserve"> files (include all intermediate files generated by the compiler), PRESENTATION should contain your final power point presentation, DEMO should contain a mpeg, mov, avi, etc. of your project in action along with any documented tests, and REPORT should contain your report.</w:t>
       </w:r>
       <w:r>
         <w:t xml:space="preserve">  </w:t>
@@ -2481,21 +2329,7 @@
         <w:rPr>
           <w:strike/>
         </w:rPr>
-        <w:t xml:space="preserve">Correct spelling </w:t>
-      </w:r>
-      <w:proofErr w:type="spellStart"/>
-      <w:r>
-        <w:rPr>
-          <w:strike/>
-        </w:rPr>
-        <w:t>mistekes</w:t>
-      </w:r>
-      <w:proofErr w:type="spellEnd"/>
-      <w:r>
-        <w:rPr>
-          <w:strike/>
-        </w:rPr>
-        <w:t>.</w:t>
+        <w:t>Correct spelling mistekes.</w:t>
       </w:r>
     </w:p>
     <w:p>
@@ -2597,6 +2431,7 @@
         <w:rPr>
           <w:strike/>
         </w:rPr>
+        <w:lastRenderedPageBreak/>
         <w:t xml:space="preserve">Each </w:t>
       </w:r>
       <w:r>
@@ -2639,14 +2474,7 @@
         <w:rPr>
           <w:strike/>
         </w:rPr>
-        <w:t xml:space="preserve">Figures in the text should be numbered consecutively, and properly labeled with the figure number and caption underneath the Figure. The figure numbers should </w:t>
-      </w:r>
-      <w:r>
-        <w:rPr>
-          <w:strike/>
-        </w:rPr>
-        <w:lastRenderedPageBreak/>
-        <w:t xml:space="preserve">be used to refer to figures in the body of text. An example Figure caption would be: Figure 1. Proposed conceptual design.  </w:t>
+        <w:t xml:space="preserve">Figures in the text should be numbered consecutively, and properly labeled with the figure number and caption underneath the Figure. The figure numbers should be used to refer to figures in the body of text. An example Figure caption would be: Figure 1. Proposed conceptual design.  </w:t>
       </w:r>
       <w:r>
         <w:rPr>
@@ -2719,10 +2547,10 @@
             <v:path o:extrusionok="f" gradientshapeok="t" o:connecttype="rect"/>
             <o:lock v:ext="edit" aspectratio="t"/>
           </v:shapetype>
-          <v:shape id="_x0000_i1025" type="#_x0000_t75" style="width:91.45pt;height:18pt" o:ole="">
+          <v:shape id="_x0000_i1025" type="#_x0000_t75" style="width:91.5pt;height:18pt" o:ole="">
             <v:imagedata r:id="rId5" o:title=""/>
           </v:shape>
-          <o:OLEObject Type="Embed" ProgID="Equation.3" ShapeID="_x0000_i1025" DrawAspect="Content" ObjectID="_1617091589" r:id="rId6"/>
+          <o:OLEObject Type="Embed" ProgID="Equation.3" ShapeID="_x0000_i1025" DrawAspect="Content" ObjectID="_1618811402" r:id="rId6"/>
         </w:object>
       </w:r>
       <w:r>
@@ -2771,23 +2599,13 @@
         </w:rPr>
         <w:t xml:space="preserve">In body of report: “Analog LVDT signal conditioners that operate by demodulating </w:t>
       </w:r>
-      <w:proofErr w:type="gramStart"/>
       <w:r>
         <w:rPr>
           <w:i/>
           <w:iCs/>
           <w:strike/>
         </w:rPr>
-        <w:t>s(</w:t>
-      </w:r>
-      <w:proofErr w:type="gramEnd"/>
-      <w:r>
-        <w:rPr>
-          <w:i/>
-          <w:iCs/>
-          <w:strike/>
-        </w:rPr>
-        <w:t>t)</w:t>
+        <w:t>s(t)</w:t>
       </w:r>
       <w:r>
         <w:rPr>
@@ -2837,21 +2655,7 @@
         <w:rPr>
           <w:strike/>
         </w:rPr>
-        <w:t xml:space="preserve">[1] G. </w:t>
-      </w:r>
-      <w:proofErr w:type="spellStart"/>
-      <w:r>
-        <w:rPr>
-          <w:strike/>
-        </w:rPr>
-        <w:t>Novacek</w:t>
-      </w:r>
-      <w:proofErr w:type="spellEnd"/>
-      <w:r>
-        <w:rPr>
-          <w:strike/>
-        </w:rPr>
-        <w:t xml:space="preserve">, “Accurate Linear Measurement Using LVDTs,” </w:t>
+        <w:t xml:space="preserve">[1] G. Novacek, “Accurate Linear Measurement Using LVDTs,” </w:t>
       </w:r>
       <w:r>
         <w:rPr>

</xml_diff>

<commit_message>
updated final project requirements
</commit_message>
<xml_diff>
--- a/lab/lab5/final.docx
+++ b/lab/lab5/final.docx
@@ -1,6 +1,6 @@
 
 <file path=word/document.xml><?xml version="1.0" encoding="utf-8"?>
-<w:document xmlns:wpc="http://schemas.microsoft.com/office/word/2010/wordprocessingCanvas" xmlns:mc="http://schemas.openxmlformats.org/markup-compatibility/2006" xmlns:o="urn:schemas-microsoft-com:office:office" xmlns:r="http://schemas.openxmlformats.org/officeDocument/2006/relationships" xmlns:m="http://schemas.openxmlformats.org/officeDocument/2006/math" xmlns:v="urn:schemas-microsoft-com:vml" xmlns:wp14="http://schemas.microsoft.com/office/word/2010/wordprocessingDrawing" xmlns:wp="http://schemas.openxmlformats.org/drawingml/2006/wordprocessingDrawing" xmlns:w10="urn:schemas-microsoft-com:office:word" xmlns:w="http://schemas.openxmlformats.org/wordprocessingml/2006/main" xmlns:w14="http://schemas.microsoft.com/office/word/2010/wordml" xmlns:w15="http://schemas.microsoft.com/office/word/2012/wordml" xmlns:wpg="http://schemas.microsoft.com/office/word/2010/wordprocessingGroup" xmlns:wpi="http://schemas.microsoft.com/office/word/2010/wordprocessingInk" xmlns:wne="http://schemas.microsoft.com/office/word/2006/wordml" xmlns:wps="http://schemas.microsoft.com/office/word/2010/wordprocessingShape" mc:Ignorable="w14 w15 wp14">
+<w:document xmlns:wpc="http://schemas.microsoft.com/office/word/2010/wordprocessingCanvas" xmlns:cx="http://schemas.microsoft.com/office/drawing/2014/chartex" xmlns:cx1="http://schemas.microsoft.com/office/drawing/2015/9/8/chartex" xmlns:mc="http://schemas.openxmlformats.org/markup-compatibility/2006" xmlns:o="urn:schemas-microsoft-com:office:office" xmlns:r="http://schemas.openxmlformats.org/officeDocument/2006/relationships" xmlns:m="http://schemas.openxmlformats.org/officeDocument/2006/math" xmlns:v="urn:schemas-microsoft-com:vml" xmlns:wp14="http://schemas.microsoft.com/office/word/2010/wordprocessingDrawing" xmlns:wp="http://schemas.openxmlformats.org/drawingml/2006/wordprocessingDrawing" xmlns:w10="urn:schemas-microsoft-com:office:word" xmlns:w="http://schemas.openxmlformats.org/wordprocessingml/2006/main" xmlns:w14="http://schemas.microsoft.com/office/word/2010/wordml" xmlns:w15="http://schemas.microsoft.com/office/word/2012/wordml" xmlns:w16se="http://schemas.microsoft.com/office/word/2015/wordml/symex" xmlns:wpg="http://schemas.microsoft.com/office/word/2010/wordprocessingGroup" xmlns:wpi="http://schemas.microsoft.com/office/word/2010/wordprocessingInk" xmlns:wne="http://schemas.microsoft.com/office/word/2006/wordml" xmlns:wps="http://schemas.microsoft.com/office/word/2010/wordprocessingShape" mc:Ignorable="w14 w15 w16se wp14">
   <w:body>
     <w:p>
       <w:pPr>
@@ -106,137 +106,149 @@
         <w:t>The proposal</w:t>
       </w:r>
       <w:r>
-        <w:t xml:space="preserve"> describes the need that the project fulfills</w:t>
+        <w:t xml:space="preserve"> describes the </w:t>
+      </w:r>
+      <w:r>
+        <w:t xml:space="preserve">requirements </w:t>
+      </w:r>
+      <w:r>
+        <w:t>that your prototype will achieve</w:t>
+      </w:r>
+      <w:r>
+        <w:t>.</w:t>
+      </w:r>
+      <w:r>
+        <w:t xml:space="preserve">  </w:t>
+      </w:r>
+      <w:r>
+        <w:t>Project specifications may be modified by the instructor.</w:t>
+      </w:r>
+    </w:p>
+    <w:p>
+      <w:pPr>
+        <w:pStyle w:val="Heading2"/>
+      </w:pPr>
+      <w:r>
+        <w:t>Plan</w:t>
+      </w:r>
+    </w:p>
+    <w:p>
+      <w:r>
+        <w:t>The project plan describes the hardware organization used to realize your design.  In addition, it defines the technical accomplishments for the first and second milestones.</w:t>
+      </w:r>
+    </w:p>
+    <w:p>
+      <w:pPr>
+        <w:pStyle w:val="Heading2"/>
+      </w:pPr>
+      <w:r>
+        <w:t>Milestone</w:t>
+      </w:r>
+      <w:r>
+        <w:t xml:space="preserve"> I</w:t>
+      </w:r>
+    </w:p>
+    <w:p>
+      <w:r>
+        <w:t>A milestone is a</w:t>
+      </w:r>
+      <w:r>
+        <w:t xml:space="preserve">n intermediate level of </w:t>
+      </w:r>
+      <w:r>
+        <w:t xml:space="preserve">technical accomplishment required </w:t>
+      </w:r>
+      <w:r>
+        <w:t xml:space="preserve">in the final </w:t>
+      </w:r>
+      <w:r>
+        <w:t>system</w:t>
+      </w:r>
+      <w:r>
+        <w:t xml:space="preserve">.  </w:t>
+      </w:r>
+      <w:r>
+        <w:t xml:space="preserve">The first milestone will generally focus on getting the </w:t>
+      </w:r>
+      <w:r>
+        <w:t>low-level</w:t>
+      </w:r>
+      <w:r>
+        <w:t xml:space="preserve"> units of the design operational.</w:t>
+      </w:r>
+    </w:p>
+    <w:p>
+      <w:pPr>
+        <w:pStyle w:val="Heading2"/>
+      </w:pPr>
+      <w:r>
+        <w:t>Milestone</w:t>
+      </w:r>
+      <w:r>
+        <w:t xml:space="preserve"> II</w:t>
+      </w:r>
+    </w:p>
+    <w:p>
+      <w:r>
+        <w:t>The second milestone</w:t>
+      </w:r>
+      <w:r>
+        <w:t xml:space="preserve"> generally seeks to </w:t>
+      </w:r>
+      <w:r>
+        <w:t xml:space="preserve">integrate </w:t>
+      </w:r>
+      <w:r>
+        <w:t>the units of the design</w:t>
+      </w:r>
+      <w:r>
+        <w:t xml:space="preserve">.  </w:t>
+      </w:r>
+      <w:r>
+        <w:t>You sho</w:t>
+      </w:r>
+      <w:r>
+        <w:t>uld aim to have a simplified version</w:t>
+      </w:r>
+      <w:r>
+        <w:t xml:space="preserve"> of your design complete.</w:t>
+      </w:r>
+      <w:r>
+        <w:t xml:space="preserve"> </w:t>
+      </w:r>
+    </w:p>
+    <w:p>
+      <w:pPr>
+        <w:pStyle w:val="Heading2"/>
+      </w:pPr>
+      <w:r>
+        <w:t>P</w:t>
+      </w:r>
+      <w:r>
+        <w:t>resentation</w:t>
+      </w:r>
+    </w:p>
+    <w:p>
+      <w:r>
+        <w:t xml:space="preserve">A presentation </w:t>
+      </w:r>
+      <w:r>
+        <w:t xml:space="preserve">in front of the class </w:t>
+      </w:r>
+      <w:r>
+        <w:t xml:space="preserve">covering the </w:t>
+      </w:r>
+      <w:r>
+        <w:t>design needs</w:t>
       </w:r>
       <w:r>
         <w:t xml:space="preserve">, </w:t>
       </w:r>
       <w:r>
-        <w:t xml:space="preserve">and </w:t>
-      </w:r>
-      <w:r>
-        <w:t>the requirements that should be met in order to satisfy this need.</w:t>
-      </w:r>
-      <w:r>
-        <w:t xml:space="preserve">  </w:t>
-      </w:r>
-      <w:r>
-        <w:t>Project specifications may be modified by the instructor.</w:t>
-      </w:r>
-    </w:p>
-    <w:p>
-      <w:pPr>
-        <w:pStyle w:val="Heading2"/>
-      </w:pPr>
-      <w:r>
-        <w:t>Plan</w:t>
-      </w:r>
-    </w:p>
-    <w:p>
-      <w:r>
-        <w:t>The project plan describes the hardware organization used to realize your design.  In addition, it defines the technical accomplishments for the first and second milestones.</w:t>
-      </w:r>
-    </w:p>
-    <w:p>
-      <w:pPr>
-        <w:pStyle w:val="Heading2"/>
-      </w:pPr>
-      <w:r>
-        <w:t>Milestone</w:t>
-      </w:r>
-      <w:r>
-        <w:t xml:space="preserve"> I</w:t>
-      </w:r>
-    </w:p>
-    <w:p>
-      <w:r>
-        <w:t>A milestone is a</w:t>
-      </w:r>
-      <w:r>
-        <w:t xml:space="preserve">n intermediate level of </w:t>
-      </w:r>
-      <w:r>
-        <w:t xml:space="preserve">technical accomplishment required </w:t>
-      </w:r>
-      <w:r>
-        <w:t xml:space="preserve">in the final </w:t>
-      </w:r>
-      <w:r>
-        <w:t>system</w:t>
-      </w:r>
-      <w:r>
-        <w:t xml:space="preserve">.  </w:t>
-      </w:r>
-      <w:r>
-        <w:t>The first milestone will generally focus on getting the low level units of the design operational.</w:t>
-      </w:r>
-    </w:p>
-    <w:p>
-      <w:pPr>
-        <w:pStyle w:val="Heading2"/>
-      </w:pPr>
-      <w:r>
-        <w:t>Milestone</w:t>
-      </w:r>
-      <w:r>
-        <w:t xml:space="preserve"> II</w:t>
-      </w:r>
-    </w:p>
-    <w:p>
-      <w:r>
-        <w:t>The second milestone</w:t>
-      </w:r>
-      <w:r>
-        <w:t xml:space="preserve"> generally seeks to </w:t>
-      </w:r>
-      <w:r>
-        <w:t xml:space="preserve">integrate </w:t>
-      </w:r>
-      <w:r>
-        <w:t>the units of the design</w:t>
-      </w:r>
-      <w:r>
-        <w:t xml:space="preserve">.  </w:t>
-      </w:r>
-      <w:r>
-        <w:t>You sho</w:t>
-      </w:r>
-      <w:r>
-        <w:t>uld aim to have a simplified version</w:t>
-      </w:r>
-      <w:r>
-        <w:t xml:space="preserve"> of your design complete.</w:t>
-      </w:r>
-      <w:r>
-        <w:t xml:space="preserve"> </w:t>
-      </w:r>
-    </w:p>
-    <w:p>
-      <w:pPr>
-        <w:pStyle w:val="Heading2"/>
-      </w:pPr>
-      <w:r>
-        <w:t>P</w:t>
-      </w:r>
-      <w:r>
-        <w:t>resentation</w:t>
-      </w:r>
-    </w:p>
-    <w:p>
-      <w:r>
-        <w:t xml:space="preserve">A presentation </w:t>
-      </w:r>
-      <w:r>
-        <w:t xml:space="preserve">in front of the class </w:t>
-      </w:r>
-      <w:r>
-        <w:t xml:space="preserve">covering the </w:t>
-      </w:r>
-      <w:r>
-        <w:t>design needs</w:t>
-      </w:r>
-      <w:r>
-        <w:t>, high level architecture</w:t>
+        <w:t>high-level</w:t>
+      </w:r>
+      <w:r>
+        <w:t xml:space="preserve"> architecture</w:t>
       </w:r>
       <w:r>
         <w:t xml:space="preserve">, detailed design, and </w:t>
@@ -284,7 +296,25 @@
     </w:p>
     <w:p>
       <w:r>
-        <w:t xml:space="preserve">You final project proposal outlines the need that your project will address, the requirements for the solution, and the behavior of your solution.  The proposal will start out by defining the name of the project and </w:t>
+        <w:t>You fina</w:t>
+      </w:r>
+      <w:r>
+        <w:t xml:space="preserve">l project proposal outlines </w:t>
+      </w:r>
+      <w:r>
+        <w:t xml:space="preserve">the requirements </w:t>
+      </w:r>
+      <w:r>
+        <w:t>your</w:t>
+      </w:r>
+      <w:r>
+        <w:t xml:space="preserve"> solution</w:t>
+      </w:r>
+      <w:r>
+        <w:t xml:space="preserve"> must meet</w:t>
+      </w:r>
+      <w:r>
+        <w:t xml:space="preserve">, and the behavior of your solution.  The proposal will start out by defining the name of the project and </w:t>
       </w:r>
       <w:r>
         <w:t>your name (with</w:t>
@@ -581,11 +611,9 @@
                         <w:ind w:left="720"/>
                         <w:jc w:val="center"/>
                       </w:pPr>
-                      <w:proofErr w:type="gramStart"/>
                       <w:r>
                         <w:t>by</w:t>
                       </w:r>
-                      <w:proofErr w:type="gramEnd"/>
                     </w:p>
                     <w:p>
                       <w:pPr>
@@ -683,16 +711,31 @@
         <w:t xml:space="preserve"> B and A-level functionality.  </w:t>
       </w:r>
       <w:r>
-        <w:t xml:space="preserve">To achieve </w:t>
+        <w:t>In previous years, t</w:t>
+      </w:r>
+      <w:r>
+        <w:t xml:space="preserve">o achieve </w:t>
       </w:r>
       <w:r>
         <w:t>minimum</w:t>
       </w:r>
       <w:r>
-        <w:t xml:space="preserve"> functionality, you must incorporate a new external input or output device we haven’t previously used in this course.</w:t>
-      </w:r>
-      <w:r>
-        <w:t xml:space="preserve"> The grade for functionality achieved will range from 25 points for minimum functionality up to 40 points total for achieving A functionality, multiplied by a difficulty factor.</w:t>
+        <w:t xml:space="preserve"> functionality</w:t>
+      </w:r>
+      <w:r>
+        <w:t xml:space="preserve"> (20 points)</w:t>
+      </w:r>
+      <w:r>
+        <w:t>, you must incorporate a new external input or output device we haven’t previously used in this course.</w:t>
+      </w:r>
+      <w:r>
+        <w:t xml:space="preserve"> However, this year the new external input or output device is not required for minimum functionality, but instead can be used to achieve either B or A functionality (10 points each). The other 10 points will be for extra features you implement above the minimum functionality.  These 40 points will be weighted by a “difficulty factor”.  Those students with a more </w:t>
+      </w:r>
+      <w:r>
+        <w:t>challenging project can receive</w:t>
+      </w:r>
+      <w:r>
+        <w:t xml:space="preserve"> more points.</w:t>
       </w:r>
     </w:p>
     <w:p>
@@ -737,7 +780,13 @@
         </w:numPr>
       </w:pPr>
       <w:r>
-        <w:t xml:space="preserve">Graphical - </w:t>
+        <w:rPr>
+          <w:b/>
+        </w:rPr>
+        <w:t>Graphical</w:t>
+      </w:r>
+      <w:r>
+        <w:t xml:space="preserve"> - </w:t>
       </w:r>
       <w:r>
         <w:t>Draw</w:t>
@@ -782,10 +831,31 @@
           <w:ilvl w:val="0"/>
           <w:numId w:val="4"/>
         </w:numPr>
-      </w:pPr>
-      <w:r>
-        <w:t>Function Table - Describe the input, output and behavior of the system using this table format.</w:t>
-      </w:r>
+        <w:rPr>
+          <w:strike/>
+        </w:rPr>
+      </w:pPr>
+      <w:r>
+        <w:rPr>
+          <w:b/>
+          <w:strike/>
+        </w:rPr>
+        <w:t>Function Table</w:t>
+      </w:r>
+      <w:r>
+        <w:rPr>
+          <w:strike/>
+        </w:rPr>
+        <w:t xml:space="preserve"> - Describe the input, output and behavior of the system using this table format.</w:t>
+      </w:r>
+    </w:p>
+    <w:p>
+      <w:pPr>
+        <w:ind w:left="720"/>
+        <w:rPr>
+          <w:strike/>
+        </w:rPr>
+      </w:pPr>
     </w:p>
     <w:tbl>
       <w:tblPr>
@@ -811,7 +881,16 @@
             <w:tcW w:w="1188" w:type="dxa"/>
           </w:tcPr>
           <w:p>
+            <w:pPr>
+              <w:rPr>
+                <w:strike/>
+              </w:rPr>
+            </w:pPr>
             <w:r>
+              <w:rPr>
+                <w:strike/>
+              </w:rPr>
+              <w:lastRenderedPageBreak/>
               <w:t>Module</w:t>
             </w:r>
           </w:p>
@@ -821,7 +900,15 @@
             <w:tcW w:w="7020" w:type="dxa"/>
           </w:tcPr>
           <w:p>
+            <w:pPr>
+              <w:rPr>
+                <w:strike/>
+              </w:rPr>
+            </w:pPr>
             <w:r>
+              <w:rPr>
+                <w:strike/>
+              </w:rPr>
               <w:t>The module name</w:t>
             </w:r>
           </w:p>
@@ -833,7 +920,15 @@
             <w:tcW w:w="1188" w:type="dxa"/>
           </w:tcPr>
           <w:p>
+            <w:pPr>
+              <w:rPr>
+                <w:strike/>
+              </w:rPr>
+            </w:pPr>
             <w:r>
+              <w:rPr>
+                <w:strike/>
+              </w:rPr>
               <w:t>Inputs</w:t>
             </w:r>
           </w:p>
@@ -843,7 +938,15 @@
             <w:tcW w:w="7020" w:type="dxa"/>
           </w:tcPr>
           <w:p>
+            <w:pPr>
+              <w:rPr>
+                <w:strike/>
+              </w:rPr>
+            </w:pPr>
             <w:r>
+              <w:rPr>
+                <w:strike/>
+              </w:rPr>
               <w:t>Users inputs and sensors which are inputs to the modules</w:t>
             </w:r>
           </w:p>
@@ -855,7 +958,15 @@
             <w:tcW w:w="1188" w:type="dxa"/>
           </w:tcPr>
           <w:p>
+            <w:pPr>
+              <w:rPr>
+                <w:strike/>
+              </w:rPr>
+            </w:pPr>
             <w:r>
+              <w:rPr>
+                <w:strike/>
+              </w:rPr>
               <w:t>Outputs</w:t>
             </w:r>
           </w:p>
@@ -865,7 +976,15 @@
             <w:tcW w:w="7020" w:type="dxa"/>
           </w:tcPr>
           <w:p>
+            <w:pPr>
+              <w:rPr>
+                <w:strike/>
+              </w:rPr>
+            </w:pPr>
             <w:r>
+              <w:rPr>
+                <w:strike/>
+              </w:rPr>
               <w:t>All forms of outputs from the modules</w:t>
             </w:r>
           </w:p>
@@ -877,8 +996,15 @@
             <w:tcW w:w="1188" w:type="dxa"/>
           </w:tcPr>
           <w:p>
+            <w:pPr>
+              <w:rPr>
+                <w:strike/>
+              </w:rPr>
+            </w:pPr>
             <w:r>
-              <w:lastRenderedPageBreak/>
+              <w:rPr>
+                <w:strike/>
+              </w:rPr>
               <w:t>Behavior</w:t>
             </w:r>
           </w:p>
@@ -888,7 +1014,15 @@
             <w:tcW w:w="7020" w:type="dxa"/>
           </w:tcPr>
           <w:p>
+            <w:pPr>
+              <w:rPr>
+                <w:strike/>
+              </w:rPr>
+            </w:pPr>
             <w:r>
+              <w:rPr>
+                <w:strike/>
+              </w:rPr>
               <w:t>Describe the behavior of this module.  Make sure to talk about all the modes that the module can be in.</w:t>
             </w:r>
           </w:p>
@@ -1159,14 +1293,12 @@
                           <w:strike/>
                         </w:rPr>
                       </w:pPr>
-                      <w:proofErr w:type="gramStart"/>
                       <w:r>
                         <w:rPr>
                           <w:strike/>
                         </w:rPr>
                         <w:t>by</w:t>
                       </w:r>
-                      <w:proofErr w:type="gramEnd"/>
                     </w:p>
                     <w:p>
                       <w:pPr>
@@ -1455,37 +1587,75 @@
     <w:p>
       <w:pPr>
         <w:pStyle w:val="Heading2"/>
-      </w:pPr>
-      <w:r>
+        <w:rPr>
+          <w:strike/>
+        </w:rPr>
+      </w:pPr>
+      <w:r>
+        <w:rPr>
+          <w:strike/>
+        </w:rPr>
         <w:t xml:space="preserve">Bill of </w:t>
       </w:r>
       <w:r>
+        <w:rPr>
+          <w:strike/>
+        </w:rPr>
         <w:t>Material</w:t>
       </w:r>
       <w:r>
+        <w:rPr>
+          <w:strike/>
+        </w:rPr>
         <w:t>s</w:t>
       </w:r>
     </w:p>
     <w:p>
-      <w:r>
+      <w:pPr>
+        <w:rPr>
+          <w:strike/>
+        </w:rPr>
+      </w:pPr>
+      <w:r>
+        <w:rPr>
+          <w:strike/>
+        </w:rPr>
         <w:t>I</w:t>
       </w:r>
       <w:r>
+        <w:rPr>
+          <w:strike/>
+        </w:rPr>
         <w:t>nclude a list of the parts that you will need to complete the project</w:t>
       </w:r>
       <w:r>
+        <w:rPr>
+          <w:strike/>
+        </w:rPr>
         <w:t>; include parts that you may already own</w:t>
       </w:r>
       <w:r>
+        <w:rPr>
+          <w:strike/>
+        </w:rPr>
         <w:t>.  For each component, please indicate if we have it and if not, will yo</w:t>
       </w:r>
       <w:r>
+        <w:rPr>
+          <w:strike/>
+        </w:rPr>
         <w:t xml:space="preserve">u be purchasing it, or will USAFA </w:t>
       </w:r>
       <w:r>
+        <w:rPr>
+          <w:strike/>
+        </w:rPr>
         <w:t>need to purchase it.  If you need an item purchased, please provide the exact part number, cost, a</w:t>
       </w:r>
       <w:r>
+        <w:rPr>
+          <w:strike/>
+        </w:rPr>
         <w:t>nd URL where it can be ordered.</w:t>
       </w:r>
     </w:p>
@@ -1594,7 +1764,19 @@
     </w:p>
     <w:p>
       <w:r>
-        <w:t>Define the requirements that you will need to be meet in order to achieve minimum functionality.  Likewise defined B and A-level functionality.  The specifications for each grade level must include:</w:t>
+        <w:t>Define the</w:t>
+      </w:r>
+      <w:r>
+        <w:t xml:space="preserve"> detailed </w:t>
+      </w:r>
+      <w:r>
+        <w:t xml:space="preserve">requirements that you will need to be meet in order to achieve minimum </w:t>
+      </w:r>
+      <w:r>
+        <w:t>functionality.  Likewise, define the detailed requirements of</w:t>
+      </w:r>
+      <w:r>
+        <w:t xml:space="preserve"> B and A-level functionality.  The specifications for each grade level must include:</w:t>
       </w:r>
     </w:p>
     <w:p>
@@ -2040,125 +2222,131 @@
       <w:r>
         <w:t>:</w:t>
       </w:r>
+    </w:p>
+    <w:p/>
+    <w:p>
+      <w:pPr>
+        <w:rPr>
+          <w:b/>
+        </w:rPr>
+      </w:pPr>
+      <w:r>
+        <w:rPr>
+          <w:b/>
+        </w:rPr>
+        <w:t>Appendix A</w:t>
+      </w:r>
+      <w:r>
+        <w:rPr>
+          <w:b/>
+        </w:rPr>
+        <w:t>:</w:t>
+      </w:r>
+      <w:r>
+        <w:rPr>
+          <w:b/>
+        </w:rPr>
+        <w:t xml:space="preserve"> </w:t>
+      </w:r>
+      <w:r>
+        <w:rPr>
+          <w:b/>
+        </w:rPr>
+        <w:t xml:space="preserve">Running the </w:t>
+      </w:r>
+      <w:r>
+        <w:rPr>
+          <w:b/>
+        </w:rPr>
+        <w:t>Project</w:t>
+      </w:r>
+    </w:p>
+    <w:p>
+      <w:r>
+        <w:t xml:space="preserve">Describe the procedure for a faculty </w:t>
+      </w:r>
+      <w:r>
+        <w:t xml:space="preserve">member </w:t>
+      </w:r>
+      <w:r>
+        <w:t>or student to duplicate your demo. I would like to have your project as a resource for students in later semesters</w:t>
+      </w:r>
+      <w:r>
+        <w:t xml:space="preserve"> s</w:t>
+      </w:r>
+      <w:r>
+        <w:t xml:space="preserve">o </w:t>
+      </w:r>
+      <w:r>
+        <w:t xml:space="preserve">its important </w:t>
+      </w:r>
+      <w:r>
+        <w:t xml:space="preserve">describe for them all the details necessary to make your project work. Include any </w:t>
+      </w:r>
+      <w:r>
+        <w:t xml:space="preserve">special </w:t>
+      </w:r>
+      <w:r>
+        <w:t xml:space="preserve">assembler or compliers that you used. </w:t>
+      </w:r>
+    </w:p>
+    <w:p/>
+    <w:p>
+      <w:pPr>
+        <w:pStyle w:val="Heading1"/>
+      </w:pPr>
+      <w:r>
+        <w:t>Git Repo (Bitbucket)</w:t>
+      </w:r>
+    </w:p>
+    <w:p>
+      <w:pPr>
+        <w:rPr>
+          <w:b/>
+        </w:rPr>
+      </w:pPr>
+    </w:p>
+    <w:p>
+      <w:r>
+        <w:t>Y</w:t>
+      </w:r>
+      <w:r>
+        <w:t xml:space="preserve">ou should </w:t>
+      </w:r>
+      <w:r>
+        <w:t xml:space="preserve">provide the faculty member with a </w:t>
+      </w:r>
+      <w:r>
+        <w:t>BitBucket</w:t>
+      </w:r>
+      <w:r>
+        <w:t xml:space="preserve"> repository </w:t>
+      </w:r>
+      <w:r>
+        <w:t>containing four directories.</w:t>
+      </w:r>
+      <w:r>
+        <w:t xml:space="preserve">  These four directories can be included in your current ECE 383 repository in a folder called FINAL PROJECT.</w:t>
+      </w:r>
+      <w:r>
+        <w:t xml:space="preserve"> </w:t>
+      </w:r>
+      <w:r>
+        <w:t>SOUR</w:t>
+      </w:r>
+      <w:r>
+        <w:t>CE should contain all the project</w:t>
+      </w:r>
+      <w:r>
+        <w:t xml:space="preserve"> files (include all intermediate files generated by the compiler), PRESENTATION should contain your final power point presentation, DEMO should contain a mpeg, mov, avi, etc. of your project in action along with any documented tests</w:t>
+      </w:r>
+      <w:r>
+        <w:t xml:space="preserve"> (or a link to a video hosting site like youtube)</w:t>
+      </w:r>
       <w:bookmarkStart w:id="0" w:name="_GoBack"/>
       <w:bookmarkEnd w:id="0"/>
-    </w:p>
-    <w:p/>
-    <w:p>
-      <w:pPr>
-        <w:rPr>
-          <w:b/>
-        </w:rPr>
-      </w:pPr>
-      <w:r>
-        <w:rPr>
-          <w:b/>
-        </w:rPr>
-        <w:t>Appendix A</w:t>
-      </w:r>
-      <w:r>
-        <w:rPr>
-          <w:b/>
-        </w:rPr>
-        <w:t>:</w:t>
-      </w:r>
-      <w:r>
-        <w:rPr>
-          <w:b/>
-        </w:rPr>
-        <w:t xml:space="preserve"> </w:t>
-      </w:r>
-      <w:r>
-        <w:rPr>
-          <w:b/>
-        </w:rPr>
-        <w:t xml:space="preserve">Running the </w:t>
-      </w:r>
-      <w:r>
-        <w:rPr>
-          <w:b/>
-        </w:rPr>
-        <w:t>Project</w:t>
-      </w:r>
-    </w:p>
-    <w:p>
-      <w:r>
-        <w:t xml:space="preserve">Describe the procedure for a faculty </w:t>
-      </w:r>
-      <w:r>
-        <w:t xml:space="preserve">member </w:t>
-      </w:r>
-      <w:r>
-        <w:t>or student to duplicate your demo. I would like to have your project as a resource for students in later semesters</w:t>
-      </w:r>
-      <w:r>
-        <w:t xml:space="preserve"> s</w:t>
-      </w:r>
-      <w:r>
-        <w:t xml:space="preserve">o </w:t>
-      </w:r>
-      <w:r>
-        <w:t xml:space="preserve">its important </w:t>
-      </w:r>
-      <w:r>
-        <w:t xml:space="preserve">describe for them all the details necessary to make your project work. Include any </w:t>
-      </w:r>
-      <w:r>
-        <w:t xml:space="preserve">special </w:t>
-      </w:r>
-      <w:r>
-        <w:t xml:space="preserve">assembler or compliers that you used. </w:t>
-      </w:r>
-    </w:p>
-    <w:p/>
-    <w:p>
-      <w:pPr>
-        <w:pStyle w:val="Heading1"/>
-      </w:pPr>
-      <w:r>
-        <w:t>Git Repo (Bitbucket)</w:t>
-      </w:r>
-    </w:p>
-    <w:p>
-      <w:pPr>
-        <w:rPr>
-          <w:b/>
-        </w:rPr>
-      </w:pPr>
-    </w:p>
-    <w:p>
-      <w:r>
-        <w:t>Y</w:t>
-      </w:r>
-      <w:r>
-        <w:t xml:space="preserve">ou should </w:t>
-      </w:r>
-      <w:r>
-        <w:t xml:space="preserve">provide the faculty member with a </w:t>
-      </w:r>
-      <w:r>
-        <w:t>BitBucket</w:t>
-      </w:r>
-      <w:r>
-        <w:t xml:space="preserve"> repository </w:t>
-      </w:r>
-      <w:r>
-        <w:t>containing four directories.</w:t>
-      </w:r>
-      <w:r>
-        <w:t xml:space="preserve">  These four directories can be included in your current ECE 383 repository in a folder called FINAL PROJECT.</w:t>
-      </w:r>
-      <w:r>
-        <w:t xml:space="preserve"> </w:t>
-      </w:r>
-      <w:r>
-        <w:t>SOUR</w:t>
-      </w:r>
-      <w:r>
-        <w:t>CE should contain all the project</w:t>
-      </w:r>
-      <w:r>
-        <w:t xml:space="preserve"> files (include all intermediate files generated by the compiler), PRESENTATION should contain your final power point presentation, DEMO should contain a mpeg, mov, avi, etc. of your project in action along with any documented tests, and REPORT should contain your report.</w:t>
+      <w:r>
+        <w:t>, and REPORT should contain your report.</w:t>
       </w:r>
       <w:r>
         <w:t xml:space="preserve">  </w:t>
@@ -2547,10 +2735,10 @@
             <v:path o:extrusionok="f" gradientshapeok="t" o:connecttype="rect"/>
             <o:lock v:ext="edit" aspectratio="t"/>
           </v:shapetype>
-          <v:shape id="_x0000_i1025" type="#_x0000_t75" style="width:91.5pt;height:18pt" o:ole="">
+          <v:shape id="_x0000_i1025" type="#_x0000_t75" style="width:91.45pt;height:18pt" o:ole="">
             <v:imagedata r:id="rId5" o:title=""/>
           </v:shape>
-          <o:OLEObject Type="Embed" ProgID="Equation.3" ShapeID="_x0000_i1025" DrawAspect="Content" ObjectID="_1618811402" r:id="rId6"/>
+          <o:OLEObject Type="Embed" ProgID="Equation.3" ShapeID="_x0000_i1025" DrawAspect="Content" ObjectID="_1647888231" r:id="rId6"/>
         </w:object>
       </w:r>
       <w:r>
@@ -2683,7 +2871,7 @@
 </file>
 
 <file path=word/numbering.xml><?xml version="1.0" encoding="utf-8"?>
-<w:numbering xmlns:wpc="http://schemas.microsoft.com/office/word/2010/wordprocessingCanvas" xmlns:mc="http://schemas.openxmlformats.org/markup-compatibility/2006" xmlns:o="urn:schemas-microsoft-com:office:office" xmlns:r="http://schemas.openxmlformats.org/officeDocument/2006/relationships" xmlns:m="http://schemas.openxmlformats.org/officeDocument/2006/math" xmlns:v="urn:schemas-microsoft-com:vml" xmlns:wp14="http://schemas.microsoft.com/office/word/2010/wordprocessingDrawing" xmlns:wp="http://schemas.openxmlformats.org/drawingml/2006/wordprocessingDrawing" xmlns:w10="urn:schemas-microsoft-com:office:word" xmlns:w="http://schemas.openxmlformats.org/wordprocessingml/2006/main" xmlns:w14="http://schemas.microsoft.com/office/word/2010/wordml" xmlns:w15="http://schemas.microsoft.com/office/word/2012/wordml" xmlns:wpg="http://schemas.microsoft.com/office/word/2010/wordprocessingGroup" xmlns:wpi="http://schemas.microsoft.com/office/word/2010/wordprocessingInk" xmlns:wne="http://schemas.microsoft.com/office/word/2006/wordml" xmlns:wps="http://schemas.microsoft.com/office/word/2010/wordprocessingShape" mc:Ignorable="w14 w15 wp14">
+<w:numbering xmlns:wpc="http://schemas.microsoft.com/office/word/2010/wordprocessingCanvas" xmlns:cx="http://schemas.microsoft.com/office/drawing/2014/chartex" xmlns:cx1="http://schemas.microsoft.com/office/drawing/2015/9/8/chartex" xmlns:mc="http://schemas.openxmlformats.org/markup-compatibility/2006" xmlns:o="urn:schemas-microsoft-com:office:office" xmlns:r="http://schemas.openxmlformats.org/officeDocument/2006/relationships" xmlns:m="http://schemas.openxmlformats.org/officeDocument/2006/math" xmlns:v="urn:schemas-microsoft-com:vml" xmlns:wp14="http://schemas.microsoft.com/office/word/2010/wordprocessingDrawing" xmlns:wp="http://schemas.openxmlformats.org/drawingml/2006/wordprocessingDrawing" xmlns:w10="urn:schemas-microsoft-com:office:word" xmlns:w="http://schemas.openxmlformats.org/wordprocessingml/2006/main" xmlns:w14="http://schemas.microsoft.com/office/word/2010/wordml" xmlns:w15="http://schemas.microsoft.com/office/word/2012/wordml" xmlns:w16se="http://schemas.microsoft.com/office/word/2015/wordml/symex" xmlns:wpg="http://schemas.microsoft.com/office/word/2010/wordprocessingGroup" xmlns:wpi="http://schemas.microsoft.com/office/word/2010/wordprocessingInk" xmlns:wne="http://schemas.microsoft.com/office/word/2006/wordml" xmlns:wps="http://schemas.microsoft.com/office/word/2010/wordprocessingShape" mc:Ignorable="w14 w15 w16se wp14">
   <w:abstractNum w:abstractNumId="0" w15:restartNumberingAfterBreak="0">
     <w:nsid w:val="2C591503"/>
     <w:multiLevelType w:val="multilevel"/>
@@ -2712,9 +2900,9 @@
       <w:lvlJc w:val="left"/>
       <w:pPr>
         <w:tabs>
-          <w:tab w:val="num" w:pos="576"/>
+          <w:tab w:val="num" w:pos="3636"/>
         </w:tabs>
-        <w:ind w:left="576" w:hanging="576"/>
+        <w:ind w:left="3636" w:hanging="576"/>
       </w:pPr>
       <w:rPr>
         <w:rFonts w:hint="default"/>
@@ -3675,7 +3863,7 @@
 </file>
 
 <file path=word/styles.xml><?xml version="1.0" encoding="utf-8"?>
-<w:styles xmlns:mc="http://schemas.openxmlformats.org/markup-compatibility/2006" xmlns:r="http://schemas.openxmlformats.org/officeDocument/2006/relationships" xmlns:w="http://schemas.openxmlformats.org/wordprocessingml/2006/main" xmlns:w14="http://schemas.microsoft.com/office/word/2010/wordml" xmlns:w15="http://schemas.microsoft.com/office/word/2012/wordml" mc:Ignorable="w14 w15">
+<w:styles xmlns:mc="http://schemas.openxmlformats.org/markup-compatibility/2006" xmlns:r="http://schemas.openxmlformats.org/officeDocument/2006/relationships" xmlns:w="http://schemas.openxmlformats.org/wordprocessingml/2006/main" xmlns:w14="http://schemas.microsoft.com/office/word/2010/wordml" xmlns:w15="http://schemas.microsoft.com/office/word/2012/wordml" xmlns:w16se="http://schemas.microsoft.com/office/word/2015/wordml/symex" mc:Ignorable="w14 w15 w16se">
   <w:docDefaults>
     <w:rPrDefault>
       <w:rPr>
@@ -4101,7 +4289,12 @@
         <w:ilvl w:val="1"/>
         <w:numId w:val="5"/>
       </w:numPr>
+      <w:tabs>
+        <w:tab w:val="clear" w:pos="3636"/>
+        <w:tab w:val="num" w:pos="576"/>
+      </w:tabs>
       <w:spacing w:before="240" w:after="60"/>
+      <w:ind w:left="576"/>
       <w:outlineLvl w:val="1"/>
     </w:pPr>
     <w:rPr>

</xml_diff>

<commit_message>
delete section 1 and add hints
</commit_message>
<xml_diff>
--- a/lab/lab5/final.docx
+++ b/lab/lab5/final.docx
@@ -76,221 +76,6 @@
         <w:pStyle w:val="Heading1"/>
       </w:pPr>
       <w:r>
-        <w:t>Final project</w:t>
-      </w:r>
-    </w:p>
-    <w:p>
-      <w:r>
-        <w:t xml:space="preserve">The final project in this class will be the design and implementation of an engineering prototype to address some need.  </w:t>
-      </w:r>
-      <w:r>
-        <w:t xml:space="preserve">The final projects in this class are to be completed individually.  </w:t>
-      </w:r>
-      <w:r>
-        <w:t>The following are significant deliverables in the co</w:t>
-      </w:r>
-      <w:r>
-        <w:t xml:space="preserve">mpletion of the final project. </w:t>
-      </w:r>
-    </w:p>
-    <w:p>
-      <w:pPr>
-        <w:pStyle w:val="Heading2"/>
-      </w:pPr>
-      <w:r>
-        <w:t>Proposal</w:t>
-      </w:r>
-    </w:p>
-    <w:p>
-      <w:r>
-        <w:t>The proposal</w:t>
-      </w:r>
-      <w:r>
-        <w:t xml:space="preserve"> describes the </w:t>
-      </w:r>
-      <w:r>
-        <w:t xml:space="preserve">requirements </w:t>
-      </w:r>
-      <w:r>
-        <w:t>that your prototype will achieve</w:t>
-      </w:r>
-      <w:r>
-        <w:t>.</w:t>
-      </w:r>
-      <w:r>
-        <w:t xml:space="preserve">  </w:t>
-      </w:r>
-      <w:r>
-        <w:t>Project specifications may be modified by the instructor.</w:t>
-      </w:r>
-    </w:p>
-    <w:p>
-      <w:pPr>
-        <w:pStyle w:val="Heading2"/>
-      </w:pPr>
-      <w:r>
-        <w:t>Plan</w:t>
-      </w:r>
-    </w:p>
-    <w:p>
-      <w:r>
-        <w:t>The project plan describes the hardware organization used to realize your design.  In addition, it defines the technical accomplishments for the first and second milestones.</w:t>
-      </w:r>
-    </w:p>
-    <w:p>
-      <w:pPr>
-        <w:pStyle w:val="Heading2"/>
-      </w:pPr>
-      <w:r>
-        <w:t>Milestone</w:t>
-      </w:r>
-      <w:r>
-        <w:t xml:space="preserve"> I</w:t>
-      </w:r>
-    </w:p>
-    <w:p>
-      <w:r>
-        <w:t>A milestone is a</w:t>
-      </w:r>
-      <w:r>
-        <w:t xml:space="preserve">n intermediate level of </w:t>
-      </w:r>
-      <w:r>
-        <w:t xml:space="preserve">technical accomplishment required </w:t>
-      </w:r>
-      <w:r>
-        <w:t xml:space="preserve">in the final </w:t>
-      </w:r>
-      <w:r>
-        <w:t>system</w:t>
-      </w:r>
-      <w:r>
-        <w:t xml:space="preserve">.  </w:t>
-      </w:r>
-      <w:r>
-        <w:t xml:space="preserve">The first milestone will generally focus on getting the </w:t>
-      </w:r>
-      <w:r>
-        <w:t>low-level</w:t>
-      </w:r>
-      <w:r>
-        <w:t xml:space="preserve"> units of the design operational.</w:t>
-      </w:r>
-    </w:p>
-    <w:p>
-      <w:pPr>
-        <w:pStyle w:val="Heading2"/>
-      </w:pPr>
-      <w:r>
-        <w:t>Milestone</w:t>
-      </w:r>
-      <w:r>
-        <w:t xml:space="preserve"> II</w:t>
-      </w:r>
-    </w:p>
-    <w:p>
-      <w:r>
-        <w:t>The second milestone</w:t>
-      </w:r>
-      <w:r>
-        <w:t xml:space="preserve"> generally seeks to </w:t>
-      </w:r>
-      <w:r>
-        <w:t xml:space="preserve">integrate </w:t>
-      </w:r>
-      <w:r>
-        <w:t>the units of the design</w:t>
-      </w:r>
-      <w:r>
-        <w:t xml:space="preserve">.  </w:t>
-      </w:r>
-      <w:r>
-        <w:t>You sho</w:t>
-      </w:r>
-      <w:r>
-        <w:t>uld aim to have a simplified version</w:t>
-      </w:r>
-      <w:r>
-        <w:t xml:space="preserve"> of your design complete.</w:t>
-      </w:r>
-      <w:r>
-        <w:t xml:space="preserve"> </w:t>
-      </w:r>
-    </w:p>
-    <w:p>
-      <w:pPr>
-        <w:pStyle w:val="Heading2"/>
-      </w:pPr>
-      <w:r>
-        <w:t>P</w:t>
-      </w:r>
-      <w:r>
-        <w:t>resentation</w:t>
-      </w:r>
-    </w:p>
-    <w:p>
-      <w:r>
-        <w:t xml:space="preserve">A presentation </w:t>
-      </w:r>
-      <w:r>
-        <w:t xml:space="preserve">in front of the class </w:t>
-      </w:r>
-      <w:r>
-        <w:t xml:space="preserve">covering the </w:t>
-      </w:r>
-      <w:r>
-        <w:t>design needs</w:t>
-      </w:r>
-      <w:r>
-        <w:t xml:space="preserve">, </w:t>
-      </w:r>
-      <w:r>
-        <w:t>high-level</w:t>
-      </w:r>
-      <w:r>
-        <w:t xml:space="preserve"> architecture</w:t>
-      </w:r>
-      <w:r>
-        <w:t xml:space="preserve">, detailed design, and </w:t>
-      </w:r>
-      <w:r>
-        <w:t>a demo of the final product.</w:t>
-      </w:r>
-    </w:p>
-    <w:p>
-      <w:pPr>
-        <w:pStyle w:val="Heading2"/>
-      </w:pPr>
-      <w:r>
-        <w:t>W</w:t>
-      </w:r>
-      <w:r>
-        <w:t>rite-up</w:t>
-      </w:r>
-    </w:p>
-    <w:p>
-      <w:r>
-        <w:t xml:space="preserve">A written document </w:t>
-      </w:r>
-      <w:r>
-        <w:t>describing your d</w:t>
-      </w:r>
-      <w:r>
-        <w:t xml:space="preserve">esign, its performance, and its </w:t>
-      </w:r>
-      <w:r>
-        <w:t>operation.</w:t>
-      </w:r>
-      <w:r>
-        <w:br w:type="page"/>
-      </w:r>
-    </w:p>
-    <w:p>
-      <w:pPr>
-        <w:pStyle w:val="Heading1"/>
-      </w:pPr>
-      <w:r>
-        <w:lastRenderedPageBreak/>
         <w:t>Proposal</w:t>
       </w:r>
     </w:p>
@@ -464,9 +249,11 @@
                               <w:ind w:left="720"/>
                               <w:jc w:val="center"/>
                             </w:pPr>
+                            <w:proofErr w:type="gramStart"/>
                             <w:r>
                               <w:t>by</w:t>
                             </w:r>
+                            <w:proofErr w:type="gramEnd"/>
                           </w:p>
                           <w:p>
                             <w:pPr>
@@ -611,9 +398,11 @@
                         <w:ind w:left="720"/>
                         <w:jc w:val="center"/>
                       </w:pPr>
+                      <w:proofErr w:type="gramStart"/>
                       <w:r>
                         <w:t>by</w:t>
                       </w:r>
+                      <w:proofErr w:type="gramEnd"/>
                     </w:p>
                     <w:p>
                       <w:pPr>
@@ -695,6 +484,11 @@
           <w:ilvl w:val="1"/>
           <w:numId w:val="8"/>
         </w:numPr>
+        <w:tabs>
+          <w:tab w:val="clear" w:pos="3636"/>
+          <w:tab w:val="num" w:pos="630"/>
+        </w:tabs>
+        <w:ind w:hanging="3636"/>
       </w:pPr>
       <w:r>
         <w:t>Requirements</w:t>
@@ -726,7 +520,16 @@
         <w:t xml:space="preserve"> (20 points)</w:t>
       </w:r>
       <w:r>
-        <w:t>, you must incorporate a new external input or output device we haven’t previously used in this course.</w:t>
+        <w:t xml:space="preserve">, </w:t>
+      </w:r>
+      <w:r>
+        <w:rPr>
+          <w:b/>
+        </w:rPr>
+        <w:t>you must incorporate a new external input or output device we haven’t previously used in this course</w:t>
+      </w:r>
+      <w:r>
+        <w:t>.</w:t>
       </w:r>
       <w:r>
         <w:t xml:space="preserve"> However, this year the new external input or output device is not required for minimum functionality, but instead can be used to achieve either B or A functionality (10 points each). The other 10 points will be for extra features you implement above the minimum functionality.  These 40 points will be weighted by a “difficulty factor”.  Those students with a more </w:t>
@@ -819,216 +622,452 @@
         <w:t>.</w:t>
       </w:r>
       <w:r>
-        <w:t xml:space="preserve"> Have a specific line for each input/output signal, defining what the signal is (i.e., temperature, velocity, etc), what the specific interface link is (i.e., USB, Bluetooth, etc), and what port it connects to on each device (i</w:t>
-      </w:r>
-      <w:r>
-        <w:t>.e., UART port, GPIO pin, etc). For the FGPA, draw internal blocks to delineate if the system is just Custom Hardware (FSM and Datapath), just Microblaze, or a combination of Microblaze and custom hardware.</w:t>
-      </w:r>
-    </w:p>
-    <w:p>
-      <w:pPr>
+        <w:t xml:space="preserve"> Have a specific line for each input/output signal, defining what the signal is (i.e., temperature, velocity, </w:t>
+      </w:r>
+      <w:proofErr w:type="spellStart"/>
+      <w:r>
+        <w:t>etc</w:t>
+      </w:r>
+      <w:proofErr w:type="spellEnd"/>
+      <w:r>
+        <w:t xml:space="preserve">), what the specific interface link is (i.e., USB, Bluetooth, </w:t>
+      </w:r>
+      <w:proofErr w:type="spellStart"/>
+      <w:r>
+        <w:t>etc</w:t>
+      </w:r>
+      <w:proofErr w:type="spellEnd"/>
+      <w:r>
+        <w:t xml:space="preserve">), and what port it </w:t>
+      </w:r>
+      <w:proofErr w:type="gramStart"/>
+      <w:r>
+        <w:t>connects</w:t>
+      </w:r>
+      <w:proofErr w:type="gramEnd"/>
+      <w:r>
+        <w:t xml:space="preserve"> to on each device (i</w:t>
+      </w:r>
+      <w:r>
+        <w:t xml:space="preserve">.e., UART port, GPIO pin, </w:t>
+      </w:r>
+      <w:proofErr w:type="spellStart"/>
+      <w:r>
+        <w:t>etc</w:t>
+      </w:r>
+      <w:proofErr w:type="spellEnd"/>
+      <w:r>
+        <w:t xml:space="preserve">). For the FGPA, draw </w:t>
+      </w:r>
+      <w:r>
+        <w:lastRenderedPageBreak/>
+        <w:t xml:space="preserve">internal blocks to delineate if the system is just Custom Hardware (FSM and </w:t>
+      </w:r>
+      <w:proofErr w:type="spellStart"/>
+      <w:r>
+        <w:t>Datapath</w:t>
+      </w:r>
+      <w:proofErr w:type="spellEnd"/>
+      <w:r>
+        <w:t xml:space="preserve">), just </w:t>
+      </w:r>
+      <w:proofErr w:type="spellStart"/>
+      <w:r>
+        <w:t>Microblaze</w:t>
+      </w:r>
+      <w:proofErr w:type="spellEnd"/>
+      <w:r>
+        <w:t xml:space="preserve">, or a combination of </w:t>
+      </w:r>
+      <w:proofErr w:type="spellStart"/>
+      <w:r>
+        <w:t>Microblaze</w:t>
+      </w:r>
+      <w:proofErr w:type="spellEnd"/>
+      <w:r>
+        <w:t xml:space="preserve"> and custom hardware.</w:t>
+      </w:r>
+    </w:p>
+    <w:p/>
+    <w:p/>
+    <w:p>
+      <w:r>
+        <w:t>As you think about what you are proposing for your requirements and this design, you might want to consider some of these “hint” files on the class website (under the datasheet tab)</w:t>
+      </w:r>
+    </w:p>
+    <w:p>
+      <w:pPr>
+        <w:pStyle w:val="Heading2"/>
         <w:numPr>
           <w:ilvl w:val="0"/>
-          <w:numId w:val="4"/>
+          <w:numId w:val="0"/>
         </w:numPr>
+        <w:shd w:val="clear" w:color="auto" w:fill="FFFFFF"/>
+        <w:spacing w:before="150" w:after="150" w:line="600" w:lineRule="atLeast"/>
+        <w:ind w:left="2160"/>
         <w:rPr>
-          <w:strike/>
+          <w:rFonts w:ascii="Helvetica" w:hAnsi="Helvetica" w:cs="Helvetica"/>
+          <w:color w:val="333333"/>
+          <w:sz w:val="47"/>
+          <w:szCs w:val="47"/>
         </w:rPr>
       </w:pPr>
       <w:r>
         <w:rPr>
-          <w:b/>
-          <w:strike/>
+          <w:rFonts w:ascii="Helvetica" w:hAnsi="Helvetica" w:cs="Helvetica"/>
+          <w:color w:val="333333"/>
+          <w:sz w:val="47"/>
+          <w:szCs w:val="47"/>
         </w:rPr>
-        <w:t>Function Table</w:t>
-      </w:r>
-      <w:r>
+        <w:t>Final Project Help</w:t>
+      </w:r>
+    </w:p>
+    <w:p>
+      <w:pPr>
+        <w:numPr>
+          <w:ilvl w:val="0"/>
+          <w:numId w:val="9"/>
+        </w:numPr>
+        <w:shd w:val="clear" w:color="auto" w:fill="FFFFFF"/>
+        <w:tabs>
+          <w:tab w:val="clear" w:pos="720"/>
+          <w:tab w:val="num" w:pos="2304"/>
+        </w:tabs>
+        <w:spacing w:before="100" w:beforeAutospacing="1" w:after="100" w:afterAutospacing="1" w:line="300" w:lineRule="atLeast"/>
+        <w:ind w:left="1959"/>
         <w:rPr>
-          <w:strike/>
+          <w:rFonts w:ascii="Helvetica" w:hAnsi="Helvetica" w:cs="Helvetica"/>
+          <w:color w:val="333333"/>
+          <w:sz w:val="21"/>
+          <w:szCs w:val="21"/>
         </w:rPr>
-        <w:t xml:space="preserve"> - Describe the input, output and behavior of the system using this table format.</w:t>
-      </w:r>
-    </w:p>
-    <w:p>
-      <w:pPr>
-        <w:ind w:left="720"/>
+      </w:pPr>
+      <w:hyperlink r:id="rId5" w:history="1">
+        <w:r>
+          <w:rPr>
+            <w:rStyle w:val="Hyperlink"/>
+            <w:rFonts w:ascii="Helvetica" w:hAnsi="Helvetica" w:cs="Helvetica"/>
+            <w:color w:val="0088CC"/>
+            <w:sz w:val="21"/>
+            <w:szCs w:val="21"/>
+          </w:rPr>
+          <w:t>Example Graphics Memory, 2bits per pixel(zip)</w:t>
+        </w:r>
+      </w:hyperlink>
+    </w:p>
+    <w:p>
+      <w:pPr>
+        <w:numPr>
+          <w:ilvl w:val="0"/>
+          <w:numId w:val="9"/>
+        </w:numPr>
+        <w:shd w:val="clear" w:color="auto" w:fill="FFFFFF"/>
+        <w:tabs>
+          <w:tab w:val="clear" w:pos="720"/>
+          <w:tab w:val="num" w:pos="2304"/>
+        </w:tabs>
+        <w:spacing w:before="100" w:beforeAutospacing="1" w:after="100" w:afterAutospacing="1" w:line="300" w:lineRule="atLeast"/>
+        <w:ind w:left="1959"/>
         <w:rPr>
-          <w:strike/>
+          <w:rFonts w:ascii="Helvetica" w:hAnsi="Helvetica" w:cs="Helvetica"/>
+          <w:color w:val="333333"/>
+          <w:sz w:val="21"/>
+          <w:szCs w:val="21"/>
         </w:rPr>
       </w:pPr>
-    </w:p>
-    <w:tbl>
-      <w:tblPr>
-        <w:tblW w:w="8208" w:type="dxa"/>
-        <w:tblInd w:w="720" w:type="dxa"/>
-        <w:tblBorders>
-          <w:top w:val="single" w:sz="4" w:space="0" w:color="auto"/>
-          <w:left w:val="single" w:sz="4" w:space="0" w:color="auto"/>
-          <w:bottom w:val="single" w:sz="4" w:space="0" w:color="auto"/>
-          <w:right w:val="single" w:sz="4" w:space="0" w:color="auto"/>
-          <w:insideH w:val="single" w:sz="4" w:space="0" w:color="auto"/>
-          <w:insideV w:val="single" w:sz="4" w:space="0" w:color="auto"/>
-        </w:tblBorders>
-        <w:tblLook w:val="01E0" w:firstRow="1" w:lastRow="1" w:firstColumn="1" w:lastColumn="1" w:noHBand="0" w:noVBand="0"/>
-      </w:tblPr>
-      <w:tblGrid>
-        <w:gridCol w:w="1188"/>
-        <w:gridCol w:w="7020"/>
-      </w:tblGrid>
-      <w:tr>
-        <w:tc>
-          <w:tcPr>
-            <w:tcW w:w="1188" w:type="dxa"/>
-          </w:tcPr>
-          <w:p>
-            <w:pPr>
-              <w:rPr>
-                <w:strike/>
-              </w:rPr>
-            </w:pPr>
-            <w:r>
-              <w:rPr>
-                <w:strike/>
-              </w:rPr>
-              <w:lastRenderedPageBreak/>
-              <w:t>Module</w:t>
-            </w:r>
-          </w:p>
-        </w:tc>
-        <w:tc>
-          <w:tcPr>
-            <w:tcW w:w="7020" w:type="dxa"/>
-          </w:tcPr>
-          <w:p>
-            <w:pPr>
-              <w:rPr>
-                <w:strike/>
-              </w:rPr>
-            </w:pPr>
-            <w:r>
-              <w:rPr>
-                <w:strike/>
-              </w:rPr>
-              <w:t>The module name</w:t>
-            </w:r>
-          </w:p>
-        </w:tc>
-      </w:tr>
-      <w:tr>
-        <w:tc>
-          <w:tcPr>
-            <w:tcW w:w="1188" w:type="dxa"/>
-          </w:tcPr>
-          <w:p>
-            <w:pPr>
-              <w:rPr>
-                <w:strike/>
-              </w:rPr>
-            </w:pPr>
-            <w:r>
-              <w:rPr>
-                <w:strike/>
-              </w:rPr>
-              <w:t>Inputs</w:t>
-            </w:r>
-          </w:p>
-        </w:tc>
-        <w:tc>
-          <w:tcPr>
-            <w:tcW w:w="7020" w:type="dxa"/>
-          </w:tcPr>
-          <w:p>
-            <w:pPr>
-              <w:rPr>
-                <w:strike/>
-              </w:rPr>
-            </w:pPr>
-            <w:r>
-              <w:rPr>
-                <w:strike/>
-              </w:rPr>
-              <w:t>Users inputs and sensors which are inputs to the modules</w:t>
-            </w:r>
-          </w:p>
-        </w:tc>
-      </w:tr>
-      <w:tr>
-        <w:tc>
-          <w:tcPr>
-            <w:tcW w:w="1188" w:type="dxa"/>
-          </w:tcPr>
-          <w:p>
-            <w:pPr>
-              <w:rPr>
-                <w:strike/>
-              </w:rPr>
-            </w:pPr>
-            <w:r>
-              <w:rPr>
-                <w:strike/>
-              </w:rPr>
-              <w:t>Outputs</w:t>
-            </w:r>
-          </w:p>
-        </w:tc>
-        <w:tc>
-          <w:tcPr>
-            <w:tcW w:w="7020" w:type="dxa"/>
-          </w:tcPr>
-          <w:p>
-            <w:pPr>
-              <w:rPr>
-                <w:strike/>
-              </w:rPr>
-            </w:pPr>
-            <w:r>
-              <w:rPr>
-                <w:strike/>
-              </w:rPr>
-              <w:t>All forms of outputs from the modules</w:t>
-            </w:r>
-          </w:p>
-        </w:tc>
-      </w:tr>
-      <w:tr>
-        <w:tc>
-          <w:tcPr>
-            <w:tcW w:w="1188" w:type="dxa"/>
-          </w:tcPr>
-          <w:p>
-            <w:pPr>
-              <w:rPr>
-                <w:strike/>
-              </w:rPr>
-            </w:pPr>
-            <w:r>
-              <w:rPr>
-                <w:strike/>
-              </w:rPr>
-              <w:t>Behavior</w:t>
-            </w:r>
-          </w:p>
-        </w:tc>
-        <w:tc>
-          <w:tcPr>
-            <w:tcW w:w="7020" w:type="dxa"/>
-          </w:tcPr>
-          <w:p>
-            <w:pPr>
-              <w:rPr>
-                <w:strike/>
-              </w:rPr>
-            </w:pPr>
-            <w:r>
-              <w:rPr>
-                <w:strike/>
-              </w:rPr>
-              <w:t>Describe the behavior of this module.  Make sure to talk about all the modes that the module can be in.</w:t>
-            </w:r>
-          </w:p>
-        </w:tc>
-      </w:tr>
-    </w:tbl>
+      <w:hyperlink r:id="rId6" w:history="1">
+        <w:r>
+          <w:rPr>
+            <w:rStyle w:val="Hyperlink"/>
+            <w:rFonts w:ascii="Helvetica" w:hAnsi="Helvetica" w:cs="Helvetica"/>
+            <w:color w:val="0088CC"/>
+            <w:sz w:val="21"/>
+            <w:szCs w:val="21"/>
+          </w:rPr>
+          <w:t>NES controller hints</w:t>
+        </w:r>
+      </w:hyperlink>
+    </w:p>
+    <w:p>
+      <w:pPr>
+        <w:numPr>
+          <w:ilvl w:val="0"/>
+          <w:numId w:val="10"/>
+        </w:numPr>
+        <w:shd w:val="clear" w:color="auto" w:fill="FFFFFF"/>
+        <w:tabs>
+          <w:tab w:val="clear" w:pos="720"/>
+          <w:tab w:val="num" w:pos="2304"/>
+        </w:tabs>
+        <w:spacing w:before="100" w:beforeAutospacing="1" w:after="100" w:afterAutospacing="1" w:line="300" w:lineRule="atLeast"/>
+        <w:ind w:left="1959"/>
+        <w:rPr>
+          <w:rFonts w:ascii="Helvetica" w:hAnsi="Helvetica" w:cs="Helvetica"/>
+          <w:color w:val="333333"/>
+          <w:sz w:val="21"/>
+          <w:szCs w:val="21"/>
+        </w:rPr>
+      </w:pPr>
+      <w:hyperlink r:id="rId7" w:history="1">
+        <w:r>
+          <w:rPr>
+            <w:rStyle w:val="Hyperlink"/>
+            <w:rFonts w:ascii="Helvetica" w:hAnsi="Helvetica" w:cs="Helvetica"/>
+            <w:color w:val="0088CC"/>
+            <w:sz w:val="21"/>
+            <w:szCs w:val="21"/>
+          </w:rPr>
+          <w:t>Example Grid Memory(zip)</w:t>
+        </w:r>
+      </w:hyperlink>
+    </w:p>
+    <w:p>
+      <w:pPr>
+        <w:numPr>
+          <w:ilvl w:val="0"/>
+          <w:numId w:val="10"/>
+        </w:numPr>
+        <w:shd w:val="clear" w:color="auto" w:fill="FFFFFF"/>
+        <w:tabs>
+          <w:tab w:val="clear" w:pos="720"/>
+          <w:tab w:val="num" w:pos="2304"/>
+        </w:tabs>
+        <w:spacing w:before="100" w:beforeAutospacing="1" w:after="100" w:afterAutospacing="1" w:line="300" w:lineRule="atLeast"/>
+        <w:ind w:left="1959"/>
+        <w:rPr>
+          <w:rFonts w:ascii="Helvetica" w:hAnsi="Helvetica" w:cs="Helvetica"/>
+          <w:color w:val="333333"/>
+          <w:sz w:val="21"/>
+          <w:szCs w:val="21"/>
+        </w:rPr>
+      </w:pPr>
+      <w:hyperlink r:id="rId8" w:history="1">
+        <w:proofErr w:type="spellStart"/>
+        <w:r>
+          <w:rPr>
+            <w:rStyle w:val="Hyperlink"/>
+            <w:rFonts w:ascii="Helvetica" w:hAnsi="Helvetica" w:cs="Helvetica"/>
+            <w:color w:val="0088CC"/>
+            <w:sz w:val="21"/>
+            <w:szCs w:val="21"/>
+          </w:rPr>
+          <w:t>IR_timing_test</w:t>
+        </w:r>
+        <w:proofErr w:type="spellEnd"/>
+        <w:r>
+          <w:rPr>
+            <w:rStyle w:val="Hyperlink"/>
+            <w:rFonts w:ascii="Helvetica" w:hAnsi="Helvetica" w:cs="Helvetica"/>
+            <w:color w:val="0088CC"/>
+            <w:sz w:val="21"/>
+            <w:szCs w:val="21"/>
+          </w:rPr>
+          <w:t>, hints for using IR controller</w:t>
+        </w:r>
+      </w:hyperlink>
+    </w:p>
+    <w:p>
+      <w:pPr>
+        <w:numPr>
+          <w:ilvl w:val="0"/>
+          <w:numId w:val="10"/>
+        </w:numPr>
+        <w:shd w:val="clear" w:color="auto" w:fill="FFFFFF"/>
+        <w:tabs>
+          <w:tab w:val="clear" w:pos="720"/>
+          <w:tab w:val="num" w:pos="2304"/>
+        </w:tabs>
+        <w:spacing w:before="100" w:beforeAutospacing="1" w:after="100" w:afterAutospacing="1" w:line="300" w:lineRule="atLeast"/>
+        <w:ind w:left="1959"/>
+        <w:rPr>
+          <w:rFonts w:ascii="Helvetica" w:hAnsi="Helvetica" w:cs="Helvetica"/>
+          <w:color w:val="333333"/>
+          <w:sz w:val="21"/>
+          <w:szCs w:val="21"/>
+        </w:rPr>
+      </w:pPr>
+      <w:hyperlink r:id="rId9" w:history="1">
+        <w:r>
+          <w:rPr>
+            <w:rStyle w:val="Hyperlink"/>
+            <w:rFonts w:ascii="Helvetica" w:hAnsi="Helvetica" w:cs="Helvetica"/>
+            <w:color w:val="0088CC"/>
+            <w:sz w:val="21"/>
+            <w:szCs w:val="21"/>
+          </w:rPr>
+          <w:t>Reading UART keyboard without being locked out</w:t>
+        </w:r>
+      </w:hyperlink>
+    </w:p>
+    <w:p>
+      <w:pPr>
+        <w:numPr>
+          <w:ilvl w:val="0"/>
+          <w:numId w:val="10"/>
+        </w:numPr>
+        <w:shd w:val="clear" w:color="auto" w:fill="FFFFFF"/>
+        <w:tabs>
+          <w:tab w:val="clear" w:pos="720"/>
+          <w:tab w:val="num" w:pos="2304"/>
+        </w:tabs>
+        <w:spacing w:before="100" w:beforeAutospacing="1" w:after="100" w:afterAutospacing="1" w:line="300" w:lineRule="atLeast"/>
+        <w:ind w:left="1959"/>
+        <w:rPr>
+          <w:rFonts w:ascii="Helvetica" w:hAnsi="Helvetica" w:cs="Helvetica"/>
+          <w:color w:val="333333"/>
+          <w:sz w:val="21"/>
+          <w:szCs w:val="21"/>
+        </w:rPr>
+      </w:pPr>
+      <w:hyperlink r:id="rId10" w:history="1">
+        <w:r>
+          <w:rPr>
+            <w:rStyle w:val="Hyperlink"/>
+            <w:rFonts w:ascii="Helvetica" w:hAnsi="Helvetica" w:cs="Helvetica"/>
+            <w:color w:val="0088CC"/>
+            <w:sz w:val="21"/>
+            <w:szCs w:val="21"/>
+          </w:rPr>
+          <w:t>PS2 Mouse interface hints</w:t>
+        </w:r>
+      </w:hyperlink>
+    </w:p>
+    <w:p>
+      <w:pPr>
+        <w:numPr>
+          <w:ilvl w:val="0"/>
+          <w:numId w:val="10"/>
+        </w:numPr>
+        <w:shd w:val="clear" w:color="auto" w:fill="FFFFFF"/>
+        <w:tabs>
+          <w:tab w:val="clear" w:pos="720"/>
+          <w:tab w:val="num" w:pos="2304"/>
+        </w:tabs>
+        <w:spacing w:before="100" w:beforeAutospacing="1" w:after="100" w:afterAutospacing="1" w:line="300" w:lineRule="atLeast"/>
+        <w:ind w:left="1959"/>
+        <w:rPr>
+          <w:rFonts w:ascii="Helvetica" w:hAnsi="Helvetica" w:cs="Helvetica"/>
+          <w:color w:val="333333"/>
+          <w:sz w:val="21"/>
+          <w:szCs w:val="21"/>
+        </w:rPr>
+      </w:pPr>
+      <w:hyperlink r:id="rId11" w:history="1">
+        <w:r>
+          <w:rPr>
+            <w:rStyle w:val="Hyperlink"/>
+            <w:rFonts w:ascii="Helvetica" w:hAnsi="Helvetica" w:cs="Helvetica"/>
+            <w:color w:val="0088CC"/>
+            <w:sz w:val="21"/>
+            <w:szCs w:val="21"/>
+          </w:rPr>
+          <w:t>Analog to Digital Converter hints</w:t>
+        </w:r>
+      </w:hyperlink>
+    </w:p>
+    <w:p>
+      <w:pPr>
+        <w:numPr>
+          <w:ilvl w:val="0"/>
+          <w:numId w:val="10"/>
+        </w:numPr>
+        <w:shd w:val="clear" w:color="auto" w:fill="FFFFFF"/>
+        <w:tabs>
+          <w:tab w:val="clear" w:pos="720"/>
+          <w:tab w:val="num" w:pos="2304"/>
+        </w:tabs>
+        <w:spacing w:before="100" w:beforeAutospacing="1" w:after="100" w:afterAutospacing="1" w:line="300" w:lineRule="atLeast"/>
+        <w:ind w:left="1959"/>
+        <w:rPr>
+          <w:rFonts w:ascii="Helvetica" w:hAnsi="Helvetica" w:cs="Helvetica"/>
+          <w:color w:val="333333"/>
+          <w:sz w:val="21"/>
+          <w:szCs w:val="21"/>
+        </w:rPr>
+      </w:pPr>
+      <w:hyperlink r:id="rId12" w:history="1">
+        <w:proofErr w:type="spellStart"/>
+        <w:r>
+          <w:rPr>
+            <w:rStyle w:val="Hyperlink"/>
+            <w:rFonts w:ascii="Helvetica" w:hAnsi="Helvetica" w:cs="Helvetica"/>
+            <w:color w:val="0088CC"/>
+            <w:sz w:val="21"/>
+            <w:szCs w:val="21"/>
+          </w:rPr>
+          <w:t>Random_Number_Hints</w:t>
+        </w:r>
+        <w:proofErr w:type="spellEnd"/>
+      </w:hyperlink>
+    </w:p>
+    <w:p>
+      <w:pPr>
+        <w:numPr>
+          <w:ilvl w:val="0"/>
+          <w:numId w:val="10"/>
+        </w:numPr>
+        <w:shd w:val="clear" w:color="auto" w:fill="FFFFFF"/>
+        <w:tabs>
+          <w:tab w:val="clear" w:pos="720"/>
+          <w:tab w:val="num" w:pos="2304"/>
+        </w:tabs>
+        <w:spacing w:before="100" w:beforeAutospacing="1" w:after="100" w:afterAutospacing="1" w:line="300" w:lineRule="atLeast"/>
+        <w:ind w:left="1959"/>
+        <w:rPr>
+          <w:rFonts w:ascii="Helvetica" w:hAnsi="Helvetica" w:cs="Helvetica"/>
+          <w:color w:val="333333"/>
+          <w:sz w:val="21"/>
+          <w:szCs w:val="21"/>
+        </w:rPr>
+      </w:pPr>
+      <w:hyperlink r:id="rId13" w:history="1">
+        <w:r>
+          <w:rPr>
+            <w:rStyle w:val="Hyperlink"/>
+            <w:rFonts w:ascii="Helvetica" w:hAnsi="Helvetica" w:cs="Helvetica"/>
+            <w:color w:val="0088CC"/>
+            <w:sz w:val="21"/>
+            <w:szCs w:val="21"/>
+          </w:rPr>
+          <w:t>How to 3D print a case for your FPGA board</w:t>
+        </w:r>
+      </w:hyperlink>
+    </w:p>
+    <w:p>
+      <w:pPr>
+        <w:pStyle w:val="ListParagraph"/>
+        <w:ind w:left="0"/>
+      </w:pPr>
+      <w:r>
+        <w:t>You might also what to look over the list of past projects (some with videos)</w:t>
+      </w:r>
+    </w:p>
+    <w:p>
+      <w:pPr>
+        <w:pStyle w:val="ListParagraph"/>
+        <w:ind w:left="0"/>
+      </w:pPr>
+    </w:p>
+    <w:p>
+      <w:pPr>
+        <w:pStyle w:val="ListParagraph"/>
+        <w:ind w:left="1440"/>
+      </w:pPr>
+      <w:hyperlink r:id="rId14" w:history="1">
+        <w:r>
+          <w:rPr>
+            <w:rStyle w:val="Hyperlink"/>
+            <w:rFonts w:ascii="Helvetica" w:hAnsi="Helvetica" w:cs="Helvetica"/>
+            <w:color w:val="0088CC"/>
+            <w:sz w:val="21"/>
+            <w:szCs w:val="21"/>
+            <w:shd w:val="clear" w:color="auto" w:fill="FFFFF0"/>
+          </w:rPr>
+          <w:t>Final Project Ideas</w:t>
+        </w:r>
+      </w:hyperlink>
+    </w:p>
+    <w:p/>
     <w:p>
       <w:pPr>
         <w:pStyle w:val="Heading1"/>
@@ -1043,377 +1082,10 @@
     </w:p>
     <w:p>
       <w:r>
-        <w:rPr>
-          <w:noProof/>
-        </w:rPr>
-        <mc:AlternateContent>
-          <mc:Choice Requires="wps">
-            <w:drawing>
-              <wp:anchor distT="0" distB="0" distL="114300" distR="114300" simplePos="0" relativeHeight="251658752" behindDoc="0" locked="0" layoutInCell="1" allowOverlap="1">
-                <wp:simplePos x="0" y="0"/>
-                <wp:positionH relativeFrom="column">
-                  <wp:posOffset>285750</wp:posOffset>
-                </wp:positionH>
-                <wp:positionV relativeFrom="paragraph">
-                  <wp:posOffset>781685</wp:posOffset>
-                </wp:positionV>
-                <wp:extent cx="4914900" cy="1765935"/>
-                <wp:effectExtent l="9525" t="10160" r="9525" b="5080"/>
-                <wp:wrapSquare wrapText="bothSides"/>
-                <wp:docPr id="2" name="Text Box 6"/>
-                <wp:cNvGraphicFramePr>
-                  <a:graphicFrameLocks xmlns:a="http://schemas.openxmlformats.org/drawingml/2006/main"/>
-                </wp:cNvGraphicFramePr>
-                <a:graphic xmlns:a="http://schemas.openxmlformats.org/drawingml/2006/main">
-                  <a:graphicData uri="http://schemas.microsoft.com/office/word/2010/wordprocessingShape">
-                    <wps:wsp>
-                      <wps:cNvSpPr txBox="1">
-                        <a:spLocks noChangeArrowheads="1"/>
-                      </wps:cNvSpPr>
-                      <wps:spPr bwMode="auto">
-                        <a:xfrm>
-                          <a:off x="0" y="0"/>
-                          <a:ext cx="4914900" cy="1765935"/>
-                        </a:xfrm>
-                        <a:prstGeom prst="rect">
-                          <a:avLst/>
-                        </a:prstGeom>
-                        <a:solidFill>
-                          <a:srgbClr val="FFFFFF"/>
-                        </a:solidFill>
-                        <a:ln w="9525">
-                          <a:solidFill>
-                            <a:srgbClr val="000000"/>
-                          </a:solidFill>
-                          <a:miter lim="800000"/>
-                          <a:headEnd/>
-                          <a:tailEnd/>
-                        </a:ln>
-                      </wps:spPr>
-                      <wps:txbx>
-                        <w:txbxContent>
-                          <w:p>
-                            <w:pPr>
-                              <w:ind w:left="720"/>
-                              <w:jc w:val="center"/>
-                              <w:rPr>
-                                <w:b/>
-                                <w:strike/>
-                                <w:sz w:val="28"/>
-                                <w:szCs w:val="28"/>
-                              </w:rPr>
-                            </w:pPr>
-                            <w:r>
-                              <w:rPr>
-                                <w:b/>
-                                <w:strike/>
-                                <w:sz w:val="28"/>
-                                <w:szCs w:val="28"/>
-                              </w:rPr>
-                              <w:t>The Bicycle Computer</w:t>
-                            </w:r>
-                          </w:p>
-                          <w:p>
-                            <w:pPr>
-                              <w:ind w:left="720"/>
-                              <w:jc w:val="center"/>
-                              <w:rPr>
-                                <w:strike/>
-                                <w:sz w:val="28"/>
-                                <w:szCs w:val="28"/>
-                              </w:rPr>
-                            </w:pPr>
-                            <w:r>
-                              <w:rPr>
-                                <w:strike/>
-                                <w:sz w:val="28"/>
-                                <w:szCs w:val="28"/>
-                              </w:rPr>
-                              <w:t>A final project plan for ECE 383</w:t>
-                            </w:r>
-                          </w:p>
-                          <w:p>
-                            <w:pPr>
-                              <w:ind w:left="720"/>
-                              <w:jc w:val="center"/>
-                              <w:rPr>
-                                <w:strike/>
-                                <w:sz w:val="28"/>
-                                <w:szCs w:val="28"/>
-                              </w:rPr>
-                            </w:pPr>
-                          </w:p>
-                          <w:p>
-                            <w:pPr>
-                              <w:ind w:left="720"/>
-                              <w:jc w:val="center"/>
-                              <w:rPr>
-                                <w:strike/>
-                              </w:rPr>
-                            </w:pPr>
-                            <w:r>
-                              <w:rPr>
-                                <w:strike/>
-                              </w:rPr>
-                              <w:t>by</w:t>
-                            </w:r>
-                          </w:p>
-                          <w:p>
-                            <w:pPr>
-                              <w:ind w:left="720"/>
-                              <w:jc w:val="center"/>
-                              <w:rPr>
-                                <w:strike/>
-                              </w:rPr>
-                            </w:pPr>
-                          </w:p>
-                          <w:p>
-                            <w:pPr>
-                              <w:ind w:left="720"/>
-                              <w:jc w:val="center"/>
-                              <w:rPr>
-                                <w:strike/>
-                              </w:rPr>
-                            </w:pPr>
-                            <w:r>
-                              <w:rPr>
-                                <w:strike/>
-                              </w:rPr>
-                              <w:t>C3C Cadet Jones ________________</w:t>
-                            </w:r>
-                          </w:p>
-                          <w:p>
-                            <w:pPr>
-                              <w:ind w:left="720"/>
-                              <w:jc w:val="center"/>
-                              <w:rPr>
-                                <w:strike/>
-                              </w:rPr>
-                            </w:pPr>
-                          </w:p>
-                          <w:p>
-                            <w:pPr>
-                              <w:ind w:left="720"/>
-                              <w:jc w:val="center"/>
-                              <w:rPr>
-                                <w:strike/>
-                              </w:rPr>
-                            </w:pPr>
-                            <w:r>
-                              <w:rPr>
-                                <w:strike/>
-                              </w:rPr>
-                              <w:t>March 20, 2020</w:t>
-                            </w:r>
-                          </w:p>
-                          <w:p>
-                            <w:pPr>
-                              <w:ind w:left="720"/>
-                              <w:jc w:val="center"/>
-                            </w:pPr>
-                          </w:p>
-                        </w:txbxContent>
-                      </wps:txbx>
-                      <wps:bodyPr rot="0" vert="horz" wrap="square" lIns="91440" tIns="45720" rIns="91440" bIns="45720" anchor="t" anchorCtr="0" upright="1">
-                        <a:spAutoFit/>
-                      </wps:bodyPr>
-                    </wps:wsp>
-                  </a:graphicData>
-                </a:graphic>
-                <wp14:sizeRelH relativeFrom="page">
-                  <wp14:pctWidth>0</wp14:pctWidth>
-                </wp14:sizeRelH>
-                <wp14:sizeRelV relativeFrom="page">
-                  <wp14:pctHeight>0</wp14:pctHeight>
-                </wp14:sizeRelV>
-              </wp:anchor>
-            </w:drawing>
-          </mc:Choice>
-          <mc:Fallback>
-            <w:pict>
-              <v:shape id="Text Box 6" o:spid="_x0000_s1027" type="#_x0000_t202" style="position:absolute;margin-left:22.5pt;margin-top:61.55pt;width:387pt;height:139.05pt;z-index:251658752;visibility:visible;mso-wrap-style:square;mso-width-percent:0;mso-height-percent:0;mso-wrap-distance-left:9pt;mso-wrap-distance-top:0;mso-wrap-distance-right:9pt;mso-wrap-distance-bottom:0;mso-position-horizontal:absolute;mso-position-horizontal-relative:text;mso-position-vertical:absolute;mso-position-vertical-relative:text;mso-width-percent:0;mso-height-percent:0;mso-width-relative:page;mso-height-relative:page;v-text-anchor:top" o:gfxdata="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">
-                <v:textbox style="mso-fit-shape-to-text:t">
-                  <w:txbxContent>
-                    <w:p>
-                      <w:pPr>
-                        <w:ind w:left="720"/>
-                        <w:jc w:val="center"/>
-                        <w:rPr>
-                          <w:b/>
-                          <w:strike/>
-                          <w:sz w:val="28"/>
-                          <w:szCs w:val="28"/>
-                        </w:rPr>
-                      </w:pPr>
-                      <w:r>
-                        <w:rPr>
-                          <w:b/>
-                          <w:strike/>
-                          <w:sz w:val="28"/>
-                          <w:szCs w:val="28"/>
-                        </w:rPr>
-                        <w:t>The Bicycle Computer</w:t>
-                      </w:r>
-                    </w:p>
-                    <w:p>
-                      <w:pPr>
-                        <w:ind w:left="720"/>
-                        <w:jc w:val="center"/>
-                        <w:rPr>
-                          <w:strike/>
-                          <w:sz w:val="28"/>
-                          <w:szCs w:val="28"/>
-                        </w:rPr>
-                      </w:pPr>
-                      <w:r>
-                        <w:rPr>
-                          <w:strike/>
-                          <w:sz w:val="28"/>
-                          <w:szCs w:val="28"/>
-                        </w:rPr>
-                        <w:t>A final project plan for ECE 383</w:t>
-                      </w:r>
-                    </w:p>
-                    <w:p>
-                      <w:pPr>
-                        <w:ind w:left="720"/>
-                        <w:jc w:val="center"/>
-                        <w:rPr>
-                          <w:strike/>
-                          <w:sz w:val="28"/>
-                          <w:szCs w:val="28"/>
-                        </w:rPr>
-                      </w:pPr>
-                    </w:p>
-                    <w:p>
-                      <w:pPr>
-                        <w:ind w:left="720"/>
-                        <w:jc w:val="center"/>
-                        <w:rPr>
-                          <w:strike/>
-                        </w:rPr>
-                      </w:pPr>
-                      <w:r>
-                        <w:rPr>
-                          <w:strike/>
-                        </w:rPr>
-                        <w:t>by</w:t>
-                      </w:r>
-                    </w:p>
-                    <w:p>
-                      <w:pPr>
-                        <w:ind w:left="720"/>
-                        <w:jc w:val="center"/>
-                        <w:rPr>
-                          <w:strike/>
-                        </w:rPr>
-                      </w:pPr>
-                    </w:p>
-                    <w:p>
-                      <w:pPr>
-                        <w:ind w:left="720"/>
-                        <w:jc w:val="center"/>
-                        <w:rPr>
-                          <w:strike/>
-                        </w:rPr>
-                      </w:pPr>
-                      <w:r>
-                        <w:rPr>
-                          <w:strike/>
-                        </w:rPr>
-                        <w:t>C3C Cadet Jones ________________</w:t>
-                      </w:r>
-                    </w:p>
-                    <w:p>
-                      <w:pPr>
-                        <w:ind w:left="720"/>
-                        <w:jc w:val="center"/>
-                        <w:rPr>
-                          <w:strike/>
-                        </w:rPr>
-                      </w:pPr>
-                    </w:p>
-                    <w:p>
-                      <w:pPr>
-                        <w:ind w:left="720"/>
-                        <w:jc w:val="center"/>
-                        <w:rPr>
-                          <w:strike/>
-                        </w:rPr>
-                      </w:pPr>
-                      <w:r>
-                        <w:rPr>
-                          <w:strike/>
-                        </w:rPr>
-                        <w:t>March 20, 2020</w:t>
-                      </w:r>
-                    </w:p>
-                    <w:p>
-                      <w:pPr>
-                        <w:ind w:left="720"/>
-                        <w:jc w:val="center"/>
-                      </w:pPr>
-                    </w:p>
-                  </w:txbxContent>
-                </v:textbox>
-                <w10:wrap type="square"/>
-              </v:shape>
-            </w:pict>
-          </mc:Fallback>
-        </mc:AlternateContent>
-      </w:r>
-      <w:r>
         <w:t>The project plan defines</w:t>
       </w:r>
       <w:r>
-        <w:t xml:space="preserve"> how you are going to go about implementing the design set forth in your proposal.  </w:t>
-      </w:r>
-      <w:r>
-        <w:rPr>
-          <w:strike/>
-        </w:rPr>
-        <w:t xml:space="preserve">All project plans should have the following information at the top of the first page.  </w:t>
-      </w:r>
-      <w:r>
-        <w:rPr>
-          <w:strike/>
-        </w:rPr>
-        <w:t xml:space="preserve">Your </w:t>
-      </w:r>
-      <w:r>
-        <w:rPr>
-          <w:strike/>
-        </w:rPr>
-        <w:t>signature</w:t>
-      </w:r>
-      <w:r>
-        <w:rPr>
-          <w:strike/>
-        </w:rPr>
-        <w:t xml:space="preserve"> certifies</w:t>
-      </w:r>
-      <w:r>
-        <w:rPr>
-          <w:strike/>
-        </w:rPr>
-        <w:t xml:space="preserve"> that </w:t>
-      </w:r>
-      <w:r>
-        <w:rPr>
-          <w:strike/>
-        </w:rPr>
-        <w:t xml:space="preserve">you </w:t>
-      </w:r>
-      <w:r>
-        <w:rPr>
-          <w:strike/>
-        </w:rPr>
-        <w:t>agree to the plan set forth in this document.</w:t>
-      </w:r>
-    </w:p>
-    <w:p>
-      <w:r>
-        <w:t xml:space="preserve">The plan </w:t>
+        <w:t xml:space="preserve"> how you are going to go about implementing the design set forth in your proposal.  The plan </w:t>
       </w:r>
       <w:r>
         <w:t xml:space="preserve">should then go on to </w:t>
@@ -1483,8 +1155,13 @@
       <w:r>
         <w:t xml:space="preserve"> subsystems, such as </w:t>
       </w:r>
-      <w:r>
-        <w:t>datapath and control.</w:t>
+      <w:proofErr w:type="spellStart"/>
+      <w:r>
+        <w:t>datapath</w:t>
+      </w:r>
+      <w:proofErr w:type="spellEnd"/>
+      <w:r>
+        <w:t xml:space="preserve"> and control.</w:t>
       </w:r>
     </w:p>
     <w:p>
@@ -1524,13 +1201,45 @@
         <w:t xml:space="preserve"> each module generally corresponds to some physical chip, sensor, or actuator.  A system boundary should be drawn showing where the system interacts with the user (signals which cross this boundary are the I/O from the level-0 function table).</w:t>
       </w:r>
       <w:r>
-        <w:t xml:space="preserve"> Example subsystems within your FPGA include Datapath, Control (FSM), Microblaze, and Key I/O ports (like UART, Bluetooth, etc).</w:t>
+        <w:t xml:space="preserve"> Example subsystems within your FPGA include </w:t>
+      </w:r>
+      <w:proofErr w:type="spellStart"/>
+      <w:r>
+        <w:t>Datapath</w:t>
+      </w:r>
+      <w:proofErr w:type="spellEnd"/>
+      <w:r>
+        <w:t xml:space="preserve">, Control (FSM), </w:t>
+      </w:r>
+      <w:proofErr w:type="spellStart"/>
+      <w:r>
+        <w:t>Microblaze</w:t>
+      </w:r>
+      <w:proofErr w:type="spellEnd"/>
+      <w:r>
+        <w:t xml:space="preserve">, and Key I/O ports (like UART, Bluetooth, </w:t>
+      </w:r>
+      <w:proofErr w:type="spellStart"/>
+      <w:r>
+        <w:t>etc</w:t>
+      </w:r>
+      <w:proofErr w:type="spellEnd"/>
+      <w:r>
+        <w:t>).</w:t>
       </w:r>
       <w:r>
         <w:t xml:space="preserve">  </w:t>
       </w:r>
       <w:r>
-        <w:t>Describe the internal organization of the chip using a datapath and control sim</w:t>
+        <w:t xml:space="preserve">Describe the internal organization of the chip using a </w:t>
+      </w:r>
+      <w:proofErr w:type="spellStart"/>
+      <w:r>
+        <w:t>datapath</w:t>
+      </w:r>
+      <w:proofErr w:type="spellEnd"/>
+      <w:r>
+        <w:t xml:space="preserve"> and control sim</w:t>
       </w:r>
       <w:r>
         <w:t>ilar to those presented in Lab 1, 2, and 4</w:t>
@@ -1539,7 +1248,15 @@
         <w:t>.</w:t>
       </w:r>
       <w:r>
-        <w:t xml:space="preserve"> Your datapath should be composed of several basic building block (BBBs), like in Lab 1, 2, and 4.</w:t>
+        <w:t xml:space="preserve"> Your </w:t>
+      </w:r>
+      <w:proofErr w:type="spellStart"/>
+      <w:r>
+        <w:t>datapath</w:t>
+      </w:r>
+      <w:proofErr w:type="spellEnd"/>
+      <w:r>
+        <w:t xml:space="preserve"> should be composed of several basic building block (BBBs), like in Lab 1, 2, and 4.</w:t>
       </w:r>
       <w:r>
         <w:t xml:space="preserve">  Make sure that the top level</w:t>
@@ -1569,7 +1286,6 @@
         <w:pStyle w:val="Heading2"/>
       </w:pPr>
       <w:r>
-        <w:lastRenderedPageBreak/>
         <w:t>Calculations</w:t>
       </w:r>
       <w:r>
@@ -1587,7 +1303,15 @@
         <w:t xml:space="preserve"> in order for your project to work</w:t>
       </w:r>
       <w:r>
-        <w:t xml:space="preserve"> or to derived the key specifications for your system</w:t>
+        <w:t xml:space="preserve"> or to </w:t>
+      </w:r>
+      <w:proofErr w:type="gramStart"/>
+      <w:r>
+        <w:t>derived</w:t>
+      </w:r>
+      <w:proofErr w:type="gramEnd"/>
+      <w:r>
+        <w:t xml:space="preserve"> the key specifications for your system</w:t>
       </w:r>
       <w:r>
         <w:t xml:space="preserve">.  </w:t>
@@ -1611,7 +1335,15 @@
     <w:p/>
     <w:p>
       <w:r>
-        <w:t>If your system is creating images on the HDMI monitor (like scopeface), you</w:t>
+        <w:t xml:space="preserve">If your system is creating images on the HDMI monitor (like </w:t>
+      </w:r>
+      <w:proofErr w:type="spellStart"/>
+      <w:r>
+        <w:t>scopeface</w:t>
+      </w:r>
+      <w:proofErr w:type="spellEnd"/>
+      <w:r>
+        <w:t>), you</w:t>
       </w:r>
       <w:r>
         <w:t xml:space="preserve"> should</w:t>
@@ -1620,7 +1352,15 @@
         <w:t xml:space="preserve"> i</w:t>
       </w:r>
       <w:r>
-        <w:t>nclude a drawing of the example scopeface display with the objects and game area drawn to scale</w:t>
+        <w:t xml:space="preserve">nclude a drawing of the example </w:t>
+      </w:r>
+      <w:proofErr w:type="spellStart"/>
+      <w:r>
+        <w:t>scopeface</w:t>
+      </w:r>
+      <w:proofErr w:type="spellEnd"/>
+      <w:r>
+        <w:t xml:space="preserve"> display with the objects and game area drawn to scale</w:t>
       </w:r>
       <w:r>
         <w:t xml:space="preserve"> (row/col pixel scale)</w:t>
@@ -1709,6 +1449,7 @@
         <w:pStyle w:val="Heading2"/>
       </w:pPr>
       <w:r>
+        <w:lastRenderedPageBreak/>
         <w:t>Milestone I</w:t>
       </w:r>
     </w:p>
@@ -1798,6 +1539,9 @@
         <w:pStyle w:val="Heading2"/>
       </w:pPr>
       <w:r>
+        <w:t xml:space="preserve">Updated </w:t>
+      </w:r>
+      <w:r>
         <w:t>Functionality</w:t>
       </w:r>
       <w:r>
@@ -1818,325 +1562,128 @@
         <w:t xml:space="preserve">requirements that you will need to be meet in order to achieve minimum </w:t>
       </w:r>
       <w:r>
-        <w:t>functionality.  Likewise, define the detailed requirements of</w:t>
-      </w:r>
-      <w:r>
-        <w:t xml:space="preserve"> B and A-level functionality.  The specifications for each grade level must include:</w:t>
-      </w:r>
-    </w:p>
-    <w:p>
-      <w:pPr>
-        <w:pStyle w:val="ListParagraph"/>
-        <w:numPr>
-          <w:ilvl w:val="0"/>
-          <w:numId w:val="6"/>
-        </w:numPr>
-      </w:pPr>
-      <w:r>
-        <w:t>Behavioral – tell me what the system should do</w:t>
-      </w:r>
-    </w:p>
-    <w:p>
-      <w:pPr>
-        <w:pStyle w:val="ListParagraph"/>
-        <w:numPr>
-          <w:ilvl w:val="0"/>
-          <w:numId w:val="6"/>
-        </w:numPr>
-      </w:pPr>
-      <w:r>
-        <w:t xml:space="preserve">Measurable Requirements -- </w:t>
-      </w:r>
-      <w:r>
-        <w:t>These technical requirements are numerically defined performance goals that you need to meet.  For each technical requirement give some justification for the values choose. (Example: Must measure temperature from 0 to 100 degrees Celsius, with an accuracy of 0.1 degrees Celsius)</w:t>
-      </w:r>
-    </w:p>
-    <w:p>
-      <w:pPr>
-        <w:pStyle w:val="ListParagraph"/>
-        <w:numPr>
-          <w:ilvl w:val="0"/>
-          <w:numId w:val="6"/>
-        </w:numPr>
-      </w:pPr>
+        <w:t xml:space="preserve">functionality.  </w:t>
+      </w:r>
+      <w:r>
+        <w:t>Include</w:t>
+      </w:r>
+      <w:r>
+        <w:t xml:space="preserve"> any edits</w:t>
+      </w:r>
+      <w:r>
+        <w:t xml:space="preserve"> to the requirement</w:t>
+      </w:r>
+      <w:r>
+        <w:t xml:space="preserve"> made to the original proposal by the instructor.  </w:t>
+      </w:r>
+    </w:p>
+    <w:p>
+      <w:pPr>
+        <w:pStyle w:val="Heading1"/>
+      </w:pPr>
+      <w:r>
+        <w:t>Milestone I</w:t>
+      </w:r>
+    </w:p>
+    <w:p>
+      <w:r>
+        <w:t>You need to document that you have or have not met your deliverable obligations for the first milestone</w:t>
+      </w:r>
+      <w:r>
+        <w:t xml:space="preserve">.  </w:t>
+      </w:r>
+    </w:p>
+    <w:p/>
+    <w:p>
+      <w:pPr>
+        <w:pStyle w:val="Heading1"/>
+      </w:pPr>
+      <w:r>
+        <w:t>Milestone II</w:t>
+      </w:r>
+    </w:p>
+    <w:p>
+      <w:r>
+        <w:t xml:space="preserve">You need to document that you have or have not met your deliverable obligations for the second milestone. </w:t>
+      </w:r>
+    </w:p>
+    <w:p/>
+    <w:p>
+      <w:pPr>
+        <w:pStyle w:val="Heading1"/>
+      </w:pPr>
+      <w:r>
+        <w:t>Final Demonstration and Test Results</w:t>
+      </w:r>
+    </w:p>
+    <w:p>
+      <w:r>
+        <w:t xml:space="preserve">This section should document the </w:t>
+      </w:r>
+      <w:r>
+        <w:t xml:space="preserve">test and demonstration </w:t>
+      </w:r>
+      <w:r>
+        <w:t>results the overall system was able to achieve.</w:t>
+      </w:r>
+    </w:p>
+    <w:p>
+      <w:pPr>
+        <w:pStyle w:val="Heading1"/>
+      </w:pPr>
+      <w:r>
+        <w:t>Presentation</w:t>
+      </w:r>
+    </w:p>
+    <w:p>
+      <w:r>
+        <w:t xml:space="preserve">You </w:t>
+      </w:r>
+      <w:r>
+        <w:t xml:space="preserve">will be giving a </w:t>
+      </w:r>
+      <w:r>
+        <w:t xml:space="preserve">technical presentation on your design.  This presentation may be attended by </w:t>
+      </w:r>
+      <w:r>
+        <w:t>other cadets</w:t>
+      </w:r>
+      <w:r>
+        <w:t xml:space="preserve">.  Thus, you must strive to have something in this presentation for everyone.  </w:t>
+      </w:r>
+      <w:r>
+        <w:t xml:space="preserve">The most common problem is design presentations is </w:t>
+      </w:r>
+      <w:r>
+        <w:t xml:space="preserve">that students </w:t>
+      </w:r>
+      <w:r>
+        <w:t xml:space="preserve">jump too quickly into the technical details of </w:t>
+      </w:r>
+      <w:r>
+        <w:t>a</w:t>
+      </w:r>
+      <w:r>
+        <w:t xml:space="preserve"> project without first establishing the </w:t>
+      </w:r>
+      <w:r>
+        <w:t>overall scope of your project.  The second slide of every presenta</w:t>
+      </w:r>
+      <w:r>
+        <w:t>tion must be titled "</w:t>
+      </w:r>
+      <w:r>
+        <w:t>I</w:t>
+      </w:r>
+      <w:r>
+        <w:t xml:space="preserve"> built an embedded system w</w:t>
+      </w:r>
+      <w:r>
+        <w:t xml:space="preserve">hich..."  This slide should be comprehensible by the average 10-year </w:t>
+      </w:r>
       <w:r>
         <w:lastRenderedPageBreak/>
-        <w:t>Testing – describe tests</w:t>
-      </w:r>
-      <w:r>
-        <w:t xml:space="preserve"> that will be</w:t>
-      </w:r>
-      <w:r>
-        <w:t xml:space="preserve"> performed demonstrating unit-level functionality and system performance</w:t>
-      </w:r>
-      <w:r>
-        <w:t>, demonstrating the system meets the measurable requirements.</w:t>
-      </w:r>
-    </w:p>
-    <w:p/>
-    <w:p>
-      <w:pPr>
-        <w:pStyle w:val="Heading1"/>
-      </w:pPr>
-      <w:r>
-        <w:t>Milestone I</w:t>
-      </w:r>
-    </w:p>
-    <w:p>
-      <w:r>
-        <w:t>You need to document that you have or have not met your deliverable obligations for the first milestone</w:t>
-      </w:r>
-      <w:r>
-        <w:t xml:space="preserve">.  </w:t>
-      </w:r>
-      <w:r>
-        <w:t xml:space="preserve">In order to do this you will produce a </w:t>
-      </w:r>
-      <w:r>
-        <w:t>document</w:t>
-      </w:r>
-      <w:r>
-        <w:t xml:space="preserve"> with the following sections.</w:t>
-      </w:r>
-    </w:p>
-    <w:p>
-      <w:pPr>
-        <w:pStyle w:val="Heading2"/>
-        <w:rPr>
-          <w:strike/>
-        </w:rPr>
-      </w:pPr>
-      <w:r>
-        <w:rPr>
-          <w:strike/>
-        </w:rPr>
-        <w:t>Detailed Architecture</w:t>
-      </w:r>
-    </w:p>
-    <w:p>
-      <w:pPr>
-        <w:rPr>
-          <w:strike/>
-        </w:rPr>
-      </w:pPr>
-      <w:r>
-        <w:rPr>
-          <w:strike/>
-        </w:rPr>
-        <w:t xml:space="preserve">Cut-and-paste the </w:t>
-      </w:r>
-      <w:r>
-        <w:rPr>
-          <w:strike/>
-        </w:rPr>
-        <w:t xml:space="preserve">level-1 and </w:t>
-      </w:r>
-      <w:r>
-        <w:rPr>
-          <w:strike/>
-        </w:rPr>
-        <w:t xml:space="preserve">datapath and control </w:t>
-      </w:r>
-      <w:r>
-        <w:rPr>
-          <w:strike/>
-        </w:rPr>
-        <w:t xml:space="preserve">designs from the project plan.  Incorporate any edits </w:t>
-      </w:r>
-      <w:r>
-        <w:rPr>
-          <w:strike/>
-        </w:rPr>
-        <w:t>suggested</w:t>
-      </w:r>
-      <w:r>
-        <w:rPr>
-          <w:strike/>
-        </w:rPr>
-        <w:t xml:space="preserve"> by the instructor.</w:t>
-      </w:r>
-    </w:p>
-    <w:p>
-      <w:pPr>
-        <w:pStyle w:val="Heading2"/>
-      </w:pPr>
-      <w:r>
-        <w:t>Unit Test Plan</w:t>
-      </w:r>
-      <w:r>
-        <w:t xml:space="preserve"> and Test Results</w:t>
-      </w:r>
-    </w:p>
-    <w:p>
-      <w:r>
-        <w:t>E</w:t>
-      </w:r>
-      <w:r>
-        <w:t xml:space="preserve">numerate the tests defined </w:t>
-      </w:r>
-      <w:r>
-        <w:t xml:space="preserve">for the first milestone </w:t>
-      </w:r>
-      <w:r>
-        <w:t xml:space="preserve">in the </w:t>
-      </w:r>
-      <w:r>
-        <w:t>project plan along with</w:t>
-      </w:r>
-      <w:r>
-        <w:t>, how it was performed, and the resu</w:t>
-      </w:r>
-      <w:r>
-        <w:t>lts of the test.</w:t>
-      </w:r>
-      <w:r>
-        <w:t xml:space="preserve">  Give details on any special programs written to perform these tests.</w:t>
-      </w:r>
-    </w:p>
-    <w:p>
-      <w:pPr>
-        <w:pStyle w:val="Heading1"/>
-      </w:pPr>
-      <w:r>
-        <w:t>Milestone II</w:t>
-      </w:r>
-    </w:p>
-    <w:p>
-      <w:r>
-        <w:t>You need to document that you have or have not met your deliverable obligations for the second milestone.  In order to do this you will produce a document with the following sections.</w:t>
-      </w:r>
-    </w:p>
-    <w:p>
-      <w:pPr>
-        <w:pStyle w:val="Heading2"/>
-        <w:rPr>
-          <w:strike/>
-        </w:rPr>
-      </w:pPr>
-      <w:r>
-        <w:rPr>
-          <w:strike/>
-        </w:rPr>
-        <w:t>Detailed Architecture</w:t>
-      </w:r>
-    </w:p>
-    <w:p>
-      <w:pPr>
-        <w:rPr>
-          <w:strike/>
-        </w:rPr>
-      </w:pPr>
-      <w:r>
-        <w:rPr>
-          <w:strike/>
-        </w:rPr>
-        <w:t xml:space="preserve">Cut-and-paste the level-1 and </w:t>
-      </w:r>
-      <w:r>
-        <w:rPr>
-          <w:strike/>
-        </w:rPr>
-        <w:t xml:space="preserve">datapath and control </w:t>
-      </w:r>
-      <w:r>
-        <w:rPr>
-          <w:strike/>
-        </w:rPr>
-        <w:t>designs from the project plan.</w:t>
-      </w:r>
-    </w:p>
-    <w:p>
-      <w:pPr>
-        <w:pStyle w:val="Heading2"/>
-      </w:pPr>
-      <w:r>
-        <w:t>Integration Test Plan</w:t>
-      </w:r>
-      <w:r>
-        <w:t xml:space="preserve"> and Test Results</w:t>
-      </w:r>
-    </w:p>
-    <w:p>
-      <w:r>
-        <w:t>Enumerate the tests defined for the second milestone in the project plan along with, how it was performed, and the results of the test.  Give details on any special programs written to perform these tests.</w:t>
-      </w:r>
-    </w:p>
-    <w:p>
-      <w:pPr>
-        <w:pStyle w:val="Heading1"/>
-      </w:pPr>
-      <w:r>
-        <w:t>Final Demonstration and Test Results</w:t>
-      </w:r>
-    </w:p>
-    <w:p>
-      <w:r>
-        <w:t xml:space="preserve">This section should document the </w:t>
-      </w:r>
-      <w:r>
-        <w:t xml:space="preserve">test and demonstration </w:t>
-      </w:r>
-      <w:r>
-        <w:t>results the overall system was able to achieve.</w:t>
-      </w:r>
-    </w:p>
-    <w:p>
-      <w:pPr>
-        <w:pStyle w:val="Heading1"/>
-      </w:pPr>
-      <w:r>
-        <w:t>Presentation</w:t>
-      </w:r>
-    </w:p>
-    <w:p>
-      <w:r>
-        <w:t xml:space="preserve">You </w:t>
-      </w:r>
-      <w:r>
-        <w:t xml:space="preserve">will be giving a </w:t>
-      </w:r>
-      <w:r>
-        <w:t xml:space="preserve">technical presentation on your design.  This presentation may be attended by </w:t>
-      </w:r>
-      <w:r>
-        <w:t>other cadets</w:t>
-      </w:r>
-      <w:r>
-        <w:t xml:space="preserve">.  Thus, you must strive to have something in this presentation for everyone.  </w:t>
-      </w:r>
-      <w:r>
-        <w:t xml:space="preserve">The most common problem is design presentations is </w:t>
-      </w:r>
-      <w:r>
-        <w:t xml:space="preserve">that students </w:t>
-      </w:r>
-      <w:r>
-        <w:t xml:space="preserve">jump too quickly into the technical details of </w:t>
-      </w:r>
-      <w:r>
-        <w:t>a</w:t>
-      </w:r>
-      <w:r>
-        <w:t xml:space="preserve"> project without first establishing the </w:t>
-      </w:r>
-      <w:r>
-        <w:t>overall scope of your project.  The second slide of every presenta</w:t>
-      </w:r>
-      <w:r>
-        <w:t>tion must be titled "</w:t>
-      </w:r>
-      <w:r>
-        <w:t>I</w:t>
-      </w:r>
-      <w:r>
-        <w:t xml:space="preserve"> built an embedded system w</w:t>
-      </w:r>
-      <w:r>
-        <w:t xml:space="preserve">hich..."  This slide should be comprehensible by the average 10-year old.  You might want to give a demo of your circuit (or a video of it in action) at this </w:t>
-      </w:r>
-      <w:r>
-        <w:lastRenderedPageBreak/>
-        <w:t>point so that everyone absolutely positively knows what you have built.  Your technical explanation should start with your level-</w:t>
+        <w:t>old.  You might want to give a demo of your circuit (or a video of it in action) at this point so that everyone absolutely positively knows what you have built.  Your technical explanation should start with your level-</w:t>
       </w:r>
       <w:r>
         <w:t>0 diagram</w:t>
@@ -2151,7 +1698,15 @@
         <w:t xml:space="preserve"> your level-1 and th</w:t>
       </w:r>
       <w:r>
-        <w:t>en onto your datapath and control</w:t>
+        <w:t xml:space="preserve">en onto your </w:t>
+      </w:r>
+      <w:proofErr w:type="spellStart"/>
+      <w:r>
+        <w:t>datapath</w:t>
+      </w:r>
+      <w:proofErr w:type="spellEnd"/>
+      <w:r>
+        <w:t xml:space="preserve"> and control</w:t>
       </w:r>
       <w:r>
         <w:t xml:space="preserve">.  For each component in level-1 you should show the tests (and their results) that </w:t>
@@ -2174,7 +1729,7 @@
       <w:r>
         <w:t xml:space="preserve">  The grading rubric can be found on the course website: </w:t>
       </w:r>
-      <w:hyperlink r:id="rId5" w:history="1">
+      <w:hyperlink r:id="rId15" w:history="1">
         <w:r>
           <w:rPr>
             <w:rStyle w:val="Hyperlink"/>
@@ -2182,8 +1737,6 @@
           <w:t>https://georgeyork.github.io/ECE383_web/lab/lab5/ECE_383_Final_Briefing_Rubric.pdf</w:t>
         </w:r>
       </w:hyperlink>
-      <w:bookmarkStart w:id="0" w:name="_GoBack"/>
-      <w:bookmarkEnd w:id="0"/>
     </w:p>
     <w:p>
       <w:pPr>
@@ -2200,73 +1753,37 @@
       </w:r>
     </w:p>
     <w:p>
-      <w:pPr>
-        <w:rPr>
-          <w:strike/>
-        </w:rPr>
-      </w:pPr>
-      <w:r>
-        <w:rPr>
-          <w:strike/>
-        </w:rPr>
-        <w:t>The final write-up should be hard copied</w:t>
-      </w:r>
-      <w:r>
-        <w:rPr>
-          <w:strike/>
-        </w:rPr>
-        <w:t>,</w:t>
-      </w:r>
-      <w:r>
-        <w:rPr>
-          <w:strike/>
-        </w:rPr>
-        <w:t xml:space="preserve"> </w:t>
-      </w:r>
-      <w:r>
-        <w:rPr>
-          <w:strike/>
-        </w:rPr>
-        <w:t xml:space="preserve">bound (GBC or spiral) with a clear cover and heavy weight back cover.  </w:t>
-      </w:r>
-      <w:r>
-        <w:rPr>
-          <w:strike/>
-        </w:rPr>
-        <w:t xml:space="preserve">The final </w:t>
-      </w:r>
-      <w:r>
-        <w:rPr>
-          <w:strike/>
-        </w:rPr>
-        <w:t>write-up should have the following organization</w:t>
-      </w:r>
-      <w:r>
-        <w:rPr>
-          <w:strike/>
-        </w:rPr>
+      <w:r>
+        <w:t xml:space="preserve">The final write-up should have sections </w:t>
+      </w:r>
+      <w:r>
+        <w:t>2</w:t>
+      </w:r>
+      <w:r>
+        <w:t xml:space="preserve"> to 6 above. </w:t>
+      </w:r>
+      <w:r>
+        <w:t>If you have modified your milestone goals, functionality goals, Level-0 or Level-1 Designs since your proposal/plan, then these should be updated in your final report.</w:t>
+      </w:r>
+      <w:r>
+        <w:t xml:space="preserve"> Don’t forget section 5</w:t>
+      </w:r>
+      <w:r>
         <w:t>.</w:t>
       </w:r>
     </w:p>
     <w:p/>
     <w:p>
       <w:r>
-        <w:t xml:space="preserve">The final write-up should have sections </w:t>
-      </w:r>
-      <w:r>
-        <w:t>2</w:t>
-      </w:r>
-      <w:r>
-        <w:t xml:space="preserve"> to 6 above. </w:t>
-      </w:r>
-      <w:r>
-        <w:t>If you have modified your milestone goals, functionality goals, Level-0 or Level-1 Designs since your proposal/plan, then these should be updated in your final report. Don’t forget section 6.</w:t>
-      </w:r>
-    </w:p>
-    <w:p/>
-    <w:p>
-      <w:r>
-        <w:t xml:space="preserve">The write-up should be posted in bitbucket in either markdown, word, or pdf format. </w:t>
+        <w:t xml:space="preserve">The write-up should be posted in </w:t>
+      </w:r>
+      <w:proofErr w:type="spellStart"/>
+      <w:r>
+        <w:t>bitbucket</w:t>
+      </w:r>
+      <w:proofErr w:type="spellEnd"/>
+      <w:r>
+        <w:t xml:space="preserve"> in either markdown, word, or pdf format. </w:t>
       </w:r>
     </w:p>
     <w:p/>
@@ -2335,8 +1852,15 @@
       <w:r>
         <w:t xml:space="preserve">o </w:t>
       </w:r>
-      <w:r>
-        <w:t xml:space="preserve">its important </w:t>
+      <w:proofErr w:type="spellStart"/>
+      <w:proofErr w:type="gramStart"/>
+      <w:r>
+        <w:t>its</w:t>
+      </w:r>
+      <w:proofErr w:type="spellEnd"/>
+      <w:proofErr w:type="gramEnd"/>
+      <w:r>
+        <w:t xml:space="preserve"> important </w:t>
       </w:r>
       <w:r>
         <w:t xml:space="preserve">describe for them all the details necessary to make your project work. Include any </w:t>
@@ -2353,8 +1877,21 @@
       <w:pPr>
         <w:pStyle w:val="Heading1"/>
       </w:pPr>
-      <w:r>
-        <w:t>Git Repo (Bitbucket)</w:t>
+      <w:proofErr w:type="spellStart"/>
+      <w:r>
+        <w:t>Git</w:t>
+      </w:r>
+      <w:proofErr w:type="spellEnd"/>
+      <w:r>
+        <w:t xml:space="preserve"> Repo (</w:t>
+      </w:r>
+      <w:proofErr w:type="spellStart"/>
+      <w:r>
+        <w:t>Bitbucket</w:t>
+      </w:r>
+      <w:proofErr w:type="spellEnd"/>
+      <w:r>
+        <w:t>)</w:t>
       </w:r>
     </w:p>
     <w:p>
@@ -2365,470 +1902,81 @@
       </w:pPr>
     </w:p>
     <w:p>
-      <w:r>
-        <w:t>Y</w:t>
-      </w:r>
-      <w:r>
-        <w:t xml:space="preserve">ou should </w:t>
-      </w:r>
-      <w:r>
-        <w:t xml:space="preserve">provide the faculty member with a </w:t>
-      </w:r>
-      <w:r>
-        <w:t>BitBucket</w:t>
-      </w:r>
-      <w:r>
-        <w:t xml:space="preserve"> repository </w:t>
-      </w:r>
-      <w:r>
-        <w:t>containing four directories.</w:t>
-      </w:r>
-      <w:r>
-        <w:t xml:space="preserve">  These four directories can be included in your current ECE 383 repository in a folder called FINAL PROJECT.</w:t>
-      </w:r>
-      <w:r>
-        <w:t xml:space="preserve"> </w:t>
-      </w:r>
-      <w:r>
-        <w:t>SOUR</w:t>
-      </w:r>
-      <w:r>
-        <w:t>CE should contain all the project</w:t>
-      </w:r>
-      <w:r>
-        <w:t xml:space="preserve"> files (include all intermediate files generated by the compiler), PRESENTATION should contain your final power point presentation, DEMO should contain a mpeg, mov, avi, etc. of your project in action along with any documented tests</w:t>
-      </w:r>
-      <w:r>
-        <w:t xml:space="preserve"> (or a link to a video hosting site like youtube)</w:t>
-      </w:r>
-      <w:r>
-        <w:t>, and REPORT should contain your report.</w:t>
-      </w:r>
-      <w:r>
-        <w:t xml:space="preserve">  </w:t>
-      </w:r>
-    </w:p>
-    <w:p>
-      <w:pPr>
-        <w:rPr>
-          <w:b/>
-        </w:rPr>
-      </w:pPr>
-    </w:p>
-    <w:p>
       <w:pPr>
         <w:rPr>
           <w:strike/>
         </w:rPr>
       </w:pPr>
       <w:r>
-        <w:rPr>
-          <w:b/>
-          <w:strike/>
-          <w:sz w:val="36"/>
-          <w:szCs w:val="36"/>
-        </w:rPr>
-        <w:t>Final Written Report Guidelines</w:t>
-      </w:r>
-    </w:p>
-    <w:p>
-      <w:pPr>
-        <w:rPr>
-          <w:strike/>
-        </w:rPr>
-      </w:pPr>
-      <w:r>
-        <w:rPr>
-          <w:strike/>
-        </w:rPr>
-        <w:t xml:space="preserve">The following are </w:t>
-      </w:r>
-      <w:r>
-        <w:rPr>
-          <w:strike/>
-        </w:rPr>
-        <w:t xml:space="preserve">guideline that </w:t>
-      </w:r>
-      <w:r>
-        <w:rPr>
-          <w:strike/>
-        </w:rPr>
-        <w:t xml:space="preserve">you </w:t>
-      </w:r>
-      <w:r>
-        <w:rPr>
-          <w:strike/>
-        </w:rPr>
-        <w:t xml:space="preserve">are expected to </w:t>
-      </w:r>
-      <w:r>
-        <w:rPr>
-          <w:strike/>
-        </w:rPr>
-        <w:t xml:space="preserve">follow </w:t>
-      </w:r>
-      <w:r>
-        <w:rPr>
-          <w:strike/>
-        </w:rPr>
-        <w:t>in your final written report.</w:t>
-      </w:r>
-    </w:p>
-    <w:p>
-      <w:pPr>
-        <w:numPr>
-          <w:ilvl w:val="0"/>
-          <w:numId w:val="1"/>
-        </w:numPr>
-        <w:jc w:val="both"/>
-        <w:rPr>
-          <w:strike/>
-        </w:rPr>
-      </w:pPr>
-      <w:r>
-        <w:rPr>
-          <w:strike/>
-        </w:rPr>
-        <w:t>Include page numbers in the bottom center of each page.</w:t>
-      </w:r>
-    </w:p>
-    <w:p>
-      <w:pPr>
-        <w:numPr>
-          <w:ilvl w:val="0"/>
-          <w:numId w:val="1"/>
-        </w:numPr>
-        <w:jc w:val="both"/>
-        <w:rPr>
-          <w:strike/>
-        </w:rPr>
-      </w:pPr>
-      <w:r>
-        <w:rPr>
-          <w:strike/>
-        </w:rPr>
-        <w:t>Brief code snippets are OK, but do not hardcopy your entire source file.</w:t>
-      </w:r>
-    </w:p>
-    <w:p>
-      <w:pPr>
-        <w:numPr>
-          <w:ilvl w:val="0"/>
-          <w:numId w:val="1"/>
-        </w:numPr>
-        <w:jc w:val="both"/>
-        <w:rPr>
-          <w:strike/>
-        </w:rPr>
-      </w:pPr>
-      <w:r>
-        <w:rPr>
-          <w:strike/>
-        </w:rPr>
-        <w:t xml:space="preserve">Double-sided copies are </w:t>
-      </w:r>
-      <w:r>
-        <w:rPr>
-          <w:strike/>
-        </w:rPr>
-        <w:t>mandatory f</w:t>
-      </w:r>
-      <w:r>
-        <w:rPr>
-          <w:strike/>
-        </w:rPr>
-        <w:t>or the final bound report.</w:t>
-      </w:r>
-    </w:p>
-    <w:p>
-      <w:pPr>
-        <w:numPr>
-          <w:ilvl w:val="0"/>
-          <w:numId w:val="1"/>
-        </w:numPr>
-        <w:jc w:val="both"/>
-        <w:rPr>
-          <w:strike/>
-        </w:rPr>
-      </w:pPr>
-      <w:r>
-        <w:rPr>
-          <w:strike/>
-        </w:rPr>
-        <w:t>Single space the body of your text.</w:t>
-      </w:r>
-    </w:p>
-    <w:p>
-      <w:pPr>
-        <w:numPr>
-          <w:ilvl w:val="0"/>
-          <w:numId w:val="1"/>
-        </w:numPr>
-        <w:jc w:val="both"/>
-        <w:rPr>
-          <w:strike/>
-        </w:rPr>
-      </w:pPr>
-      <w:r>
-        <w:rPr>
-          <w:strike/>
-        </w:rPr>
-        <w:t>Correct spelling mistekes.</w:t>
-      </w:r>
-    </w:p>
-    <w:p>
-      <w:pPr>
-        <w:numPr>
-          <w:ilvl w:val="0"/>
-          <w:numId w:val="1"/>
-        </w:numPr>
-        <w:jc w:val="both"/>
-        <w:rPr>
-          <w:strike/>
-        </w:rPr>
-      </w:pPr>
-      <w:r>
-        <w:rPr>
-          <w:strike/>
-        </w:rPr>
-        <w:lastRenderedPageBreak/>
-        <w:t>Make sure that you do have not grammar mistakes.</w:t>
-      </w:r>
-    </w:p>
-    <w:p>
-      <w:pPr>
-        <w:numPr>
-          <w:ilvl w:val="0"/>
-          <w:numId w:val="1"/>
-        </w:numPr>
-        <w:jc w:val="both"/>
-        <w:rPr>
-          <w:strike/>
-        </w:rPr>
-      </w:pPr>
-      <w:r>
-        <w:rPr>
-          <w:strike/>
-        </w:rPr>
-        <w:t xml:space="preserve">Consider the logical flow of the </w:t>
-      </w:r>
-      <w:r>
-        <w:rPr>
-          <w:strike/>
-        </w:rPr>
-        <w:t>material;</w:t>
-      </w:r>
-      <w:r>
-        <w:rPr>
-          <w:strike/>
-        </w:rPr>
-        <w:t xml:space="preserve"> try to paint a complete picture in a logical manner.</w:t>
-      </w:r>
-    </w:p>
-    <w:p>
-      <w:pPr>
-        <w:numPr>
-          <w:ilvl w:val="0"/>
-          <w:numId w:val="1"/>
-        </w:numPr>
-        <w:jc w:val="both"/>
-        <w:rPr>
-          <w:strike/>
-        </w:rPr>
-      </w:pPr>
-      <w:r>
-        <w:rPr>
-          <w:strike/>
-        </w:rPr>
-        <w:t>Font should be Times Roman 12 point (except software printouts as indicated above, which will be 10 point Courier).</w:t>
-      </w:r>
-    </w:p>
-    <w:p>
-      <w:pPr>
-        <w:numPr>
-          <w:ilvl w:val="0"/>
-          <w:numId w:val="1"/>
-        </w:numPr>
-        <w:jc w:val="both"/>
-        <w:rPr>
-          <w:strike/>
-        </w:rPr>
-      </w:pPr>
-      <w:r>
-        <w:rPr>
-          <w:strike/>
-        </w:rPr>
-        <w:t>Use 1” margins for the left, right, top, and bottom the page.</w:t>
-      </w:r>
-    </w:p>
-    <w:p>
-      <w:pPr>
-        <w:numPr>
-          <w:ilvl w:val="0"/>
-          <w:numId w:val="1"/>
-        </w:numPr>
-        <w:jc w:val="both"/>
-        <w:rPr>
-          <w:strike/>
-        </w:rPr>
-      </w:pPr>
-      <w:r>
-        <w:rPr>
-          <w:strike/>
-        </w:rPr>
-        <w:t xml:space="preserve">Each </w:t>
-      </w:r>
-      <w:r>
-        <w:rPr>
-          <w:strike/>
-        </w:rPr>
-        <w:t xml:space="preserve">chapter </w:t>
-      </w:r>
-      <w:r>
-        <w:rPr>
-          <w:strike/>
-        </w:rPr>
-        <w:t xml:space="preserve">of the report must begin on a new page.  The heading for each </w:t>
-      </w:r>
-      <w:r>
-        <w:rPr>
-          <w:strike/>
-        </w:rPr>
-        <w:t xml:space="preserve">chapter </w:t>
-      </w:r>
-      <w:r>
-        <w:rPr>
-          <w:strike/>
-        </w:rPr>
-        <w:t>should be bolded 14 point font and the sections should be numbered consecutively.</w:t>
-      </w:r>
-    </w:p>
-    <w:p>
-      <w:pPr>
-        <w:numPr>
-          <w:ilvl w:val="0"/>
-          <w:numId w:val="1"/>
-        </w:numPr>
-        <w:jc w:val="both"/>
-        <w:rPr>
-          <w:strike/>
-        </w:rPr>
-      </w:pPr>
-      <w:r>
-        <w:rPr>
-          <w:strike/>
-        </w:rPr>
-        <w:t xml:space="preserve">Figures in the text should be numbered consecutively, and properly labeled with the figure number and caption underneath the Figure. The figure numbers should be used to refer to figures in the body of text. An example Figure caption would be: Figure 1. Proposed conceptual design.  </w:t>
-      </w:r>
-      <w:r>
-        <w:rPr>
-          <w:strike/>
-        </w:rPr>
-        <w:t>If you have a figure in your text then it must be referenced somewhere within the body of your text.</w:t>
-      </w:r>
-    </w:p>
-    <w:p>
-      <w:pPr>
-        <w:numPr>
-          <w:ilvl w:val="0"/>
-          <w:numId w:val="1"/>
-        </w:numPr>
-        <w:jc w:val="both"/>
-        <w:rPr>
-          <w:strike/>
-        </w:rPr>
-      </w:pPr>
-      <w:r>
-        <w:rPr>
-          <w:strike/>
-        </w:rPr>
-        <w:t xml:space="preserve">Tables in the text should be numbered consecutively, and properly labeled with the table number and caption underneath the table. The table numbers should be used to refer to tables in the body of the text. An example table caption would be: Table 1. Design specifications.  </w:t>
-      </w:r>
-    </w:p>
-    <w:p>
-      <w:pPr>
-        <w:numPr>
-          <w:ilvl w:val="0"/>
-          <w:numId w:val="1"/>
-        </w:numPr>
-        <w:jc w:val="both"/>
-        <w:rPr>
-          <w:strike/>
-        </w:rPr>
-      </w:pPr>
-      <w:r>
-        <w:rPr>
-          <w:strike/>
-        </w:rPr>
-        <w:t>All equations should be numbered consecutively, with the equation centered and the number right justified and inside parentheses.  For example an equation would be shown as</w:t>
-      </w:r>
-    </w:p>
-    <w:p>
-      <w:r>
-        <w:t xml:space="preserve">                                                 </w:t>
-      </w:r>
-      <w:r>
-        <w:rPr>
-          <w:position w:val="-10"/>
-        </w:rPr>
-        <w:object w:dxaOrig="1820" w:dyaOrig="360">
-          <v:shapetype id="_x0000_t75" coordsize="21600,21600" o:spt="75" o:preferrelative="t" path="m@4@5l@4@11@9@11@9@5xe" filled="f" stroked="f">
-            <v:stroke joinstyle="miter"/>
-            <v:formulas>
-              <v:f eqn="if lineDrawn pixelLineWidth 0"/>
-              <v:f eqn="sum @0 1 0"/>
-              <v:f eqn="sum 0 0 @1"/>
-              <v:f eqn="prod @2 1 2"/>
-              <v:f eqn="prod @3 21600 pixelWidth"/>
-              <v:f eqn="prod @3 21600 pixelHeight"/>
-              <v:f eqn="sum @0 0 1"/>
-              <v:f eqn="prod @6 1 2"/>
-              <v:f eqn="prod @7 21600 pixelWidth"/>
-              <v:f eqn="sum @8 21600 0"/>
-              <v:f eqn="prod @7 21600 pixelHeight"/>
-              <v:f eqn="sum @10 21600 0"/>
-            </v:formulas>
-            <v:path o:extrusionok="f" gradientshapeok="t" o:connecttype="rect"/>
-            <o:lock v:ext="edit" aspectratio="t"/>
-          </v:shapetype>
-          <v:shape id="_x0000_i1025" type="#_x0000_t75" style="width:91.45pt;height:18pt" o:ole="">
-            <v:imagedata r:id="rId6" o:title=""/>
-          </v:shape>
-          <o:OLEObject Type="Embed" ProgID="Equation.3" ShapeID="_x0000_i1025" DrawAspect="Content" ObjectID="_1682252380" r:id="rId7"/>
-        </w:object>
-      </w:r>
-      <w:r>
-        <w:t xml:space="preserve">                                                   (1)</w:t>
-      </w:r>
-    </w:p>
-    <w:p>
-      <w:pPr>
-        <w:ind w:left="720"/>
-        <w:jc w:val="both"/>
-        <w:rPr>
-          <w:strike/>
-        </w:rPr>
-      </w:pPr>
-      <w:r>
-        <w:rPr>
-          <w:strike/>
-        </w:rPr>
-        <w:t>You then use the equation number inside parenthesis to refer to it in the body of the text.</w:t>
-      </w:r>
-    </w:p>
-    <w:p>
-      <w:pPr>
-        <w:pStyle w:val="Bookbullets"/>
-        <w:rPr>
-          <w:strike/>
-        </w:rPr>
-      </w:pPr>
-      <w:r>
-        <w:rPr>
-          <w:strike/>
-        </w:rPr>
-        <w:t>Example for references</w:t>
-      </w:r>
+        <w:t>Y</w:t>
+      </w:r>
+      <w:r>
+        <w:t xml:space="preserve">ou should </w:t>
+      </w:r>
+      <w:r>
+        <w:t xml:space="preserve">provide the faculty member with a </w:t>
+      </w:r>
+      <w:proofErr w:type="spellStart"/>
+      <w:r>
+        <w:t>BitBucket</w:t>
+      </w:r>
+      <w:proofErr w:type="spellEnd"/>
+      <w:r>
+        <w:t xml:space="preserve"> repository </w:t>
+      </w:r>
+      <w:r>
+        <w:t>containing four directories.</w:t>
+      </w:r>
+      <w:r>
+        <w:t xml:space="preserve">  These four directories can be included in your current ECE 383 repository in a folder called FINAL PROJECT.</w:t>
+      </w:r>
+      <w:r>
+        <w:t xml:space="preserve"> </w:t>
+      </w:r>
+      <w:r>
+        <w:t>SOUR</w:t>
+      </w:r>
+      <w:r>
+        <w:t>CE should contain all the project</w:t>
+      </w:r>
+      <w:r>
+        <w:t xml:space="preserve"> files (include all intermediate files generated by the compiler), PRESENTATION should contain your final power point presentation, DEMO should contain a mpeg, </w:t>
+      </w:r>
+      <w:proofErr w:type="spellStart"/>
+      <w:r>
+        <w:t>mov</w:t>
+      </w:r>
+      <w:proofErr w:type="spellEnd"/>
+      <w:r>
+        <w:t xml:space="preserve">, </w:t>
+      </w:r>
+      <w:proofErr w:type="spellStart"/>
+      <w:r>
+        <w:t>avi</w:t>
+      </w:r>
+      <w:proofErr w:type="spellEnd"/>
+      <w:r>
+        <w:t>, etc. of your project in action along with any documented tests</w:t>
+      </w:r>
+      <w:r>
+        <w:t xml:space="preserve"> (or a link to a video hosting site like </w:t>
+      </w:r>
+      <w:proofErr w:type="spellStart"/>
+      <w:r>
+        <w:t>youtube</w:t>
+      </w:r>
+      <w:proofErr w:type="spellEnd"/>
+      <w:r>
+        <w:t>)</w:t>
+      </w:r>
+      <w:r>
+        <w:t>, and REPORT should contain your report.</w:t>
+      </w:r>
+      <w:r>
+        <w:t xml:space="preserve">  </w:t>
+      </w:r>
+      <w:bookmarkStart w:id="0" w:name="_GoBack"/>
+      <w:bookmarkEnd w:id="0"/>
     </w:p>
     <w:p>
       <w:pPr>
@@ -2837,84 +1985,6 @@
           <w:strike/>
         </w:rPr>
       </w:pPr>
-      <w:r>
-        <w:rPr>
-          <w:strike/>
-        </w:rPr>
-        <w:t xml:space="preserve">In body of report: “Analog LVDT signal conditioners that operate by demodulating </w:t>
-      </w:r>
-      <w:r>
-        <w:rPr>
-          <w:i/>
-          <w:iCs/>
-          <w:strike/>
-        </w:rPr>
-        <w:t>s(t)</w:t>
-      </w:r>
-      <w:r>
-        <w:rPr>
-          <w:strike/>
-        </w:rPr>
-        <w:t xml:space="preserve"> utilizing op amps and transistors can be designed, but they require stable sine wave generators and phase compensation networks to operate properly [1].”</w:t>
-      </w:r>
-    </w:p>
-    <w:p>
-      <w:pPr>
-        <w:ind w:left="1080"/>
-        <w:rPr>
-          <w:strike/>
-        </w:rPr>
-      </w:pPr>
-    </w:p>
-    <w:p>
-      <w:pPr>
-        <w:ind w:left="1080"/>
-        <w:rPr>
-          <w:strike/>
-        </w:rPr>
-      </w:pPr>
-      <w:r>
-        <w:rPr>
-          <w:strike/>
-        </w:rPr>
-        <w:t xml:space="preserve">Then refer to it in the reference section as follows: </w:t>
-      </w:r>
-    </w:p>
-    <w:p>
-      <w:pPr>
-        <w:ind w:left="1080"/>
-        <w:rPr>
-          <w:strike/>
-        </w:rPr>
-      </w:pPr>
-    </w:p>
-    <w:p>
-      <w:pPr>
-        <w:ind w:left="1080"/>
-        <w:rPr>
-          <w:strike/>
-        </w:rPr>
-      </w:pPr>
-      <w:r>
-        <w:rPr>
-          <w:strike/>
-        </w:rPr>
-        <w:t xml:space="preserve">[1] G. Novacek, “Accurate Linear Measurement Using LVDTs,” </w:t>
-      </w:r>
-      <w:r>
-        <w:rPr>
-          <w:i/>
-          <w:iCs/>
-          <w:strike/>
-        </w:rPr>
-        <w:t>Circuit Cellar Ink, Issue #106</w:t>
-      </w:r>
-      <w:r>
-        <w:rPr>
-          <w:strike/>
-        </w:rPr>
-        <w:t>, pp. 20 – 27, May 1999.</w:t>
-      </w:r>
     </w:p>
     <w:sectPr>
       <w:pgSz w:w="12240" w:h="15840"/>
@@ -2929,6 +1999,155 @@
 <file path=word/numbering.xml><?xml version="1.0" encoding="utf-8"?>
 <w:numbering xmlns:wpc="http://schemas.microsoft.com/office/word/2010/wordprocessingCanvas" xmlns:cx="http://schemas.microsoft.com/office/drawing/2014/chartex" xmlns:cx1="http://schemas.microsoft.com/office/drawing/2015/9/8/chartex" xmlns:mc="http://schemas.openxmlformats.org/markup-compatibility/2006" xmlns:o="urn:schemas-microsoft-com:office:office" xmlns:r="http://schemas.openxmlformats.org/officeDocument/2006/relationships" xmlns:m="http://schemas.openxmlformats.org/officeDocument/2006/math" xmlns:v="urn:schemas-microsoft-com:vml" xmlns:wp14="http://schemas.microsoft.com/office/word/2010/wordprocessingDrawing" xmlns:wp="http://schemas.openxmlformats.org/drawingml/2006/wordprocessingDrawing" xmlns:w10="urn:schemas-microsoft-com:office:word" xmlns:w="http://schemas.openxmlformats.org/wordprocessingml/2006/main" xmlns:w14="http://schemas.microsoft.com/office/word/2010/wordml" xmlns:w15="http://schemas.microsoft.com/office/word/2012/wordml" xmlns:w16se="http://schemas.microsoft.com/office/word/2015/wordml/symex" xmlns:wpg="http://schemas.microsoft.com/office/word/2010/wordprocessingGroup" xmlns:wpi="http://schemas.microsoft.com/office/word/2010/wordprocessingInk" xmlns:wne="http://schemas.microsoft.com/office/word/2006/wordml" xmlns:wps="http://schemas.microsoft.com/office/word/2010/wordprocessingShape" mc:Ignorable="w14 w15 w16se wp14">
   <w:abstractNum w:abstractNumId="0" w15:restartNumberingAfterBreak="0">
+    <w:nsid w:val="145A7B9F"/>
+    <w:multiLevelType w:val="multilevel"/>
+    <w:tmpl w:val="9DEE388C"/>
+    <w:lvl w:ilvl="0">
+      <w:start w:val="1"/>
+      <w:numFmt w:val="bullet"/>
+      <w:lvlText w:val=""/>
+      <w:lvlJc w:val="left"/>
+      <w:pPr>
+        <w:tabs>
+          <w:tab w:val="num" w:pos="720"/>
+        </w:tabs>
+        <w:ind w:left="720" w:hanging="360"/>
+      </w:pPr>
+      <w:rPr>
+        <w:rFonts w:ascii="Symbol" w:hAnsi="Symbol" w:hint="default"/>
+        <w:sz w:val="20"/>
+      </w:rPr>
+    </w:lvl>
+    <w:lvl w:ilvl="1" w:tentative="1">
+      <w:start w:val="1"/>
+      <w:numFmt w:val="bullet"/>
+      <w:lvlText w:val="o"/>
+      <w:lvlJc w:val="left"/>
+      <w:pPr>
+        <w:tabs>
+          <w:tab w:val="num" w:pos="1440"/>
+        </w:tabs>
+        <w:ind w:left="1440" w:hanging="360"/>
+      </w:pPr>
+      <w:rPr>
+        <w:rFonts w:ascii="Courier New" w:hAnsi="Courier New" w:hint="default"/>
+        <w:sz w:val="20"/>
+      </w:rPr>
+    </w:lvl>
+    <w:lvl w:ilvl="2" w:tentative="1">
+      <w:start w:val="1"/>
+      <w:numFmt w:val="bullet"/>
+      <w:lvlText w:val=""/>
+      <w:lvlJc w:val="left"/>
+      <w:pPr>
+        <w:tabs>
+          <w:tab w:val="num" w:pos="2160"/>
+        </w:tabs>
+        <w:ind w:left="2160" w:hanging="360"/>
+      </w:pPr>
+      <w:rPr>
+        <w:rFonts w:ascii="Wingdings" w:hAnsi="Wingdings" w:hint="default"/>
+        <w:sz w:val="20"/>
+      </w:rPr>
+    </w:lvl>
+    <w:lvl w:ilvl="3" w:tentative="1">
+      <w:start w:val="1"/>
+      <w:numFmt w:val="bullet"/>
+      <w:lvlText w:val=""/>
+      <w:lvlJc w:val="left"/>
+      <w:pPr>
+        <w:tabs>
+          <w:tab w:val="num" w:pos="2880"/>
+        </w:tabs>
+        <w:ind w:left="2880" w:hanging="360"/>
+      </w:pPr>
+      <w:rPr>
+        <w:rFonts w:ascii="Wingdings" w:hAnsi="Wingdings" w:hint="default"/>
+        <w:sz w:val="20"/>
+      </w:rPr>
+    </w:lvl>
+    <w:lvl w:ilvl="4" w:tentative="1">
+      <w:start w:val="1"/>
+      <w:numFmt w:val="bullet"/>
+      <w:lvlText w:val=""/>
+      <w:lvlJc w:val="left"/>
+      <w:pPr>
+        <w:tabs>
+          <w:tab w:val="num" w:pos="3600"/>
+        </w:tabs>
+        <w:ind w:left="3600" w:hanging="360"/>
+      </w:pPr>
+      <w:rPr>
+        <w:rFonts w:ascii="Wingdings" w:hAnsi="Wingdings" w:hint="default"/>
+        <w:sz w:val="20"/>
+      </w:rPr>
+    </w:lvl>
+    <w:lvl w:ilvl="5" w:tentative="1">
+      <w:start w:val="1"/>
+      <w:numFmt w:val="bullet"/>
+      <w:lvlText w:val=""/>
+      <w:lvlJc w:val="left"/>
+      <w:pPr>
+        <w:tabs>
+          <w:tab w:val="num" w:pos="4320"/>
+        </w:tabs>
+        <w:ind w:left="4320" w:hanging="360"/>
+      </w:pPr>
+      <w:rPr>
+        <w:rFonts w:ascii="Wingdings" w:hAnsi="Wingdings" w:hint="default"/>
+        <w:sz w:val="20"/>
+      </w:rPr>
+    </w:lvl>
+    <w:lvl w:ilvl="6" w:tentative="1">
+      <w:start w:val="1"/>
+      <w:numFmt w:val="bullet"/>
+      <w:lvlText w:val=""/>
+      <w:lvlJc w:val="left"/>
+      <w:pPr>
+        <w:tabs>
+          <w:tab w:val="num" w:pos="5040"/>
+        </w:tabs>
+        <w:ind w:left="5040" w:hanging="360"/>
+      </w:pPr>
+      <w:rPr>
+        <w:rFonts w:ascii="Wingdings" w:hAnsi="Wingdings" w:hint="default"/>
+        <w:sz w:val="20"/>
+      </w:rPr>
+    </w:lvl>
+    <w:lvl w:ilvl="7" w:tentative="1">
+      <w:start w:val="1"/>
+      <w:numFmt w:val="bullet"/>
+      <w:lvlText w:val=""/>
+      <w:lvlJc w:val="left"/>
+      <w:pPr>
+        <w:tabs>
+          <w:tab w:val="num" w:pos="5760"/>
+        </w:tabs>
+        <w:ind w:left="5760" w:hanging="360"/>
+      </w:pPr>
+      <w:rPr>
+        <w:rFonts w:ascii="Wingdings" w:hAnsi="Wingdings" w:hint="default"/>
+        <w:sz w:val="20"/>
+      </w:rPr>
+    </w:lvl>
+    <w:lvl w:ilvl="8" w:tentative="1">
+      <w:start w:val="1"/>
+      <w:numFmt w:val="bullet"/>
+      <w:lvlText w:val=""/>
+      <w:lvlJc w:val="left"/>
+      <w:pPr>
+        <w:tabs>
+          <w:tab w:val="num" w:pos="6480"/>
+        </w:tabs>
+        <w:ind w:left="6480" w:hanging="360"/>
+      </w:pPr>
+      <w:rPr>
+        <w:rFonts w:ascii="Wingdings" w:hAnsi="Wingdings" w:hint="default"/>
+        <w:sz w:val="20"/>
+      </w:rPr>
+    </w:lvl>
+  </w:abstractNum>
+  <w:abstractNum w:abstractNumId="1" w15:restartNumberingAfterBreak="0">
     <w:nsid w:val="2C591503"/>
     <w:multiLevelType w:val="multilevel"/>
     <w:tmpl w:val="AA7E1652"/>
@@ -3077,7 +2296,7 @@
       </w:rPr>
     </w:lvl>
   </w:abstractNum>
-  <w:abstractNum w:abstractNumId="1" w15:restartNumberingAfterBreak="0">
+  <w:abstractNum w:abstractNumId="2" w15:restartNumberingAfterBreak="0">
     <w:nsid w:val="37B31065"/>
     <w:multiLevelType w:val="hybridMultilevel"/>
     <w:tmpl w:val="49EC5FD2"/>
@@ -3190,7 +2409,7 @@
       </w:rPr>
     </w:lvl>
   </w:abstractNum>
-  <w:abstractNum w:abstractNumId="2" w15:restartNumberingAfterBreak="0">
+  <w:abstractNum w:abstractNumId="3" w15:restartNumberingAfterBreak="0">
     <w:nsid w:val="3E952771"/>
     <w:multiLevelType w:val="hybridMultilevel"/>
     <w:tmpl w:val="8AD44CD8"/>
@@ -3303,7 +2522,7 @@
       </w:rPr>
     </w:lvl>
   </w:abstractNum>
-  <w:abstractNum w:abstractNumId="3" w15:restartNumberingAfterBreak="0">
+  <w:abstractNum w:abstractNumId="4" w15:restartNumberingAfterBreak="0">
     <w:nsid w:val="4520143E"/>
     <w:multiLevelType w:val="hybridMultilevel"/>
     <w:tmpl w:val="A1023BDE"/>
@@ -3443,7 +2662,7 @@
       </w:rPr>
     </w:lvl>
   </w:abstractNum>
-  <w:abstractNum w:abstractNumId="4" w15:restartNumberingAfterBreak="0">
+  <w:abstractNum w:abstractNumId="5" w15:restartNumberingAfterBreak="0">
     <w:nsid w:val="58410110"/>
     <w:multiLevelType w:val="hybridMultilevel"/>
     <w:tmpl w:val="C00ABD5E"/>
@@ -3583,7 +2802,7 @@
       </w:rPr>
     </w:lvl>
   </w:abstractNum>
-  <w:abstractNum w:abstractNumId="5" w15:restartNumberingAfterBreak="0">
+  <w:abstractNum w:abstractNumId="6" w15:restartNumberingAfterBreak="0">
     <w:nsid w:val="5B883D4E"/>
     <w:multiLevelType w:val="hybridMultilevel"/>
     <w:tmpl w:val="05527CC0"/>
@@ -3724,7 +2943,7 @@
       </w:rPr>
     </w:lvl>
   </w:abstractNum>
-  <w:abstractNum w:abstractNumId="6" w15:restartNumberingAfterBreak="0">
+  <w:abstractNum w:abstractNumId="7" w15:restartNumberingAfterBreak="0">
     <w:nsid w:val="621459F2"/>
     <w:multiLevelType w:val="hybridMultilevel"/>
     <w:tmpl w:val="D3306374"/>
@@ -3864,29 +3083,178 @@
       </w:rPr>
     </w:lvl>
   </w:abstractNum>
+  <w:abstractNum w:abstractNumId="8" w15:restartNumberingAfterBreak="0">
+    <w:nsid w:val="6B4B72E6"/>
+    <w:multiLevelType w:val="multilevel"/>
+    <w:tmpl w:val="71681FAC"/>
+    <w:lvl w:ilvl="0">
+      <w:start w:val="1"/>
+      <w:numFmt w:val="bullet"/>
+      <w:lvlText w:val=""/>
+      <w:lvlJc w:val="left"/>
+      <w:pPr>
+        <w:tabs>
+          <w:tab w:val="num" w:pos="720"/>
+        </w:tabs>
+        <w:ind w:left="720" w:hanging="360"/>
+      </w:pPr>
+      <w:rPr>
+        <w:rFonts w:ascii="Symbol" w:hAnsi="Symbol" w:hint="default"/>
+        <w:sz w:val="20"/>
+      </w:rPr>
+    </w:lvl>
+    <w:lvl w:ilvl="1" w:tentative="1">
+      <w:start w:val="1"/>
+      <w:numFmt w:val="bullet"/>
+      <w:lvlText w:val="o"/>
+      <w:lvlJc w:val="left"/>
+      <w:pPr>
+        <w:tabs>
+          <w:tab w:val="num" w:pos="1440"/>
+        </w:tabs>
+        <w:ind w:left="1440" w:hanging="360"/>
+      </w:pPr>
+      <w:rPr>
+        <w:rFonts w:ascii="Courier New" w:hAnsi="Courier New" w:hint="default"/>
+        <w:sz w:val="20"/>
+      </w:rPr>
+    </w:lvl>
+    <w:lvl w:ilvl="2" w:tentative="1">
+      <w:start w:val="1"/>
+      <w:numFmt w:val="bullet"/>
+      <w:lvlText w:val=""/>
+      <w:lvlJc w:val="left"/>
+      <w:pPr>
+        <w:tabs>
+          <w:tab w:val="num" w:pos="2160"/>
+        </w:tabs>
+        <w:ind w:left="2160" w:hanging="360"/>
+      </w:pPr>
+      <w:rPr>
+        <w:rFonts w:ascii="Wingdings" w:hAnsi="Wingdings" w:hint="default"/>
+        <w:sz w:val="20"/>
+      </w:rPr>
+    </w:lvl>
+    <w:lvl w:ilvl="3" w:tentative="1">
+      <w:start w:val="1"/>
+      <w:numFmt w:val="bullet"/>
+      <w:lvlText w:val=""/>
+      <w:lvlJc w:val="left"/>
+      <w:pPr>
+        <w:tabs>
+          <w:tab w:val="num" w:pos="2880"/>
+        </w:tabs>
+        <w:ind w:left="2880" w:hanging="360"/>
+      </w:pPr>
+      <w:rPr>
+        <w:rFonts w:ascii="Wingdings" w:hAnsi="Wingdings" w:hint="default"/>
+        <w:sz w:val="20"/>
+      </w:rPr>
+    </w:lvl>
+    <w:lvl w:ilvl="4" w:tentative="1">
+      <w:start w:val="1"/>
+      <w:numFmt w:val="bullet"/>
+      <w:lvlText w:val=""/>
+      <w:lvlJc w:val="left"/>
+      <w:pPr>
+        <w:tabs>
+          <w:tab w:val="num" w:pos="3600"/>
+        </w:tabs>
+        <w:ind w:left="3600" w:hanging="360"/>
+      </w:pPr>
+      <w:rPr>
+        <w:rFonts w:ascii="Wingdings" w:hAnsi="Wingdings" w:hint="default"/>
+        <w:sz w:val="20"/>
+      </w:rPr>
+    </w:lvl>
+    <w:lvl w:ilvl="5" w:tentative="1">
+      <w:start w:val="1"/>
+      <w:numFmt w:val="bullet"/>
+      <w:lvlText w:val=""/>
+      <w:lvlJc w:val="left"/>
+      <w:pPr>
+        <w:tabs>
+          <w:tab w:val="num" w:pos="4320"/>
+        </w:tabs>
+        <w:ind w:left="4320" w:hanging="360"/>
+      </w:pPr>
+      <w:rPr>
+        <w:rFonts w:ascii="Wingdings" w:hAnsi="Wingdings" w:hint="default"/>
+        <w:sz w:val="20"/>
+      </w:rPr>
+    </w:lvl>
+    <w:lvl w:ilvl="6" w:tentative="1">
+      <w:start w:val="1"/>
+      <w:numFmt w:val="bullet"/>
+      <w:lvlText w:val=""/>
+      <w:lvlJc w:val="left"/>
+      <w:pPr>
+        <w:tabs>
+          <w:tab w:val="num" w:pos="5040"/>
+        </w:tabs>
+        <w:ind w:left="5040" w:hanging="360"/>
+      </w:pPr>
+      <w:rPr>
+        <w:rFonts w:ascii="Wingdings" w:hAnsi="Wingdings" w:hint="default"/>
+        <w:sz w:val="20"/>
+      </w:rPr>
+    </w:lvl>
+    <w:lvl w:ilvl="7" w:tentative="1">
+      <w:start w:val="1"/>
+      <w:numFmt w:val="bullet"/>
+      <w:lvlText w:val=""/>
+      <w:lvlJc w:val="left"/>
+      <w:pPr>
+        <w:tabs>
+          <w:tab w:val="num" w:pos="5760"/>
+        </w:tabs>
+        <w:ind w:left="5760" w:hanging="360"/>
+      </w:pPr>
+      <w:rPr>
+        <w:rFonts w:ascii="Wingdings" w:hAnsi="Wingdings" w:hint="default"/>
+        <w:sz w:val="20"/>
+      </w:rPr>
+    </w:lvl>
+    <w:lvl w:ilvl="8" w:tentative="1">
+      <w:start w:val="1"/>
+      <w:numFmt w:val="bullet"/>
+      <w:lvlText w:val=""/>
+      <w:lvlJc w:val="left"/>
+      <w:pPr>
+        <w:tabs>
+          <w:tab w:val="num" w:pos="6480"/>
+        </w:tabs>
+        <w:ind w:left="6480" w:hanging="360"/>
+      </w:pPr>
+      <w:rPr>
+        <w:rFonts w:ascii="Wingdings" w:hAnsi="Wingdings" w:hint="default"/>
+        <w:sz w:val="20"/>
+      </w:rPr>
+    </w:lvl>
+  </w:abstractNum>
   <w:num w:numId="1">
+    <w:abstractNumId w:val="5"/>
+  </w:num>
+  <w:num w:numId="2">
+    <w:abstractNumId w:val="6"/>
+  </w:num>
+  <w:num w:numId="3">
     <w:abstractNumId w:val="4"/>
   </w:num>
-  <w:num w:numId="2">
-    <w:abstractNumId w:val="5"/>
+  <w:num w:numId="4">
+    <w:abstractNumId w:val="7"/>
   </w:num>
-  <w:num w:numId="3">
+  <w:num w:numId="5">
+    <w:abstractNumId w:val="1"/>
+  </w:num>
+  <w:num w:numId="6">
     <w:abstractNumId w:val="3"/>
   </w:num>
-  <w:num w:numId="4">
-    <w:abstractNumId w:val="6"/>
-  </w:num>
-  <w:num w:numId="5">
-    <w:abstractNumId w:val="0"/>
-  </w:num>
-  <w:num w:numId="6">
+  <w:num w:numId="7">
     <w:abstractNumId w:val="2"/>
   </w:num>
-  <w:num w:numId="7">
+  <w:num w:numId="8">
     <w:abstractNumId w:val="1"/>
-  </w:num>
-  <w:num w:numId="8">
-    <w:abstractNumId w:val="0"/>
     <w:lvlOverride w:ilvl="0">
       <w:startOverride w:val="2"/>
     </w:lvlOverride>
@@ -3914,6 +3282,12 @@
     <w:lvlOverride w:ilvl="8">
       <w:startOverride w:val="1"/>
     </w:lvlOverride>
+  </w:num>
+  <w:num w:numId="9">
+    <w:abstractNumId w:val="0"/>
+  </w:num>
+  <w:num w:numId="10">
+    <w:abstractNumId w:val="8"/>
   </w:num>
 </w:numbering>
 </file>

</xml_diff>

<commit_message>
turn in presentation BEFORE
</commit_message>
<xml_diff>
--- a/lab/lab5/final.docx
+++ b/lab/lab5/final.docx
@@ -1,6 +1,6 @@
 
 <file path=word/document.xml><?xml version="1.0" encoding="utf-8"?>
-<w:document xmlns:wpc="http://schemas.microsoft.com/office/word/2010/wordprocessingCanvas" xmlns:cx="http://schemas.microsoft.com/office/drawing/2014/chartex" xmlns:cx1="http://schemas.microsoft.com/office/drawing/2015/9/8/chartex" xmlns:mc="http://schemas.openxmlformats.org/markup-compatibility/2006" xmlns:o="urn:schemas-microsoft-com:office:office" xmlns:r="http://schemas.openxmlformats.org/officeDocument/2006/relationships" xmlns:m="http://schemas.openxmlformats.org/officeDocument/2006/math" xmlns:v="urn:schemas-microsoft-com:vml" xmlns:wp14="http://schemas.microsoft.com/office/word/2010/wordprocessingDrawing" xmlns:wp="http://schemas.openxmlformats.org/drawingml/2006/wordprocessingDrawing" xmlns:w10="urn:schemas-microsoft-com:office:word" xmlns:w="http://schemas.openxmlformats.org/wordprocessingml/2006/main" xmlns:w14="http://schemas.microsoft.com/office/word/2010/wordml" xmlns:w15="http://schemas.microsoft.com/office/word/2012/wordml" xmlns:w16se="http://schemas.microsoft.com/office/word/2015/wordml/symex" xmlns:wpg="http://schemas.microsoft.com/office/word/2010/wordprocessingGroup" xmlns:wpi="http://schemas.microsoft.com/office/word/2010/wordprocessingInk" xmlns:wne="http://schemas.microsoft.com/office/word/2006/wordml" xmlns:wps="http://schemas.microsoft.com/office/word/2010/wordprocessingShape" mc:Ignorable="w14 w15 w16se wp14">
+<w:document xmlns:wpc="http://schemas.microsoft.com/office/word/2010/wordprocessingCanvas" xmlns:cx="http://schemas.microsoft.com/office/drawing/2014/chartex" xmlns:cx1="http://schemas.microsoft.com/office/drawing/2015/9/8/chartex" xmlns:cx2="http://schemas.microsoft.com/office/drawing/2015/10/21/chartex" xmlns:cx3="http://schemas.microsoft.com/office/drawing/2016/5/9/chartex" xmlns:cx4="http://schemas.microsoft.com/office/drawing/2016/5/10/chartex" xmlns:cx5="http://schemas.microsoft.com/office/drawing/2016/5/11/chartex" xmlns:cx6="http://schemas.microsoft.com/office/drawing/2016/5/12/chartex" xmlns:cx7="http://schemas.microsoft.com/office/drawing/2016/5/13/chartex" xmlns:cx8="http://schemas.microsoft.com/office/drawing/2016/5/14/chartex" xmlns:mc="http://schemas.openxmlformats.org/markup-compatibility/2006" xmlns:aink="http://schemas.microsoft.com/office/drawing/2016/ink" xmlns:am3d="http://schemas.microsoft.com/office/drawing/2017/model3d" xmlns:o="urn:schemas-microsoft-com:office:office" xmlns:oel="http://schemas.microsoft.com/office/2019/extlst" xmlns:r="http://schemas.openxmlformats.org/officeDocument/2006/relationships" xmlns:m="http://schemas.openxmlformats.org/officeDocument/2006/math" xmlns:v="urn:schemas-microsoft-com:vml" xmlns:wp14="http://schemas.microsoft.com/office/word/2010/wordprocessingDrawing" xmlns:wp="http://schemas.openxmlformats.org/drawingml/2006/wordprocessingDrawing" xmlns:w10="urn:schemas-microsoft-com:office:word" xmlns:w="http://schemas.openxmlformats.org/wordprocessingml/2006/main" xmlns:w14="http://schemas.microsoft.com/office/word/2010/wordml" xmlns:w15="http://schemas.microsoft.com/office/word/2012/wordml" xmlns:w16cex="http://schemas.microsoft.com/office/word/2018/wordml/cex" xmlns:w16cid="http://schemas.microsoft.com/office/word/2016/wordml/cid" xmlns:w16="http://schemas.microsoft.com/office/word/2018/wordml" xmlns:w16sdtdh="http://schemas.microsoft.com/office/word/2020/wordml/sdtdatahash" xmlns:w16se="http://schemas.microsoft.com/office/word/2015/wordml/symex" xmlns:wpg="http://schemas.microsoft.com/office/word/2010/wordprocessingGroup" xmlns:wpi="http://schemas.microsoft.com/office/word/2010/wordprocessingInk" xmlns:wne="http://schemas.microsoft.com/office/word/2006/wordml" xmlns:wps="http://schemas.microsoft.com/office/word/2010/wordprocessingShape" mc:Ignorable="w14 w15 w16se w16cid w16 w16cex w16sdtdh wp14">
   <w:body>
     <w:p>
       <w:pPr>
@@ -134,7 +134,7 @@
         <mc:AlternateContent>
           <mc:Choice Requires="wps">
             <w:drawing>
-              <wp:anchor distT="0" distB="0" distL="114300" distR="114300" simplePos="0" relativeHeight="251657728" behindDoc="0" locked="0" layoutInCell="1" allowOverlap="1">
+              <wp:anchor distT="0" distB="0" distL="114300" distR="114300" simplePos="0" relativeHeight="251657728" behindDoc="0" locked="0" layoutInCell="1" allowOverlap="1" wp14:anchorId="5ECDABCF" wp14:editId="134501CA">
                 <wp:simplePos x="0" y="0"/>
                 <wp:positionH relativeFrom="column">
                   <wp:align>center</wp:align>
@@ -249,11 +249,9 @@
                               <w:ind w:left="720"/>
                               <w:jc w:val="center"/>
                             </w:pPr>
-                            <w:proofErr w:type="gramStart"/>
                             <w:r>
                               <w:t>by</w:t>
                             </w:r>
-                            <w:proofErr w:type="gramEnd"/>
                           </w:p>
                           <w:p>
                             <w:pPr>
@@ -653,31 +651,7 @@
       </w:r>
       <w:r>
         <w:lastRenderedPageBreak/>
-        <w:t xml:space="preserve">internal blocks to delineate if the system is just Custom Hardware (FSM and </w:t>
-      </w:r>
-      <w:proofErr w:type="spellStart"/>
-      <w:r>
-        <w:t>Datapath</w:t>
-      </w:r>
-      <w:proofErr w:type="spellEnd"/>
-      <w:r>
-        <w:t xml:space="preserve">), just </w:t>
-      </w:r>
-      <w:proofErr w:type="spellStart"/>
-      <w:r>
-        <w:t>Microblaze</w:t>
-      </w:r>
-      <w:proofErr w:type="spellEnd"/>
-      <w:r>
-        <w:t xml:space="preserve">, or a combination of </w:t>
-      </w:r>
-      <w:proofErr w:type="spellStart"/>
-      <w:r>
-        <w:t>Microblaze</w:t>
-      </w:r>
-      <w:proofErr w:type="spellEnd"/>
-      <w:r>
-        <w:t xml:space="preserve"> and custom hardware.</w:t>
+        <w:t>internal blocks to delineate if the system is just Custom Hardware (FSM and Datapath), just Microblaze, or a combination of Microblaze and custom hardware.</w:t>
       </w:r>
     </w:p>
     <w:p/>
@@ -974,12 +948,7 @@
         <w:ind w:left="0"/>
       </w:pPr>
       <w:r>
-        <w:t>You might also what t</w:t>
-      </w:r>
-      <w:bookmarkStart w:id="0" w:name="_GoBack"/>
-      <w:bookmarkEnd w:id="0"/>
-      <w:r>
-        <w:t>o look over the list of past projects (some with videos)</w:t>
+        <w:t>You might also what to look over the list of past projects (some with videos)</w:t>
       </w:r>
     </w:p>
     <w:p>
@@ -1141,61 +1110,45 @@
         <w:t xml:space="preserve"> each module generally corresponds to some physical chip, sensor, or actuator.  A system boundary should be drawn showing where the system interacts with the user (signals which cross this boundary are the I/O from the level-0 function table).</w:t>
       </w:r>
       <w:r>
-        <w:t xml:space="preserve"> Example subsystems within your FPGA include </w:t>
+        <w:t xml:space="preserve"> Example subsystems within your FPGA include Datapath, Control (FSM), Microblaze, and Key I/O ports (like UART, Bluetooth, </w:t>
       </w:r>
       <w:proofErr w:type="spellStart"/>
       <w:r>
-        <w:t>Datapath</w:t>
+        <w:t>etc</w:t>
       </w:r>
       <w:proofErr w:type="spellEnd"/>
       <w:r>
-        <w:t xml:space="preserve">, Control (FSM), </w:t>
+        <w:t>).</w:t>
+      </w:r>
+      <w:r>
+        <w:t xml:space="preserve">  </w:t>
+      </w:r>
+      <w:r>
+        <w:t xml:space="preserve">Describe the internal organization of the chip using a </w:t>
       </w:r>
       <w:proofErr w:type="spellStart"/>
       <w:r>
-        <w:t>Microblaze</w:t>
+        <w:t>datapath</w:t>
       </w:r>
       <w:proofErr w:type="spellEnd"/>
       <w:r>
-        <w:t xml:space="preserve">, and Key I/O ports (like UART, Bluetooth, </w:t>
+        <w:t xml:space="preserve"> and control sim</w:t>
+      </w:r>
+      <w:r>
+        <w:t>ilar to those presented in Lab 1, 2, and 4</w:t>
+      </w:r>
+      <w:r>
+        <w:t>.</w:t>
+      </w:r>
+      <w:r>
+        <w:t xml:space="preserve"> Your </w:t>
       </w:r>
       <w:proofErr w:type="spellStart"/>
       <w:r>
-        <w:t>etc</w:t>
+        <w:t>datapath</w:t>
       </w:r>
       <w:proofErr w:type="spellEnd"/>
       <w:r>
-        <w:t>).</w:t>
-      </w:r>
-      <w:r>
-        <w:t xml:space="preserve">  </w:t>
-      </w:r>
-      <w:r>
-        <w:t xml:space="preserve">Describe the internal organization of the chip using a </w:t>
-      </w:r>
-      <w:proofErr w:type="spellStart"/>
-      <w:r>
-        <w:t>datapath</w:t>
-      </w:r>
-      <w:proofErr w:type="spellEnd"/>
-      <w:r>
-        <w:t xml:space="preserve"> and control sim</w:t>
-      </w:r>
-      <w:r>
-        <w:t>ilar to those presented in Lab 1, 2, and 4</w:t>
-      </w:r>
-      <w:r>
-        <w:t>.</w:t>
-      </w:r>
-      <w:r>
-        <w:t xml:space="preserve"> Your </w:t>
-      </w:r>
-      <w:proofErr w:type="spellStart"/>
-      <w:r>
-        <w:t>datapath</w:t>
-      </w:r>
-      <w:proofErr w:type="spellEnd"/>
-      <w:r>
         <w:t xml:space="preserve"> should be composed of several basic building block (BBBs), like in Lab 1, 2, and 4.</w:t>
       </w:r>
       <w:r>
@@ -1243,15 +1196,7 @@
         <w:t xml:space="preserve"> in order for your project to work</w:t>
       </w:r>
       <w:r>
-        <w:t xml:space="preserve"> or to </w:t>
-      </w:r>
-      <w:proofErr w:type="gramStart"/>
-      <w:r>
-        <w:t>derived</w:t>
-      </w:r>
-      <w:proofErr w:type="gramEnd"/>
-      <w:r>
-        <w:t xml:space="preserve"> the key specifications for your system</w:t>
+        <w:t xml:space="preserve"> or to derived the key specifications for your system</w:t>
       </w:r>
       <w:r>
         <w:t xml:space="preserve">.  </w:t>
@@ -1567,6 +1512,11 @@
       </w:r>
     </w:p>
     <w:p>
+      <w:pPr>
+        <w:rPr>
+          <w:rStyle w:val="Hyperlink"/>
+        </w:rPr>
+      </w:pPr>
       <w:r>
         <w:t xml:space="preserve">You </w:t>
       </w:r>
@@ -1669,6 +1619,12 @@
         </w:r>
       </w:hyperlink>
     </w:p>
+    <w:p/>
+    <w:p>
+      <w:r>
+        <w:t>Remember to turn-in an electronic copy of your presentation to your instructor BEFORE the presentation.</w:t>
+      </w:r>
+    </w:p>
     <w:p>
       <w:pPr>
         <w:pStyle w:val="Heading1"/>
@@ -1706,15 +1662,7 @@
     <w:p/>
     <w:p>
       <w:r>
-        <w:t xml:space="preserve">The write-up should be posted in </w:t>
-      </w:r>
-      <w:proofErr w:type="spellStart"/>
-      <w:r>
-        <w:t>bitbucket</w:t>
-      </w:r>
-      <w:proofErr w:type="spellEnd"/>
-      <w:r>
-        <w:t xml:space="preserve"> in either markdown, word, or pdf format. </w:t>
+        <w:t xml:space="preserve">The write-up should be posted in bitbucket in either markdown, word, or pdf format. </w:t>
       </w:r>
     </w:p>
     <w:p/>
@@ -1784,12 +1732,10 @@
         <w:t xml:space="preserve">o </w:t>
       </w:r>
       <w:proofErr w:type="spellStart"/>
-      <w:proofErr w:type="gramStart"/>
       <w:r>
         <w:t>its</w:t>
       </w:r>
       <w:proofErr w:type="spellEnd"/>
-      <w:proofErr w:type="gramEnd"/>
       <w:r>
         <w:t xml:space="preserve"> important </w:t>
       </w:r>
@@ -1814,15 +1760,7 @@
       </w:r>
       <w:proofErr w:type="spellEnd"/>
       <w:r>
-        <w:t xml:space="preserve"> Repo (</w:t>
-      </w:r>
-      <w:proofErr w:type="spellStart"/>
-      <w:r>
-        <w:t>Bitbucket</w:t>
-      </w:r>
-      <w:proofErr w:type="spellEnd"/>
-      <w:r>
-        <w:t>)</w:t>
+        <w:t xml:space="preserve"> Repo (Bitbucket)</w:t>
       </w:r>
     </w:p>
     <w:p>
@@ -1871,15 +1809,7 @@
         <w:t>CE should contain all the project</w:t>
       </w:r>
       <w:r>
-        <w:t xml:space="preserve"> files (include all intermediate files generated by the compiler), PRESENTATION should contain your final power point presentation, DEMO should contain a mpeg, </w:t>
-      </w:r>
-      <w:proofErr w:type="spellStart"/>
-      <w:r>
-        <w:t>mov</w:t>
-      </w:r>
-      <w:proofErr w:type="spellEnd"/>
-      <w:r>
-        <w:t xml:space="preserve">, </w:t>
+        <w:t xml:space="preserve"> files (include all intermediate files generated by the compiler), PRESENTATION should contain your final power point presentation, DEMO should contain a mpeg, mov, </w:t>
       </w:r>
       <w:proofErr w:type="spellStart"/>
       <w:r>
@@ -1926,7 +1856,7 @@
 </file>
 
 <file path=word/numbering.xml><?xml version="1.0" encoding="utf-8"?>
-<w:numbering xmlns:wpc="http://schemas.microsoft.com/office/word/2010/wordprocessingCanvas" xmlns:cx="http://schemas.microsoft.com/office/drawing/2014/chartex" xmlns:cx1="http://schemas.microsoft.com/office/drawing/2015/9/8/chartex" xmlns:mc="http://schemas.openxmlformats.org/markup-compatibility/2006" xmlns:o="urn:schemas-microsoft-com:office:office" xmlns:r="http://schemas.openxmlformats.org/officeDocument/2006/relationships" xmlns:m="http://schemas.openxmlformats.org/officeDocument/2006/math" xmlns:v="urn:schemas-microsoft-com:vml" xmlns:wp14="http://schemas.microsoft.com/office/word/2010/wordprocessingDrawing" xmlns:wp="http://schemas.openxmlformats.org/drawingml/2006/wordprocessingDrawing" xmlns:w10="urn:schemas-microsoft-com:office:word" xmlns:w="http://schemas.openxmlformats.org/wordprocessingml/2006/main" xmlns:w14="http://schemas.microsoft.com/office/word/2010/wordml" xmlns:w15="http://schemas.microsoft.com/office/word/2012/wordml" xmlns:w16se="http://schemas.microsoft.com/office/word/2015/wordml/symex" xmlns:wpg="http://schemas.microsoft.com/office/word/2010/wordprocessingGroup" xmlns:wpi="http://schemas.microsoft.com/office/word/2010/wordprocessingInk" xmlns:wne="http://schemas.microsoft.com/office/word/2006/wordml" xmlns:wps="http://schemas.microsoft.com/office/word/2010/wordprocessingShape" mc:Ignorable="w14 w15 w16se wp14">
+<w:numbering xmlns:wpc="http://schemas.microsoft.com/office/word/2010/wordprocessingCanvas" xmlns:cx="http://schemas.microsoft.com/office/drawing/2014/chartex" xmlns:cx1="http://schemas.microsoft.com/office/drawing/2015/9/8/chartex" xmlns:cx2="http://schemas.microsoft.com/office/drawing/2015/10/21/chartex" xmlns:cx3="http://schemas.microsoft.com/office/drawing/2016/5/9/chartex" xmlns:cx4="http://schemas.microsoft.com/office/drawing/2016/5/10/chartex" xmlns:cx5="http://schemas.microsoft.com/office/drawing/2016/5/11/chartex" xmlns:cx6="http://schemas.microsoft.com/office/drawing/2016/5/12/chartex" xmlns:cx7="http://schemas.microsoft.com/office/drawing/2016/5/13/chartex" xmlns:cx8="http://schemas.microsoft.com/office/drawing/2016/5/14/chartex" xmlns:mc="http://schemas.openxmlformats.org/markup-compatibility/2006" xmlns:aink="http://schemas.microsoft.com/office/drawing/2016/ink" xmlns:am3d="http://schemas.microsoft.com/office/drawing/2017/model3d" xmlns:o="urn:schemas-microsoft-com:office:office" xmlns:oel="http://schemas.microsoft.com/office/2019/extlst" xmlns:r="http://schemas.openxmlformats.org/officeDocument/2006/relationships" xmlns:m="http://schemas.openxmlformats.org/officeDocument/2006/math" xmlns:v="urn:schemas-microsoft-com:vml" xmlns:wp14="http://schemas.microsoft.com/office/word/2010/wordprocessingDrawing" xmlns:wp="http://schemas.openxmlformats.org/drawingml/2006/wordprocessingDrawing" xmlns:w10="urn:schemas-microsoft-com:office:word" xmlns:w="http://schemas.openxmlformats.org/wordprocessingml/2006/main" xmlns:w14="http://schemas.microsoft.com/office/word/2010/wordml" xmlns:w15="http://schemas.microsoft.com/office/word/2012/wordml" xmlns:w16cex="http://schemas.microsoft.com/office/word/2018/wordml/cex" xmlns:w16cid="http://schemas.microsoft.com/office/word/2016/wordml/cid" xmlns:w16="http://schemas.microsoft.com/office/word/2018/wordml" xmlns:w16sdtdh="http://schemas.microsoft.com/office/word/2020/wordml/sdtdatahash" xmlns:w16se="http://schemas.microsoft.com/office/word/2015/wordml/symex" xmlns:wpg="http://schemas.microsoft.com/office/word/2010/wordprocessingGroup" xmlns:wpi="http://schemas.microsoft.com/office/word/2010/wordprocessingInk" xmlns:wne="http://schemas.microsoft.com/office/word/2006/wordml" xmlns:wps="http://schemas.microsoft.com/office/word/2010/wordprocessingShape" mc:Ignorable="w14 w15 w16se w16cid w16 w16cex w16sdtdh wp14">
   <w:abstractNum w:abstractNumId="0" w15:restartNumberingAfterBreak="0">
     <w:nsid w:val="145A7B9F"/>
     <w:multiLevelType w:val="multilevel"/>
@@ -3459,28 +3389,28 @@
       </w:rPr>
     </w:lvl>
   </w:abstractNum>
-  <w:num w:numId="1">
+  <w:num w:numId="1" w16cid:durableId="365984850">
     <w:abstractNumId w:val="6"/>
   </w:num>
-  <w:num w:numId="2">
+  <w:num w:numId="2" w16cid:durableId="1028600049">
     <w:abstractNumId w:val="7"/>
   </w:num>
-  <w:num w:numId="3">
+  <w:num w:numId="3" w16cid:durableId="782726923">
     <w:abstractNumId w:val="5"/>
   </w:num>
-  <w:num w:numId="4">
+  <w:num w:numId="4" w16cid:durableId="657660289">
     <w:abstractNumId w:val="8"/>
   </w:num>
-  <w:num w:numId="5">
+  <w:num w:numId="5" w16cid:durableId="245308374">
     <w:abstractNumId w:val="2"/>
   </w:num>
-  <w:num w:numId="6">
+  <w:num w:numId="6" w16cid:durableId="954412676">
     <w:abstractNumId w:val="4"/>
   </w:num>
-  <w:num w:numId="7">
+  <w:num w:numId="7" w16cid:durableId="732193459">
     <w:abstractNumId w:val="3"/>
   </w:num>
-  <w:num w:numId="8">
+  <w:num w:numId="8" w16cid:durableId="1159733329">
     <w:abstractNumId w:val="2"/>
     <w:lvlOverride w:ilvl="0">
       <w:startOverride w:val="2"/>
@@ -3510,23 +3440,23 @@
       <w:startOverride w:val="1"/>
     </w:lvlOverride>
   </w:num>
-  <w:num w:numId="9">
+  <w:num w:numId="9" w16cid:durableId="1246571954">
     <w:abstractNumId w:val="0"/>
   </w:num>
-  <w:num w:numId="10">
+  <w:num w:numId="10" w16cid:durableId="2050301136">
     <w:abstractNumId w:val="9"/>
   </w:num>
-  <w:num w:numId="11">
+  <w:num w:numId="11" w16cid:durableId="1739210464">
     <w:abstractNumId w:val="10"/>
   </w:num>
-  <w:num w:numId="12">
+  <w:num w:numId="12" w16cid:durableId="1892232356">
     <w:abstractNumId w:val="1"/>
   </w:num>
 </w:numbering>
 </file>
 
 <file path=word/styles.xml><?xml version="1.0" encoding="utf-8"?>
-<w:styles xmlns:mc="http://schemas.openxmlformats.org/markup-compatibility/2006" xmlns:r="http://schemas.openxmlformats.org/officeDocument/2006/relationships" xmlns:w="http://schemas.openxmlformats.org/wordprocessingml/2006/main" xmlns:w14="http://schemas.microsoft.com/office/word/2010/wordml" xmlns:w15="http://schemas.microsoft.com/office/word/2012/wordml" xmlns:w16se="http://schemas.microsoft.com/office/word/2015/wordml/symex" mc:Ignorable="w14 w15 w16se">
+<w:styles xmlns:mc="http://schemas.openxmlformats.org/markup-compatibility/2006" xmlns:r="http://schemas.openxmlformats.org/officeDocument/2006/relationships" xmlns:w="http://schemas.openxmlformats.org/wordprocessingml/2006/main" xmlns:w14="http://schemas.microsoft.com/office/word/2010/wordml" xmlns:w15="http://schemas.microsoft.com/office/word/2012/wordml" xmlns:w16cex="http://schemas.microsoft.com/office/word/2018/wordml/cex" xmlns:w16cid="http://schemas.microsoft.com/office/word/2016/wordml/cid" xmlns:w16="http://schemas.microsoft.com/office/word/2018/wordml" xmlns:w16sdtdh="http://schemas.microsoft.com/office/word/2020/wordml/sdtdatahash" xmlns:w16se="http://schemas.microsoft.com/office/word/2015/wordml/symex" mc:Ignorable="w14 w15 w16se w16cid w16 w16cex w16sdtdh">
   <w:docDefaults>
     <w:rPrDefault>
       <w:rPr>
@@ -3536,7 +3466,7 @@
     </w:rPrDefault>
     <w:pPrDefault/>
   </w:docDefaults>
-  <w:latentStyles w:defLockedState="0" w:defUIPriority="99" w:defSemiHidden="0" w:defUnhideWhenUsed="0" w:defQFormat="0" w:count="371">
+  <w:latentStyles w:defLockedState="0" w:defUIPriority="99" w:defSemiHidden="0" w:defUnhideWhenUsed="0" w:defQFormat="0" w:count="376">
     <w:lsdException w:name="Normal" w:uiPriority="0" w:qFormat="1"/>
     <w:lsdException w:name="heading 1" w:uiPriority="9" w:qFormat="1"/>
     <w:lsdException w:name="heading 2" w:uiPriority="9" w:qFormat="1"/>
@@ -3642,7 +3572,6 @@
     <w:lsdException w:name="HTML Sample" w:semiHidden="1" w:unhideWhenUsed="1"/>
     <w:lsdException w:name="HTML Typewriter" w:semiHidden="1" w:unhideWhenUsed="1"/>
     <w:lsdException w:name="HTML Variable" w:semiHidden="1" w:unhideWhenUsed="1"/>
-    <w:lsdException w:name="Normal Table" w:semiHidden="1" w:unhideWhenUsed="1"/>
     <w:lsdException w:name="annotation subject" w:semiHidden="1" w:unhideWhenUsed="1"/>
     <w:lsdException w:name="No List" w:semiHidden="1" w:unhideWhenUsed="1"/>
     <w:lsdException w:name="Outline List 1" w:semiHidden="1" w:unhideWhenUsed="1"/>
@@ -3685,11 +3614,8 @@
     <w:lsdException w:name="Table Contemporary" w:semiHidden="1" w:unhideWhenUsed="1"/>
     <w:lsdException w:name="Table Elegant" w:semiHidden="1" w:unhideWhenUsed="1"/>
     <w:lsdException w:name="Table Professional" w:semiHidden="1" w:unhideWhenUsed="1"/>
-    <w:lsdException w:name="Table Subtle 1" w:semiHidden="1" w:unhideWhenUsed="1"/>
     <w:lsdException w:name="Table Subtle 2" w:semiHidden="1" w:unhideWhenUsed="1"/>
     <w:lsdException w:name="Table Web 1" w:semiHidden="1" w:unhideWhenUsed="1"/>
-    <w:lsdException w:name="Table Web 2" w:semiHidden="1" w:unhideWhenUsed="1"/>
-    <w:lsdException w:name="Table Web 3" w:semiHidden="1" w:unhideWhenUsed="1"/>
     <w:lsdException w:name="Balloon Text" w:semiHidden="1" w:unhideWhenUsed="1"/>
     <w:lsdException w:name="Table Grid" w:uiPriority="59"/>
     <w:lsdException w:name="Table Theme" w:semiHidden="1" w:unhideWhenUsed="1"/>
@@ -3908,6 +3834,11 @@
     <w:lsdException w:name="List Table 5 Dark Accent 6" w:uiPriority="50"/>
     <w:lsdException w:name="List Table 6 Colorful Accent 6" w:uiPriority="51"/>
     <w:lsdException w:name="List Table 7 Colorful Accent 6" w:uiPriority="52"/>
+    <w:lsdException w:name="Mention" w:semiHidden="1" w:unhideWhenUsed="1"/>
+    <w:lsdException w:name="Smart Hyperlink" w:semiHidden="1" w:unhideWhenUsed="1"/>
+    <w:lsdException w:name="Hashtag" w:semiHidden="1" w:unhideWhenUsed="1"/>
+    <w:lsdException w:name="Unresolved Mention" w:semiHidden="1" w:unhideWhenUsed="1"/>
+    <w:lsdException w:name="Smart Link" w:semiHidden="1" w:unhideWhenUsed="1"/>
   </w:latentStyles>
   <w:style w:type="paragraph" w:default="1" w:styleId="Normal">
     <w:name w:val="Normal"/>

</xml_diff>